<commit_message>
Addad Timer and updated results
</commit_message>
<xml_diff>
--- a/Sim_Studie_Ergebnisse.docx
+++ b/Sim_Studie_Ergebnisse.docx
@@ -8,6 +8,13 @@
           <w:b/>
           <w:bCs/>
         </w:rPr>
+        <w:t xml:space="preserve">Ein </w:t>
+      </w:r>
+      <w:r>
+        <w:rPr>
+          <w:b/>
+          <w:bCs/>
+        </w:rPr>
         <w:t>Pooling/Convolution layer</w:t>
       </w:r>
       <w:r>
@@ -21,6 +28,9 @@
         <w:br/>
       </w:r>
       <w:r>
+        <w:rPr>
+          <w:noProof/>
+        </w:rPr>
         <w:drawing>
           <wp:inline distT="0" distB="0" distL="0" distR="0" wp14:anchorId="79090CCD" wp14:editId="0D9A1A5B">
             <wp:extent cx="5760720" cy="964565"/>
@@ -72,6 +82,7 @@
         <w:tc>
           <w:tcPr>
             <w:tcW w:w="4531" w:type="dxa"/>
+            <w:shd w:val="clear" w:color="auto" w:fill="92D050"/>
           </w:tcPr>
           <w:p>
             <w:r>
@@ -82,6 +93,7 @@
         <w:tc>
           <w:tcPr>
             <w:tcW w:w="4531" w:type="dxa"/>
+            <w:shd w:val="clear" w:color="auto" w:fill="92D050"/>
           </w:tcPr>
           <w:p>
             <w:r>
@@ -94,6 +106,7 @@
         <w:tc>
           <w:tcPr>
             <w:tcW w:w="4531" w:type="dxa"/>
+            <w:shd w:val="clear" w:color="auto" w:fill="92D050"/>
           </w:tcPr>
           <w:p>
             <w:r>
@@ -104,6 +117,7 @@
         <w:tc>
           <w:tcPr>
             <w:tcW w:w="4531" w:type="dxa"/>
+            <w:shd w:val="clear" w:color="auto" w:fill="92D050"/>
           </w:tcPr>
           <w:p>
             <w:r>
@@ -116,6 +130,7 @@
         <w:tc>
           <w:tcPr>
             <w:tcW w:w="4531" w:type="dxa"/>
+            <w:shd w:val="clear" w:color="auto" w:fill="92D050"/>
           </w:tcPr>
           <w:p>
             <w:r>
@@ -126,6 +141,7 @@
         <w:tc>
           <w:tcPr>
             <w:tcW w:w="4531" w:type="dxa"/>
+            <w:shd w:val="clear" w:color="auto" w:fill="92D050"/>
           </w:tcPr>
           <w:p>
             <w:r>
@@ -138,6 +154,7 @@
         <w:tc>
           <w:tcPr>
             <w:tcW w:w="4531" w:type="dxa"/>
+            <w:shd w:val="clear" w:color="auto" w:fill="92D050"/>
           </w:tcPr>
           <w:p>
             <w:r>
@@ -148,10 +165,38 @@
         <w:tc>
           <w:tcPr>
             <w:tcW w:w="4531" w:type="dxa"/>
+            <w:shd w:val="clear" w:color="auto" w:fill="92D050"/>
           </w:tcPr>
           <w:p>
             <w:r>
               <w:t>82.26%</w:t>
+            </w:r>
+          </w:p>
+        </w:tc>
+      </w:tr>
+      <w:tr>
+        <w:tc>
+          <w:tcPr>
+            <w:tcW w:w="4531" w:type="dxa"/>
+            <w:shd w:val="clear" w:color="auto" w:fill="92D050"/>
+          </w:tcPr>
+          <w:p>
+            <w:r>
+              <w:t>Time</w:t>
+            </w:r>
+          </w:p>
+        </w:tc>
+        <w:tc>
+          <w:tcPr>
+            <w:tcW w:w="4531" w:type="dxa"/>
+            <w:shd w:val="clear" w:color="auto" w:fill="92D050"/>
+          </w:tcPr>
+          <w:p>
+            <w:r>
+              <w:t>6.96 min</w:t>
+            </w:r>
+            <w:r>
+              <w:t xml:space="preserve"> / 7.87 min</w:t>
             </w:r>
           </w:p>
         </w:tc>
@@ -164,6 +209,13 @@
           <w:b/>
           <w:bCs/>
         </w:rPr>
+        <w:t xml:space="preserve">Ein </w:t>
+      </w:r>
+      <w:r>
+        <w:rPr>
+          <w:b/>
+          <w:bCs/>
+        </w:rPr>
         <w:t>Pooling/Convolution layer</w:t>
       </w:r>
       <w:r>
@@ -171,40 +223,15 @@
           <w:b/>
           <w:bCs/>
         </w:rPr>
-        <w:t xml:space="preserve"> (2x2) (</w:t>
-      </w:r>
-      <w:r>
-        <w:rPr>
-          <w:b/>
-          <w:bCs/>
-        </w:rPr>
-        <w:t>2</w:t>
-      </w:r>
-      <w:r>
-        <w:rPr>
-          <w:b/>
-          <w:bCs/>
-        </w:rPr>
-        <w:t>x</w:t>
-      </w:r>
-      <w:r>
-        <w:rPr>
-          <w:b/>
-          <w:bCs/>
-        </w:rPr>
-        <w:t>2</w:t>
-      </w:r>
-      <w:r>
-        <w:rPr>
-          <w:b/>
-          <w:bCs/>
-        </w:rPr>
-        <w:t>)</w:t>
+        <w:t xml:space="preserve"> (2x2) (2x2)</w:t>
       </w:r>
       <w:r>
         <w:br/>
       </w:r>
       <w:r>
+        <w:rPr>
+          <w:noProof/>
+        </w:rPr>
         <w:drawing>
           <wp:inline distT="0" distB="0" distL="0" distR="0" wp14:anchorId="71949751" wp14:editId="0D0991A4">
             <wp:extent cx="5760720" cy="988695"/>
@@ -354,6 +381,13 @@
           <w:b/>
           <w:bCs/>
         </w:rPr>
+        <w:t xml:space="preserve">Ein </w:t>
+      </w:r>
+      <w:r>
+        <w:rPr>
+          <w:b/>
+          <w:bCs/>
+        </w:rPr>
         <w:t>Pooling/Convolution layer</w:t>
       </w:r>
       <w:r>
@@ -361,68 +395,15 @@
           <w:b/>
           <w:bCs/>
         </w:rPr>
-        <w:t xml:space="preserve"> (</w:t>
-      </w:r>
-      <w:r>
-        <w:rPr>
-          <w:b/>
-          <w:bCs/>
-        </w:rPr>
-        <w:t>3</w:t>
-      </w:r>
-      <w:r>
-        <w:rPr>
-          <w:b/>
-          <w:bCs/>
-        </w:rPr>
-        <w:t>x</w:t>
-      </w:r>
-      <w:r>
-        <w:rPr>
-          <w:b/>
-          <w:bCs/>
-        </w:rPr>
-        <w:t>3</w:t>
-      </w:r>
-      <w:r>
-        <w:rPr>
-          <w:b/>
-          <w:bCs/>
-        </w:rPr>
-        <w:t>) (</w:t>
-      </w:r>
-      <w:r>
-        <w:rPr>
-          <w:b/>
-          <w:bCs/>
-        </w:rPr>
-        <w:t>3</w:t>
-      </w:r>
-      <w:r>
-        <w:rPr>
-          <w:b/>
-          <w:bCs/>
-        </w:rPr>
-        <w:t>x</w:t>
-      </w:r>
-      <w:r>
-        <w:rPr>
-          <w:b/>
-          <w:bCs/>
-        </w:rPr>
-        <w:t>3</w:t>
-      </w:r>
-      <w:r>
-        <w:rPr>
-          <w:b/>
-          <w:bCs/>
-        </w:rPr>
-        <w:t>)</w:t>
+        <w:t xml:space="preserve"> (3x3) (3x3)</w:t>
       </w:r>
       <w:r>
         <w:br/>
       </w:r>
       <w:r>
+        <w:rPr>
+          <w:noProof/>
+        </w:rPr>
         <w:drawing>
           <wp:inline distT="0" distB="0" distL="0" distR="0" wp14:anchorId="7B53391B" wp14:editId="392B9E63">
             <wp:extent cx="5760720" cy="976630"/>
@@ -485,7 +466,11 @@
           <w:tcPr>
             <w:tcW w:w="4531" w:type="dxa"/>
           </w:tcPr>
-          <w:p/>
+          <w:p>
+            <w:r>
+              <w:t>98.74%</w:t>
+            </w:r>
+          </w:p>
         </w:tc>
       </w:tr>
       <w:tr>
@@ -503,7 +488,11 @@
           <w:tcPr>
             <w:tcW w:w="4531" w:type="dxa"/>
           </w:tcPr>
-          <w:p/>
+          <w:p>
+            <w:r>
+              <w:t>94.18%</w:t>
+            </w:r>
+          </w:p>
         </w:tc>
       </w:tr>
       <w:tr>
@@ -521,7 +510,11 @@
           <w:tcPr>
             <w:tcW w:w="4531" w:type="dxa"/>
           </w:tcPr>
-          <w:p/>
+          <w:p>
+            <w:r>
+              <w:t>95.81%</w:t>
+            </w:r>
+          </w:p>
         </w:tc>
       </w:tr>
       <w:tr>
@@ -539,7 +532,33 @@
           <w:tcPr>
             <w:tcW w:w="4531" w:type="dxa"/>
           </w:tcPr>
-          <w:p/>
+          <w:p>
+            <w:r>
+              <w:t>81.09%</w:t>
+            </w:r>
+          </w:p>
+        </w:tc>
+      </w:tr>
+      <w:tr>
+        <w:tc>
+          <w:tcPr>
+            <w:tcW w:w="4531" w:type="dxa"/>
+          </w:tcPr>
+          <w:p>
+            <w:r>
+              <w:t>Time</w:t>
+            </w:r>
+          </w:p>
+        </w:tc>
+        <w:tc>
+          <w:tcPr>
+            <w:tcW w:w="4531" w:type="dxa"/>
+          </w:tcPr>
+          <w:p>
+            <w:r>
+              <w:t>5.47 min</w:t>
+            </w:r>
+          </w:p>
         </w:tc>
       </w:tr>
     </w:tbl>
@@ -550,6 +569,13 @@
           <w:b/>
           <w:bCs/>
         </w:rPr>
+        <w:t xml:space="preserve">Ein </w:t>
+      </w:r>
+      <w:r>
+        <w:rPr>
+          <w:b/>
+          <w:bCs/>
+        </w:rPr>
         <w:t>Pooling/Convolution layer</w:t>
       </w:r>
       <w:r>
@@ -557,10 +583,63 @@
           <w:b/>
           <w:bCs/>
         </w:rPr>
-        <w:t xml:space="preserve"> (3x3) (3x3)</w:t>
-      </w:r>
-      <w:r>
-        <w:br/>
+        <w:t xml:space="preserve"> (</w:t>
+      </w:r>
+      <w:r>
+        <w:rPr>
+          <w:b/>
+          <w:bCs/>
+        </w:rPr>
+        <w:t>4</w:t>
+      </w:r>
+      <w:r>
+        <w:rPr>
+          <w:b/>
+          <w:bCs/>
+        </w:rPr>
+        <w:t>x</w:t>
+      </w:r>
+      <w:r>
+        <w:rPr>
+          <w:b/>
+          <w:bCs/>
+        </w:rPr>
+        <w:t>4</w:t>
+      </w:r>
+      <w:r>
+        <w:rPr>
+          <w:b/>
+          <w:bCs/>
+        </w:rPr>
+        <w:t xml:space="preserve">) </w:t>
+      </w:r>
+      <w:r>
+        <w:rPr>
+          <w:b/>
+          <w:bCs/>
+        </w:rPr>
+        <w:t>(4</w:t>
+      </w:r>
+      <w:r>
+        <w:rPr>
+          <w:b/>
+          <w:bCs/>
+        </w:rPr>
+        <w:t>x</w:t>
+      </w:r>
+      <w:r>
+        <w:rPr>
+          <w:b/>
+          <w:bCs/>
+        </w:rPr>
+        <w:t>4</w:t>
+      </w:r>
+      <w:r>
+        <w:rPr>
+          <w:b/>
+          <w:bCs/>
+        </w:rPr>
+        <w:t>)</w:t>
       </w:r>
     </w:p>
     <w:tbl>
@@ -577,6 +656,7 @@
         <w:tc>
           <w:tcPr>
             <w:tcW w:w="4531" w:type="dxa"/>
+            <w:shd w:val="clear" w:color="auto" w:fill="92D050"/>
           </w:tcPr>
           <w:p>
             <w:r>
@@ -587,14 +667,20 @@
         <w:tc>
           <w:tcPr>
             <w:tcW w:w="4531" w:type="dxa"/>
-          </w:tcPr>
-          <w:p/>
-        </w:tc>
-      </w:tr>
-      <w:tr>
-        <w:tc>
-          <w:tcPr>
-            <w:tcW w:w="4531" w:type="dxa"/>
+            <w:shd w:val="clear" w:color="auto" w:fill="92D050"/>
+          </w:tcPr>
+          <w:p>
+            <w:r>
+              <w:t>98.77%</w:t>
+            </w:r>
+          </w:p>
+        </w:tc>
+      </w:tr>
+      <w:tr>
+        <w:tc>
+          <w:tcPr>
+            <w:tcW w:w="4531" w:type="dxa"/>
+            <w:shd w:val="clear" w:color="auto" w:fill="92D050"/>
           </w:tcPr>
           <w:p>
             <w:r>
@@ -605,14 +691,20 @@
         <w:tc>
           <w:tcPr>
             <w:tcW w:w="4531" w:type="dxa"/>
-          </w:tcPr>
-          <w:p/>
-        </w:tc>
-      </w:tr>
-      <w:tr>
-        <w:tc>
-          <w:tcPr>
-            <w:tcW w:w="4531" w:type="dxa"/>
+            <w:shd w:val="clear" w:color="auto" w:fill="92D050"/>
+          </w:tcPr>
+          <w:p>
+            <w:r>
+              <w:t>95.13%</w:t>
+            </w:r>
+          </w:p>
+        </w:tc>
+      </w:tr>
+      <w:tr>
+        <w:tc>
+          <w:tcPr>
+            <w:tcW w:w="4531" w:type="dxa"/>
+            <w:shd w:val="clear" w:color="auto" w:fill="92D050"/>
           </w:tcPr>
           <w:p>
             <w:r>
@@ -623,14 +715,20 @@
         <w:tc>
           <w:tcPr>
             <w:tcW w:w="4531" w:type="dxa"/>
-          </w:tcPr>
-          <w:p/>
-        </w:tc>
-      </w:tr>
-      <w:tr>
-        <w:tc>
-          <w:tcPr>
-            <w:tcW w:w="4531" w:type="dxa"/>
+            <w:shd w:val="clear" w:color="auto" w:fill="92D050"/>
+          </w:tcPr>
+          <w:p>
+            <w:r>
+              <w:t>96.85%</w:t>
+            </w:r>
+          </w:p>
+        </w:tc>
+      </w:tr>
+      <w:tr>
+        <w:tc>
+          <w:tcPr>
+            <w:tcW w:w="4531" w:type="dxa"/>
+            <w:shd w:val="clear" w:color="auto" w:fill="92D050"/>
           </w:tcPr>
           <w:p>
             <w:r>
@@ -641,12 +739,1462 @@
         <w:tc>
           <w:tcPr>
             <w:tcW w:w="4531" w:type="dxa"/>
-          </w:tcPr>
-          <w:p/>
+            <w:shd w:val="clear" w:color="auto" w:fill="92D050"/>
+          </w:tcPr>
+          <w:p>
+            <w:r>
+              <w:t>84.02%</w:t>
+            </w:r>
+          </w:p>
+        </w:tc>
+      </w:tr>
+      <w:tr>
+        <w:tc>
+          <w:tcPr>
+            <w:tcW w:w="4531" w:type="dxa"/>
+            <w:shd w:val="clear" w:color="auto" w:fill="92D050"/>
+          </w:tcPr>
+          <w:p>
+            <w:r>
+              <w:t>Time</w:t>
+            </w:r>
+          </w:p>
+        </w:tc>
+        <w:tc>
+          <w:tcPr>
+            <w:tcW w:w="4531" w:type="dxa"/>
+            <w:shd w:val="clear" w:color="auto" w:fill="92D050"/>
+          </w:tcPr>
+          <w:p>
+            <w:r>
+              <w:t>4.96 min</w:t>
+            </w:r>
+          </w:p>
         </w:tc>
       </w:tr>
     </w:tbl>
     <w:p/>
+    <w:p/>
+    <w:p>
+      <w:r>
+        <w:rPr>
+          <w:b/>
+          <w:bCs/>
+        </w:rPr>
+        <w:t xml:space="preserve">Ein </w:t>
+      </w:r>
+      <w:r>
+        <w:rPr>
+          <w:b/>
+          <w:bCs/>
+        </w:rPr>
+        <w:t>Pooling/Convolution layer</w:t>
+      </w:r>
+      <w:r>
+        <w:rPr>
+          <w:b/>
+          <w:bCs/>
+        </w:rPr>
+        <w:t xml:space="preserve"> (2x2) (4x4)</w:t>
+      </w:r>
+    </w:p>
+    <w:tbl>
+      <w:tblPr>
+        <w:tblStyle w:val="Tabellenraster"/>
+        <w:tblW w:w="0" w:type="auto"/>
+        <w:tblLook w:val="04A0" w:firstRow="1" w:lastRow="0" w:firstColumn="1" w:lastColumn="0" w:noHBand="0" w:noVBand="1"/>
+      </w:tblPr>
+      <w:tblGrid>
+        <w:gridCol w:w="4531"/>
+        <w:gridCol w:w="4531"/>
+      </w:tblGrid>
+      <w:tr>
+        <w:tc>
+          <w:tcPr>
+            <w:tcW w:w="4531" w:type="dxa"/>
+            <w:shd w:val="clear" w:color="auto" w:fill="92D050"/>
+          </w:tcPr>
+          <w:p>
+            <w:r>
+              <w:t>Normal</w:t>
+            </w:r>
+          </w:p>
+        </w:tc>
+        <w:tc>
+          <w:tcPr>
+            <w:tcW w:w="4531" w:type="dxa"/>
+            <w:shd w:val="clear" w:color="auto" w:fill="92D050"/>
+          </w:tcPr>
+          <w:p>
+            <w:r>
+              <w:t>98.78%</w:t>
+            </w:r>
+          </w:p>
+        </w:tc>
+      </w:tr>
+      <w:tr>
+        <w:tc>
+          <w:tcPr>
+            <w:tcW w:w="4531" w:type="dxa"/>
+            <w:shd w:val="clear" w:color="auto" w:fill="92D050"/>
+          </w:tcPr>
+          <w:p>
+            <w:r>
+              <w:t>Shifted</w:t>
+            </w:r>
+          </w:p>
+        </w:tc>
+        <w:tc>
+          <w:tcPr>
+            <w:tcW w:w="4531" w:type="dxa"/>
+            <w:shd w:val="clear" w:color="auto" w:fill="92D050"/>
+          </w:tcPr>
+          <w:p>
+            <w:r>
+              <w:t>95.05%</w:t>
+            </w:r>
+          </w:p>
+        </w:tc>
+      </w:tr>
+      <w:tr>
+        <w:tc>
+          <w:tcPr>
+            <w:tcW w:w="4531" w:type="dxa"/>
+            <w:shd w:val="clear" w:color="auto" w:fill="92D050"/>
+          </w:tcPr>
+          <w:p>
+            <w:r>
+              <w:t>Rotated</w:t>
+            </w:r>
+          </w:p>
+        </w:tc>
+        <w:tc>
+          <w:tcPr>
+            <w:tcW w:w="4531" w:type="dxa"/>
+            <w:shd w:val="clear" w:color="auto" w:fill="92D050"/>
+          </w:tcPr>
+          <w:p>
+            <w:r>
+              <w:t>96.49%</w:t>
+            </w:r>
+          </w:p>
+        </w:tc>
+      </w:tr>
+      <w:tr>
+        <w:tc>
+          <w:tcPr>
+            <w:tcW w:w="4531" w:type="dxa"/>
+            <w:shd w:val="clear" w:color="auto" w:fill="92D050"/>
+          </w:tcPr>
+          <w:p>
+            <w:r>
+              <w:t>Shifted and rotated</w:t>
+            </w:r>
+          </w:p>
+        </w:tc>
+        <w:tc>
+          <w:tcPr>
+            <w:tcW w:w="4531" w:type="dxa"/>
+            <w:shd w:val="clear" w:color="auto" w:fill="92D050"/>
+          </w:tcPr>
+          <w:p>
+            <w:r>
+              <w:t>84.00%</w:t>
+            </w:r>
+          </w:p>
+        </w:tc>
+      </w:tr>
+      <w:tr>
+        <w:tc>
+          <w:tcPr>
+            <w:tcW w:w="4531" w:type="dxa"/>
+            <w:shd w:val="clear" w:color="auto" w:fill="92D050"/>
+          </w:tcPr>
+          <w:p>
+            <w:r>
+              <w:t>Time</w:t>
+            </w:r>
+          </w:p>
+        </w:tc>
+        <w:tc>
+          <w:tcPr>
+            <w:tcW w:w="4531" w:type="dxa"/>
+            <w:shd w:val="clear" w:color="auto" w:fill="92D050"/>
+          </w:tcPr>
+          <w:p>
+            <w:r>
+              <w:t>7.32 min</w:t>
+            </w:r>
+          </w:p>
+        </w:tc>
+      </w:tr>
+    </w:tbl>
+    <w:p/>
+    <w:p>
+      <w:r>
+        <w:rPr>
+          <w:b/>
+          <w:bCs/>
+        </w:rPr>
+        <w:t xml:space="preserve">Ein </w:t>
+      </w:r>
+      <w:r>
+        <w:rPr>
+          <w:b/>
+          <w:bCs/>
+        </w:rPr>
+        <w:t>Pooling/Convolution layer</w:t>
+      </w:r>
+      <w:r>
+        <w:rPr>
+          <w:b/>
+          <w:bCs/>
+        </w:rPr>
+        <w:t xml:space="preserve"> (4x4) (2x2)</w:t>
+      </w:r>
+    </w:p>
+    <w:tbl>
+      <w:tblPr>
+        <w:tblStyle w:val="Tabellenraster"/>
+        <w:tblW w:w="0" w:type="auto"/>
+        <w:tblLook w:val="04A0" w:firstRow="1" w:lastRow="0" w:firstColumn="1" w:lastColumn="0" w:noHBand="0" w:noVBand="1"/>
+      </w:tblPr>
+      <w:tblGrid>
+        <w:gridCol w:w="4531"/>
+        <w:gridCol w:w="4531"/>
+      </w:tblGrid>
+      <w:tr>
+        <w:tc>
+          <w:tcPr>
+            <w:tcW w:w="4531" w:type="dxa"/>
+          </w:tcPr>
+          <w:p>
+            <w:r>
+              <w:t>Normal</w:t>
+            </w:r>
+          </w:p>
+        </w:tc>
+        <w:tc>
+          <w:tcPr>
+            <w:tcW w:w="4531" w:type="dxa"/>
+          </w:tcPr>
+          <w:p>
+            <w:r>
+              <w:t>98.05%</w:t>
+            </w:r>
+          </w:p>
+        </w:tc>
+      </w:tr>
+      <w:tr>
+        <w:tc>
+          <w:tcPr>
+            <w:tcW w:w="4531" w:type="dxa"/>
+          </w:tcPr>
+          <w:p>
+            <w:r>
+              <w:t>Shifted</w:t>
+            </w:r>
+          </w:p>
+        </w:tc>
+        <w:tc>
+          <w:tcPr>
+            <w:tcW w:w="4531" w:type="dxa"/>
+          </w:tcPr>
+          <w:p>
+            <w:r>
+              <w:t>91.59%</w:t>
+            </w:r>
+          </w:p>
+        </w:tc>
+      </w:tr>
+      <w:tr>
+        <w:tc>
+          <w:tcPr>
+            <w:tcW w:w="4531" w:type="dxa"/>
+          </w:tcPr>
+          <w:p>
+            <w:r>
+              <w:t>Rotated</w:t>
+            </w:r>
+          </w:p>
+        </w:tc>
+        <w:tc>
+          <w:tcPr>
+            <w:tcW w:w="4531" w:type="dxa"/>
+          </w:tcPr>
+          <w:p>
+            <w:r>
+              <w:t>94.74%</w:t>
+            </w:r>
+          </w:p>
+        </w:tc>
+      </w:tr>
+      <w:tr>
+        <w:tc>
+          <w:tcPr>
+            <w:tcW w:w="4531" w:type="dxa"/>
+          </w:tcPr>
+          <w:p>
+            <w:r>
+              <w:t>Shifted and rotated</w:t>
+            </w:r>
+          </w:p>
+        </w:tc>
+        <w:tc>
+          <w:tcPr>
+            <w:tcW w:w="4531" w:type="dxa"/>
+          </w:tcPr>
+          <w:p>
+            <w:r>
+              <w:t>75.10%</w:t>
+            </w:r>
+          </w:p>
+        </w:tc>
+      </w:tr>
+    </w:tbl>
+    <w:p/>
+    <w:p>
+      <w:pPr>
+        <w:rPr>
+          <w:lang w:val="de-DE"/>
+        </w:rPr>
+      </w:pPr>
+      <w:r>
+        <w:rPr>
+          <w:b/>
+          <w:bCs/>
+          <w:lang w:val="de-DE"/>
+        </w:rPr>
+        <w:t>Fazit:</w:t>
+      </w:r>
+      <w:r>
+        <w:rPr>
+          <w:b/>
+          <w:bCs/>
+          <w:lang w:val="de-DE"/>
+        </w:rPr>
+        <w:br/>
+      </w:r>
+      <w:r>
+        <w:rPr>
+          <w:lang w:val="de-DE"/>
+        </w:rPr>
+        <w:t>Das erhöhen der Filtergrößen bringt e</w:t>
+      </w:r>
+      <w:r>
+        <w:rPr>
+          <w:lang w:val="de-DE"/>
+        </w:rPr>
+        <w:t>ine Verbesserung der Genauigkeit des Netzwerkes mit sich. Die</w:t>
+      </w:r>
+      <w:r>
+        <w:rPr>
+          <w:lang w:val="de-DE"/>
+        </w:rPr>
+        <w:t xml:space="preserve"> Vergrößerung des</w:t>
+      </w:r>
+      <w:r>
+        <w:rPr>
+          <w:lang w:val="de-DE"/>
+        </w:rPr>
+        <w:t xml:space="preserve"> Konvolution </w:t>
+      </w:r>
+      <w:r>
+        <w:rPr>
+          <w:lang w:val="de-DE"/>
+        </w:rPr>
+        <w:t>Filters</w:t>
+      </w:r>
+      <w:r>
+        <w:rPr>
+          <w:lang w:val="de-DE"/>
+        </w:rPr>
+        <w:t xml:space="preserve"> hat dabei einen Größeren Einfluss.</w:t>
+      </w:r>
+      <w:r>
+        <w:rPr>
+          <w:lang w:val="de-DE"/>
+        </w:rPr>
+        <w:br/>
+        <w:t xml:space="preserve">Der Sprung auf 4x4 bringt vor allem eine Verbesserung der Ergebnisse im Hinblick auf das „Shifted&amp;Rotated“ </w:t>
+      </w:r>
+      <w:r>
+        <w:rPr>
+          <w:lang w:val="de-DE"/>
+        </w:rPr>
+        <w:t>Dataset mit</w:t>
+      </w:r>
+      <w:r>
+        <w:rPr>
+          <w:lang w:val="de-DE"/>
+        </w:rPr>
+        <w:t xml:space="preserve"> sich.</w:t>
+      </w:r>
+      <w:r>
+        <w:rPr>
+          <w:lang w:val="de-DE"/>
+        </w:rPr>
+        <w:br/>
+        <w:t xml:space="preserve">(Ergebnisse variieren von Run </w:t>
+      </w:r>
+      <w:proofErr w:type="spellStart"/>
+      <w:r>
+        <w:rPr>
+          <w:lang w:val="de-DE"/>
+        </w:rPr>
+        <w:t>to</w:t>
+      </w:r>
+      <w:proofErr w:type="spellEnd"/>
+      <w:r>
+        <w:rPr>
+          <w:lang w:val="de-DE"/>
+        </w:rPr>
+        <w:t xml:space="preserve"> Run!!!)</w:t>
+      </w:r>
+      <w:r>
+        <w:rPr>
+          <w:lang w:val="de-DE"/>
+        </w:rPr>
+        <w:br/>
+        <w:t xml:space="preserve">(Die Testzeiten sind sehr </w:t>
+      </w:r>
+      <w:proofErr w:type="gramStart"/>
+      <w:r>
+        <w:rPr>
+          <w:lang w:val="de-DE"/>
+        </w:rPr>
+        <w:t>Radom</w:t>
+      </w:r>
+      <w:proofErr w:type="gramEnd"/>
+      <w:r>
+        <w:rPr>
+          <w:lang w:val="de-DE"/>
+        </w:rPr>
+        <w:t xml:space="preserve"> daher eignen sie sich nicht zu einer guten Evaluation des Netzwerkes -&gt; Nur auf Genauigkeit Fokussieren)</w:t>
+      </w:r>
+    </w:p>
+    <w:p>
+      <w:pPr>
+        <w:rPr>
+          <w:lang w:val="de-DE"/>
+        </w:rPr>
+      </w:pPr>
+      <w:r>
+        <w:rPr>
+          <w:highlight w:val="yellow"/>
+          <w:lang w:val="de-DE"/>
+        </w:rPr>
+        <w:t xml:space="preserve">Das </w:t>
+      </w:r>
+      <w:r>
+        <w:rPr>
+          <w:highlight w:val="yellow"/>
+          <w:lang w:val="de-DE"/>
+        </w:rPr>
+        <w:t>(</w:t>
+      </w:r>
+      <w:r>
+        <w:rPr>
+          <w:highlight w:val="yellow"/>
+          <w:lang w:val="de-DE"/>
+        </w:rPr>
+        <w:t>4x4</w:t>
+      </w:r>
+      <w:r>
+        <w:rPr>
+          <w:highlight w:val="yellow"/>
+          <w:lang w:val="de-DE"/>
+        </w:rPr>
+        <w:t>)</w:t>
+      </w:r>
+      <w:r>
+        <w:rPr>
+          <w:highlight w:val="yellow"/>
+          <w:lang w:val="de-DE"/>
+        </w:rPr>
+        <w:t xml:space="preserve"> </w:t>
+      </w:r>
+      <w:r>
+        <w:rPr>
+          <w:highlight w:val="yellow"/>
+          <w:lang w:val="de-DE"/>
+        </w:rPr>
+        <w:t>(4x4) Netzwerk ist am besten</w:t>
+      </w:r>
+    </w:p>
+    <w:p>
+      <w:pPr>
+        <w:rPr>
+          <w:lang w:val="de-DE"/>
+        </w:rPr>
+      </w:pPr>
+    </w:p>
+    <w:p>
+      <w:pPr>
+        <w:rPr>
+          <w:lang w:val="de-DE"/>
+        </w:rPr>
+      </w:pPr>
+    </w:p>
+    <w:p>
+      <w:pPr>
+        <w:rPr>
+          <w:lang w:val="de-DE"/>
+        </w:rPr>
+      </w:pPr>
+    </w:p>
+    <w:p>
+      <w:pPr>
+        <w:rPr>
+          <w:lang w:val="de-DE"/>
+        </w:rPr>
+      </w:pPr>
+    </w:p>
+    <w:p>
+      <w:pPr>
+        <w:rPr>
+          <w:lang w:val="de-DE"/>
+        </w:rPr>
+      </w:pPr>
+    </w:p>
+    <w:p>
+      <w:pPr>
+        <w:rPr>
+          <w:lang w:val="de-DE"/>
+        </w:rPr>
+      </w:pPr>
+    </w:p>
+    <w:p>
+      <w:pPr>
+        <w:rPr>
+          <w:lang w:val="de-DE"/>
+        </w:rPr>
+      </w:pPr>
+    </w:p>
+    <w:p>
+      <w:pPr>
+        <w:rPr>
+          <w:lang w:val="de-DE"/>
+        </w:rPr>
+      </w:pPr>
+    </w:p>
+    <w:p>
+      <w:pPr>
+        <w:rPr>
+          <w:lang w:val="de-DE"/>
+        </w:rPr>
+      </w:pPr>
+    </w:p>
+    <w:p>
+      <w:pPr>
+        <w:rPr>
+          <w:lang w:val="de-DE"/>
+        </w:rPr>
+      </w:pPr>
+    </w:p>
+    <w:p>
+      <w:pPr>
+        <w:rPr>
+          <w:b/>
+          <w:bCs/>
+          <w:sz w:val="32"/>
+          <w:szCs w:val="32"/>
+          <w:lang w:val="de-DE"/>
+        </w:rPr>
+      </w:pPr>
+      <w:proofErr w:type="gramStart"/>
+      <w:r>
+        <w:rPr>
+          <w:b/>
+          <w:bCs/>
+          <w:sz w:val="32"/>
+          <w:szCs w:val="32"/>
+          <w:lang w:val="de-DE"/>
+        </w:rPr>
+        <w:lastRenderedPageBreak/>
+        <w:t>Eine zweite Pooling</w:t>
+      </w:r>
+      <w:proofErr w:type="gramEnd"/>
+      <w:r>
+        <w:rPr>
+          <w:b/>
+          <w:bCs/>
+          <w:sz w:val="32"/>
+          <w:szCs w:val="32"/>
+          <w:lang w:val="de-DE"/>
+        </w:rPr>
+        <w:t>/Convolution Schicht direkt hinter der ersten</w:t>
+      </w:r>
+    </w:p>
+    <w:p>
+      <w:pPr>
+        <w:rPr>
+          <w:b/>
+          <w:bCs/>
+          <w:lang w:val="de-DE"/>
+        </w:rPr>
+      </w:pPr>
+      <w:r>
+        <w:rPr>
+          <w:b/>
+          <w:bCs/>
+          <w:lang w:val="de-DE"/>
+        </w:rPr>
+        <w:drawing>
+          <wp:inline distT="0" distB="0" distL="0" distR="0" wp14:anchorId="16E332A8" wp14:editId="1DC8A3FB">
+            <wp:extent cx="5760720" cy="1496060"/>
+            <wp:effectExtent l="0" t="0" r="0" b="8890"/>
+            <wp:docPr id="822194685" name="Grafik 1" descr="Ein Bild, das Text, Screenshot, Schrift enthält.&#10;&#10;Automatisch generierte Beschreibung"/>
+            <wp:cNvGraphicFramePr>
+              <a:graphicFrameLocks xmlns:a="http://schemas.openxmlformats.org/drawingml/2006/main" noChangeAspect="1"/>
+            </wp:cNvGraphicFramePr>
+            <a:graphic xmlns:a="http://schemas.openxmlformats.org/drawingml/2006/main">
+              <a:graphicData uri="http://schemas.openxmlformats.org/drawingml/2006/picture">
+                <pic:pic xmlns:pic="http://schemas.openxmlformats.org/drawingml/2006/picture">
+                  <pic:nvPicPr>
+                    <pic:cNvPr id="822194685" name="Grafik 1" descr="Ein Bild, das Text, Screenshot, Schrift enthält.&#10;&#10;Automatisch generierte Beschreibung"/>
+                    <pic:cNvPicPr/>
+                  </pic:nvPicPr>
+                  <pic:blipFill>
+                    <a:blip r:embed="rId7"/>
+                    <a:stretch>
+                      <a:fillRect/>
+                    </a:stretch>
+                  </pic:blipFill>
+                  <pic:spPr>
+                    <a:xfrm>
+                      <a:off x="0" y="0"/>
+                      <a:ext cx="5760720" cy="1496060"/>
+                    </a:xfrm>
+                    <a:prstGeom prst="rect">
+                      <a:avLst/>
+                    </a:prstGeom>
+                  </pic:spPr>
+                </pic:pic>
+              </a:graphicData>
+            </a:graphic>
+          </wp:inline>
+        </w:drawing>
+      </w:r>
+      <w:r>
+        <w:rPr>
+          <w:b/>
+          <w:bCs/>
+          <w:lang w:val="de-DE"/>
+        </w:rPr>
+        <w:br/>
+      </w:r>
+      <w:r>
+        <w:rPr>
+          <w:lang w:val="de-DE"/>
+        </w:rPr>
+        <w:t xml:space="preserve">Das zweite Layer </w:t>
+      </w:r>
+      <w:proofErr w:type="gramStart"/>
+      <w:r>
+        <w:rPr>
+          <w:lang w:val="de-DE"/>
+        </w:rPr>
+        <w:t>hat  (</w:t>
+      </w:r>
+      <w:proofErr w:type="gramEnd"/>
+      <w:r>
+        <w:rPr>
+          <w:lang w:val="de-DE"/>
+        </w:rPr>
+        <w:t xml:space="preserve">4x4) </w:t>
+      </w:r>
+      <w:proofErr w:type="spellStart"/>
+      <w:r>
+        <w:rPr>
+          <w:lang w:val="de-DE"/>
+        </w:rPr>
+        <w:t>Conv</w:t>
+      </w:r>
+      <w:proofErr w:type="spellEnd"/>
+      <w:r>
+        <w:rPr>
+          <w:lang w:val="de-DE"/>
+        </w:rPr>
+        <w:t>. und (2x2) Pooling</w:t>
+      </w:r>
+      <w:r>
+        <w:rPr>
+          <w:lang w:val="de-DE"/>
+        </w:rPr>
+        <w:t xml:space="preserve"> da 2x(4x4) nicht möglich ist</w:t>
+      </w:r>
+    </w:p>
+    <w:tbl>
+      <w:tblPr>
+        <w:tblStyle w:val="Tabellenraster"/>
+        <w:tblW w:w="0" w:type="auto"/>
+        <w:tblLook w:val="04A0" w:firstRow="1" w:lastRow="0" w:firstColumn="1" w:lastColumn="0" w:noHBand="0" w:noVBand="1"/>
+      </w:tblPr>
+      <w:tblGrid>
+        <w:gridCol w:w="4531"/>
+        <w:gridCol w:w="4531"/>
+      </w:tblGrid>
+      <w:tr>
+        <w:tc>
+          <w:tcPr>
+            <w:tcW w:w="4531" w:type="dxa"/>
+          </w:tcPr>
+          <w:p>
+            <w:r>
+              <w:t>Normal</w:t>
+            </w:r>
+          </w:p>
+        </w:tc>
+        <w:tc>
+          <w:tcPr>
+            <w:tcW w:w="4531" w:type="dxa"/>
+          </w:tcPr>
+          <w:p>
+            <w:r>
+              <w:t>98.</w:t>
+            </w:r>
+            <w:r>
+              <w:t>24</w:t>
+            </w:r>
+            <w:r>
+              <w:t>%</w:t>
+            </w:r>
+          </w:p>
+        </w:tc>
+      </w:tr>
+      <w:tr>
+        <w:tc>
+          <w:tcPr>
+            <w:tcW w:w="4531" w:type="dxa"/>
+          </w:tcPr>
+          <w:p>
+            <w:r>
+              <w:t>Shifted</w:t>
+            </w:r>
+          </w:p>
+        </w:tc>
+        <w:tc>
+          <w:tcPr>
+            <w:tcW w:w="4531" w:type="dxa"/>
+          </w:tcPr>
+          <w:p>
+            <w:r>
+              <w:t>88.00</w:t>
+            </w:r>
+            <w:r>
+              <w:t>%</w:t>
+            </w:r>
+          </w:p>
+        </w:tc>
+      </w:tr>
+      <w:tr>
+        <w:tc>
+          <w:tcPr>
+            <w:tcW w:w="4531" w:type="dxa"/>
+          </w:tcPr>
+          <w:p>
+            <w:r>
+              <w:t>Rotated</w:t>
+            </w:r>
+          </w:p>
+        </w:tc>
+        <w:tc>
+          <w:tcPr>
+            <w:tcW w:w="4531" w:type="dxa"/>
+          </w:tcPr>
+          <w:p>
+            <w:r>
+              <w:t>94.19</w:t>
+            </w:r>
+            <w:r>
+              <w:t>%</w:t>
+            </w:r>
+          </w:p>
+        </w:tc>
+      </w:tr>
+      <w:tr>
+        <w:tc>
+          <w:tcPr>
+            <w:tcW w:w="4531" w:type="dxa"/>
+          </w:tcPr>
+          <w:p>
+            <w:r>
+              <w:t>Shifted and rotated</w:t>
+            </w:r>
+          </w:p>
+        </w:tc>
+        <w:tc>
+          <w:tcPr>
+            <w:tcW w:w="4531" w:type="dxa"/>
+          </w:tcPr>
+          <w:p>
+            <w:r>
+              <w:t>72.99</w:t>
+            </w:r>
+            <w:r>
+              <w:t>%</w:t>
+            </w:r>
+          </w:p>
+        </w:tc>
+      </w:tr>
+      <w:tr>
+        <w:tc>
+          <w:tcPr>
+            <w:tcW w:w="4531" w:type="dxa"/>
+          </w:tcPr>
+          <w:p>
+            <w:r>
+              <w:t>Time</w:t>
+            </w:r>
+          </w:p>
+        </w:tc>
+        <w:tc>
+          <w:tcPr>
+            <w:tcW w:w="4531" w:type="dxa"/>
+          </w:tcPr>
+          <w:p>
+            <w:r>
+              <w:t>5.56 min</w:t>
+            </w:r>
+          </w:p>
+        </w:tc>
+      </w:tr>
+    </w:tbl>
+    <w:p>
+      <w:pPr>
+        <w:rPr>
+          <w:b/>
+          <w:bCs/>
+          <w:lang w:val="de-DE"/>
+        </w:rPr>
+      </w:pPr>
+    </w:p>
+    <w:p>
+      <w:pPr>
+        <w:rPr>
+          <w:b/>
+          <w:bCs/>
+          <w:lang w:val="de-DE"/>
+        </w:rPr>
+      </w:pPr>
+      <w:r>
+        <w:rPr>
+          <w:b/>
+          <w:bCs/>
+          <w:lang w:val="de-DE"/>
+        </w:rPr>
+        <w:t>Test mit (2x2) (2x2)</w:t>
+      </w:r>
+    </w:p>
+    <w:tbl>
+      <w:tblPr>
+        <w:tblStyle w:val="Tabellenraster"/>
+        <w:tblW w:w="0" w:type="auto"/>
+        <w:tblLook w:val="04A0" w:firstRow="1" w:lastRow="0" w:firstColumn="1" w:lastColumn="0" w:noHBand="0" w:noVBand="1"/>
+      </w:tblPr>
+      <w:tblGrid>
+        <w:gridCol w:w="4531"/>
+        <w:gridCol w:w="4531"/>
+      </w:tblGrid>
+      <w:tr>
+        <w:tc>
+          <w:tcPr>
+            <w:tcW w:w="4531" w:type="dxa"/>
+          </w:tcPr>
+          <w:p>
+            <w:r>
+              <w:t>Normal</w:t>
+            </w:r>
+          </w:p>
+        </w:tc>
+        <w:tc>
+          <w:tcPr>
+            <w:tcW w:w="4531" w:type="dxa"/>
+          </w:tcPr>
+          <w:p>
+            <w:r>
+              <w:t>98.63%</w:t>
+            </w:r>
+          </w:p>
+        </w:tc>
+      </w:tr>
+      <w:tr>
+        <w:tc>
+          <w:tcPr>
+            <w:tcW w:w="4531" w:type="dxa"/>
+          </w:tcPr>
+          <w:p>
+            <w:r>
+              <w:t>Shifted</w:t>
+            </w:r>
+          </w:p>
+        </w:tc>
+        <w:tc>
+          <w:tcPr>
+            <w:tcW w:w="4531" w:type="dxa"/>
+          </w:tcPr>
+          <w:p>
+            <w:r>
+              <w:t>90.04%</w:t>
+            </w:r>
+          </w:p>
+        </w:tc>
+      </w:tr>
+      <w:tr>
+        <w:tc>
+          <w:tcPr>
+            <w:tcW w:w="4531" w:type="dxa"/>
+          </w:tcPr>
+          <w:p>
+            <w:r>
+              <w:t>Rotated</w:t>
+            </w:r>
+          </w:p>
+        </w:tc>
+        <w:tc>
+          <w:tcPr>
+            <w:tcW w:w="4531" w:type="dxa"/>
+          </w:tcPr>
+          <w:p>
+            <w:r>
+              <w:t>94.97%</w:t>
+            </w:r>
+          </w:p>
+        </w:tc>
+      </w:tr>
+      <w:tr>
+        <w:tc>
+          <w:tcPr>
+            <w:tcW w:w="4531" w:type="dxa"/>
+          </w:tcPr>
+          <w:p>
+            <w:r>
+              <w:t>Shifted and rotated</w:t>
+            </w:r>
+          </w:p>
+        </w:tc>
+        <w:tc>
+          <w:tcPr>
+            <w:tcW w:w="4531" w:type="dxa"/>
+          </w:tcPr>
+          <w:p>
+            <w:r>
+              <w:t>71.97%</w:t>
+            </w:r>
+          </w:p>
+        </w:tc>
+      </w:tr>
+      <w:tr>
+        <w:tc>
+          <w:tcPr>
+            <w:tcW w:w="4531" w:type="dxa"/>
+          </w:tcPr>
+          <w:p>
+            <w:r>
+              <w:t>Time</w:t>
+            </w:r>
+          </w:p>
+        </w:tc>
+        <w:tc>
+          <w:tcPr>
+            <w:tcW w:w="4531" w:type="dxa"/>
+          </w:tcPr>
+          <w:p>
+            <w:r>
+              <w:t>5.52 min</w:t>
+            </w:r>
+          </w:p>
+        </w:tc>
+      </w:tr>
+    </w:tbl>
+    <w:p>
+      <w:pPr>
+        <w:rPr>
+          <w:b/>
+          <w:bCs/>
+          <w:lang w:val="de-DE"/>
+        </w:rPr>
+      </w:pPr>
+    </w:p>
+    <w:p>
+      <w:pPr>
+        <w:rPr>
+          <w:b/>
+          <w:bCs/>
+          <w:lang w:val="de-DE"/>
+        </w:rPr>
+      </w:pPr>
+    </w:p>
+    <w:p>
+      <w:pPr>
+        <w:rPr>
+          <w:b/>
+          <w:bCs/>
+          <w:lang w:val="de-DE"/>
+        </w:rPr>
+      </w:pPr>
+    </w:p>
+    <w:p>
+      <w:pPr>
+        <w:rPr>
+          <w:b/>
+          <w:bCs/>
+          <w:lang w:val="de-DE"/>
+        </w:rPr>
+      </w:pPr>
+    </w:p>
+    <w:p>
+      <w:pPr>
+        <w:rPr>
+          <w:b/>
+          <w:bCs/>
+          <w:lang w:val="de-DE"/>
+        </w:rPr>
+      </w:pPr>
+    </w:p>
+    <w:p>
+      <w:pPr>
+        <w:rPr>
+          <w:b/>
+          <w:bCs/>
+          <w:lang w:val="de-DE"/>
+        </w:rPr>
+      </w:pPr>
+    </w:p>
+    <w:p>
+      <w:pPr>
+        <w:rPr>
+          <w:b/>
+          <w:bCs/>
+          <w:lang w:val="de-DE"/>
+        </w:rPr>
+      </w:pPr>
+    </w:p>
+    <w:p>
+      <w:pPr>
+        <w:rPr>
+          <w:b/>
+          <w:bCs/>
+          <w:lang w:val="de-DE"/>
+        </w:rPr>
+      </w:pPr>
+    </w:p>
+    <w:p>
+      <w:pPr>
+        <w:rPr>
+          <w:b/>
+          <w:bCs/>
+          <w:lang w:val="de-DE"/>
+        </w:rPr>
+      </w:pPr>
+    </w:p>
+    <w:p>
+      <w:pPr>
+        <w:rPr>
+          <w:b/>
+          <w:bCs/>
+          <w:lang w:val="de-DE"/>
+        </w:rPr>
+      </w:pPr>
+    </w:p>
+    <w:p>
+      <w:pPr>
+        <w:rPr>
+          <w:b/>
+          <w:bCs/>
+          <w:lang w:val="de-DE"/>
+        </w:rPr>
+      </w:pPr>
+    </w:p>
+    <w:p>
+      <w:pPr>
+        <w:rPr>
+          <w:b/>
+          <w:bCs/>
+          <w:sz w:val="32"/>
+          <w:szCs w:val="32"/>
+          <w:lang w:val="de-DE"/>
+        </w:rPr>
+      </w:pPr>
+      <w:proofErr w:type="gramStart"/>
+      <w:r>
+        <w:rPr>
+          <w:b/>
+          <w:bCs/>
+          <w:sz w:val="32"/>
+          <w:szCs w:val="32"/>
+          <w:lang w:val="de-DE"/>
+        </w:rPr>
+        <w:lastRenderedPageBreak/>
+        <w:t>Eine zweite Pooling</w:t>
+      </w:r>
+      <w:proofErr w:type="gramEnd"/>
+      <w:r>
+        <w:rPr>
+          <w:b/>
+          <w:bCs/>
+          <w:sz w:val="32"/>
+          <w:szCs w:val="32"/>
+          <w:lang w:val="de-DE"/>
+        </w:rPr>
+        <w:t xml:space="preserve">/Convolution Schicht </w:t>
+      </w:r>
+      <w:r>
+        <w:rPr>
+          <w:b/>
+          <w:bCs/>
+          <w:sz w:val="32"/>
+          <w:szCs w:val="32"/>
+          <w:lang w:val="de-DE"/>
+        </w:rPr>
+        <w:t xml:space="preserve">zwischen den </w:t>
+      </w:r>
+      <w:proofErr w:type="spellStart"/>
+      <w:r>
+        <w:rPr>
+          <w:b/>
+          <w:bCs/>
+          <w:sz w:val="32"/>
+          <w:szCs w:val="32"/>
+          <w:lang w:val="de-DE"/>
+        </w:rPr>
+        <w:t>Dense-Layern</w:t>
+      </w:r>
+      <w:proofErr w:type="spellEnd"/>
+    </w:p>
+    <w:p>
+      <w:pPr>
+        <w:rPr>
+          <w:b/>
+          <w:bCs/>
+          <w:sz w:val="32"/>
+          <w:szCs w:val="32"/>
+          <w:lang w:val="de-DE"/>
+        </w:rPr>
+      </w:pPr>
+      <w:r>
+        <w:rPr>
+          <w:b/>
+          <w:bCs/>
+          <w:sz w:val="32"/>
+          <w:szCs w:val="32"/>
+          <w:lang w:val="de-DE"/>
+        </w:rPr>
+        <w:drawing>
+          <wp:inline distT="0" distB="0" distL="0" distR="0" wp14:anchorId="154D50AD" wp14:editId="1340A437">
+            <wp:extent cx="5760720" cy="2264410"/>
+            <wp:effectExtent l="0" t="0" r="0" b="2540"/>
+            <wp:docPr id="145980434" name="Grafik 1" descr="Ein Bild, das Text, Screenshot, Schrift enthält.&#10;&#10;Automatisch generierte Beschreibung"/>
+            <wp:cNvGraphicFramePr>
+              <a:graphicFrameLocks xmlns:a="http://schemas.openxmlformats.org/drawingml/2006/main" noChangeAspect="1"/>
+            </wp:cNvGraphicFramePr>
+            <a:graphic xmlns:a="http://schemas.openxmlformats.org/drawingml/2006/main">
+              <a:graphicData uri="http://schemas.openxmlformats.org/drawingml/2006/picture">
+                <pic:pic xmlns:pic="http://schemas.openxmlformats.org/drawingml/2006/picture">
+                  <pic:nvPicPr>
+                    <pic:cNvPr id="145980434" name="Grafik 1" descr="Ein Bild, das Text, Screenshot, Schrift enthält.&#10;&#10;Automatisch generierte Beschreibung"/>
+                    <pic:cNvPicPr/>
+                  </pic:nvPicPr>
+                  <pic:blipFill>
+                    <a:blip r:embed="rId8"/>
+                    <a:stretch>
+                      <a:fillRect/>
+                    </a:stretch>
+                  </pic:blipFill>
+                  <pic:spPr>
+                    <a:xfrm>
+                      <a:off x="0" y="0"/>
+                      <a:ext cx="5760720" cy="2264410"/>
+                    </a:xfrm>
+                    <a:prstGeom prst="rect">
+                      <a:avLst/>
+                    </a:prstGeom>
+                  </pic:spPr>
+                </pic:pic>
+              </a:graphicData>
+            </a:graphic>
+          </wp:inline>
+        </w:drawing>
+      </w:r>
+    </w:p>
+    <w:tbl>
+      <w:tblPr>
+        <w:tblStyle w:val="Tabellenraster"/>
+        <w:tblW w:w="0" w:type="auto"/>
+        <w:tblLook w:val="04A0" w:firstRow="1" w:lastRow="0" w:firstColumn="1" w:lastColumn="0" w:noHBand="0" w:noVBand="1"/>
+      </w:tblPr>
+      <w:tblGrid>
+        <w:gridCol w:w="4531"/>
+        <w:gridCol w:w="4531"/>
+      </w:tblGrid>
+      <w:tr>
+        <w:tc>
+          <w:tcPr>
+            <w:tcW w:w="4531" w:type="dxa"/>
+          </w:tcPr>
+          <w:p>
+            <w:r>
+              <w:t>Normal</w:t>
+            </w:r>
+          </w:p>
+        </w:tc>
+        <w:tc>
+          <w:tcPr>
+            <w:tcW w:w="4531" w:type="dxa"/>
+          </w:tcPr>
+          <w:p>
+            <w:r>
+              <w:t>98.84%</w:t>
+            </w:r>
+          </w:p>
+        </w:tc>
+      </w:tr>
+      <w:tr>
+        <w:tc>
+          <w:tcPr>
+            <w:tcW w:w="4531" w:type="dxa"/>
+          </w:tcPr>
+          <w:p>
+            <w:r>
+              <w:t>Shifted</w:t>
+            </w:r>
+          </w:p>
+        </w:tc>
+        <w:tc>
+          <w:tcPr>
+            <w:tcW w:w="4531" w:type="dxa"/>
+          </w:tcPr>
+          <w:p>
+            <w:r>
+              <w:t>95.57%</w:t>
+            </w:r>
+          </w:p>
+        </w:tc>
+      </w:tr>
+      <w:tr>
+        <w:tc>
+          <w:tcPr>
+            <w:tcW w:w="4531" w:type="dxa"/>
+          </w:tcPr>
+          <w:p>
+            <w:r>
+              <w:t>Rotated</w:t>
+            </w:r>
+          </w:p>
+        </w:tc>
+        <w:tc>
+          <w:tcPr>
+            <w:tcW w:w="4531" w:type="dxa"/>
+          </w:tcPr>
+          <w:p>
+            <w:r>
+              <w:t>97.21%</w:t>
+            </w:r>
+          </w:p>
+        </w:tc>
+      </w:tr>
+      <w:tr>
+        <w:tc>
+          <w:tcPr>
+            <w:tcW w:w="4531" w:type="dxa"/>
+          </w:tcPr>
+          <w:p>
+            <w:r>
+              <w:t>Shifted and rotated</w:t>
+            </w:r>
+          </w:p>
+        </w:tc>
+        <w:tc>
+          <w:tcPr>
+            <w:tcW w:w="4531" w:type="dxa"/>
+          </w:tcPr>
+          <w:p>
+            <w:r>
+              <w:t>86.68%</w:t>
+            </w:r>
+          </w:p>
+        </w:tc>
+      </w:tr>
+      <w:tr>
+        <w:tc>
+          <w:tcPr>
+            <w:tcW w:w="4531" w:type="dxa"/>
+          </w:tcPr>
+          <w:p>
+            <w:r>
+              <w:t>Time</w:t>
+            </w:r>
+          </w:p>
+        </w:tc>
+        <w:tc>
+          <w:tcPr>
+            <w:tcW w:w="4531" w:type="dxa"/>
+          </w:tcPr>
+          <w:p>
+            <w:r>
+              <w:t>7.85 min</w:t>
+            </w:r>
+          </w:p>
+        </w:tc>
+      </w:tr>
+    </w:tbl>
+    <w:p>
+      <w:pPr>
+        <w:rPr>
+          <w:b/>
+          <w:bCs/>
+          <w:lang w:val="de-DE"/>
+        </w:rPr>
+      </w:pPr>
+    </w:p>
+    <w:p>
+      <w:pPr>
+        <w:rPr>
+          <w:b/>
+          <w:bCs/>
+          <w:lang w:val="de-DE"/>
+        </w:rPr>
+      </w:pPr>
+      <w:r>
+        <w:rPr>
+          <w:b/>
+          <w:bCs/>
+          <w:lang w:val="de-DE"/>
+        </w:rPr>
+        <w:t>Test mit 2x(2x2)</w:t>
+      </w:r>
+    </w:p>
+    <w:tbl>
+      <w:tblPr>
+        <w:tblStyle w:val="Tabellenraster"/>
+        <w:tblW w:w="0" w:type="auto"/>
+        <w:tblLook w:val="04A0" w:firstRow="1" w:lastRow="0" w:firstColumn="1" w:lastColumn="0" w:noHBand="0" w:noVBand="1"/>
+      </w:tblPr>
+      <w:tblGrid>
+        <w:gridCol w:w="4531"/>
+        <w:gridCol w:w="4531"/>
+      </w:tblGrid>
+      <w:tr>
+        <w:tc>
+          <w:tcPr>
+            <w:tcW w:w="4531" w:type="dxa"/>
+          </w:tcPr>
+          <w:p>
+            <w:r>
+              <w:t>Normal</w:t>
+            </w:r>
+          </w:p>
+        </w:tc>
+        <w:tc>
+          <w:tcPr>
+            <w:tcW w:w="4531" w:type="dxa"/>
+          </w:tcPr>
+          <w:p>
+            <w:r>
+              <w:t>98.63%</w:t>
+            </w:r>
+          </w:p>
+        </w:tc>
+      </w:tr>
+      <w:tr>
+        <w:tc>
+          <w:tcPr>
+            <w:tcW w:w="4531" w:type="dxa"/>
+          </w:tcPr>
+          <w:p>
+            <w:r>
+              <w:t>Shifted</w:t>
+            </w:r>
+          </w:p>
+        </w:tc>
+        <w:tc>
+          <w:tcPr>
+            <w:tcW w:w="4531" w:type="dxa"/>
+          </w:tcPr>
+          <w:p>
+            <w:r>
+              <w:t>95.87%</w:t>
+            </w:r>
+          </w:p>
+        </w:tc>
+      </w:tr>
+      <w:tr>
+        <w:tc>
+          <w:tcPr>
+            <w:tcW w:w="4531" w:type="dxa"/>
+          </w:tcPr>
+          <w:p>
+            <w:r>
+              <w:t>Rotated</w:t>
+            </w:r>
+          </w:p>
+        </w:tc>
+        <w:tc>
+          <w:tcPr>
+            <w:tcW w:w="4531" w:type="dxa"/>
+          </w:tcPr>
+          <w:p>
+            <w:r>
+              <w:t>97.41%</w:t>
+            </w:r>
+          </w:p>
+        </w:tc>
+      </w:tr>
+      <w:tr>
+        <w:tc>
+          <w:tcPr>
+            <w:tcW w:w="4531" w:type="dxa"/>
+          </w:tcPr>
+          <w:p>
+            <w:r>
+              <w:t>Shifted and rotated</w:t>
+            </w:r>
+          </w:p>
+        </w:tc>
+        <w:tc>
+          <w:tcPr>
+            <w:tcW w:w="4531" w:type="dxa"/>
+          </w:tcPr>
+          <w:p>
+            <w:r>
+              <w:t>85.57%</w:t>
+            </w:r>
+          </w:p>
+        </w:tc>
+      </w:tr>
+      <w:tr>
+        <w:tc>
+          <w:tcPr>
+            <w:tcW w:w="4531" w:type="dxa"/>
+          </w:tcPr>
+          <w:p>
+            <w:r>
+              <w:t>Time</w:t>
+            </w:r>
+          </w:p>
+        </w:tc>
+        <w:tc>
+          <w:tcPr>
+            <w:tcW w:w="4531" w:type="dxa"/>
+          </w:tcPr>
+          <w:p>
+            <w:r>
+              <w:t>8.54 min</w:t>
+            </w:r>
+          </w:p>
+        </w:tc>
+      </w:tr>
+    </w:tbl>
+    <w:p>
+      <w:pPr>
+        <w:rPr>
+          <w:b/>
+          <w:bCs/>
+          <w:lang w:val="de-DE"/>
+        </w:rPr>
+      </w:pPr>
+    </w:p>
     <w:sectPr>
       <w:pgSz w:w="11906" w:h="16838"/>
       <w:pgMar w:top="1417" w:right="1417" w:bottom="1134" w:left="1417" w:header="708" w:footer="708" w:gutter="0"/>
@@ -1057,7 +2605,7 @@
   <w:style w:type="paragraph" w:default="1" w:styleId="Standard">
     <w:name w:val="Normal"/>
     <w:qFormat/>
-    <w:rsid w:val="00AC3697"/>
+    <w:rsid w:val="00B935BB"/>
   </w:style>
   <w:style w:type="paragraph" w:styleId="berschrift1">
     <w:name w:val="heading 1"/>

</xml_diff>

<commit_message>
Updated doc and code
</commit_message>
<xml_diff>
--- a/Sim_Studie_Ergebnisse.docx
+++ b/Sim_Studie_Ergebnisse.docx
@@ -103,14 +103,44 @@
           <w:b/>
           <w:bCs/>
         </w:rPr>
-        <w:t>Pooling/Convolution layer</w:t>
-      </w:r>
-      <w:r>
-        <w:rPr>
-          <w:b/>
-          <w:bCs/>
-        </w:rPr>
-        <w:t xml:space="preserve"> (2x2) (3x3)</w:t>
+        <w:t>Conv./Pooling</w:t>
+      </w:r>
+      <w:r>
+        <w:rPr>
+          <w:b/>
+          <w:bCs/>
+        </w:rPr>
+        <w:t xml:space="preserve"> layer</w:t>
+      </w:r>
+      <w:r>
+        <w:rPr>
+          <w:b/>
+          <w:bCs/>
+        </w:rPr>
+        <w:t xml:space="preserve"> </w:t>
+      </w:r>
+      <w:r>
+        <w:rPr>
+          <w:b/>
+          <w:bCs/>
+        </w:rPr>
+        <w:t>(3x</w:t>
+      </w:r>
+      <w:proofErr w:type="gramStart"/>
+      <w:r>
+        <w:rPr>
+          <w:b/>
+          <w:bCs/>
+        </w:rPr>
+        <w:t>3)(</w:t>
+      </w:r>
+      <w:proofErr w:type="gramEnd"/>
+      <w:r>
+        <w:rPr>
+          <w:b/>
+          <w:bCs/>
+        </w:rPr>
+        <w:t>2x2)</w:t>
       </w:r>
       <w:r>
         <w:br/>
@@ -304,7 +334,21 @@
           <w:b/>
           <w:bCs/>
         </w:rPr>
-        <w:t>Pooling/Convolution layer</w:t>
+        <w:t>Conv./Pooling</w:t>
+      </w:r>
+      <w:r>
+        <w:rPr>
+          <w:b/>
+          <w:bCs/>
+        </w:rPr>
+        <w:t xml:space="preserve"> </w:t>
+      </w:r>
+      <w:r>
+        <w:rPr>
+          <w:b/>
+          <w:bCs/>
+        </w:rPr>
+        <w:t>layer</w:t>
       </w:r>
       <w:r>
         <w:rPr>
@@ -476,7 +520,21 @@
           <w:b/>
           <w:bCs/>
         </w:rPr>
-        <w:t>Pooling/Convolution layer</w:t>
+        <w:t>Conv./Pooling</w:t>
+      </w:r>
+      <w:r>
+        <w:rPr>
+          <w:b/>
+          <w:bCs/>
+        </w:rPr>
+        <w:t xml:space="preserve"> </w:t>
+      </w:r>
+      <w:r>
+        <w:rPr>
+          <w:b/>
+          <w:bCs/>
+        </w:rPr>
+        <w:t>layer</w:t>
       </w:r>
       <w:r>
         <w:rPr>
@@ -664,7 +722,21 @@
           <w:b/>
           <w:bCs/>
         </w:rPr>
-        <w:t>Pooling/Convolution layer</w:t>
+        <w:t>Conv./Pooling</w:t>
+      </w:r>
+      <w:r>
+        <w:rPr>
+          <w:b/>
+          <w:bCs/>
+        </w:rPr>
+        <w:t xml:space="preserve"> </w:t>
+      </w:r>
+      <w:r>
+        <w:rPr>
+          <w:b/>
+          <w:bCs/>
+        </w:rPr>
+        <w:t>layer</w:t>
       </w:r>
       <w:r>
         <w:rPr>
@@ -877,14 +949,35 @@
           <w:b/>
           <w:bCs/>
         </w:rPr>
-        <w:t>Pooling/Convolution layer</w:t>
-      </w:r>
-      <w:r>
-        <w:rPr>
-          <w:b/>
-          <w:bCs/>
-        </w:rPr>
-        <w:t xml:space="preserve"> (2x2) (4x4)</w:t>
+        <w:t>Conv./Pooling</w:t>
+      </w:r>
+      <w:r>
+        <w:rPr>
+          <w:b/>
+          <w:bCs/>
+        </w:rPr>
+        <w:t xml:space="preserve"> </w:t>
+      </w:r>
+      <w:r>
+        <w:rPr>
+          <w:b/>
+          <w:bCs/>
+        </w:rPr>
+        <w:t>layer</w:t>
+      </w:r>
+      <w:r>
+        <w:rPr>
+          <w:b/>
+          <w:bCs/>
+        </w:rPr>
+        <w:t xml:space="preserve"> (4x4)</w:t>
+      </w:r>
+      <w:r>
+        <w:rPr>
+          <w:b/>
+          <w:bCs/>
+        </w:rPr>
+        <w:t xml:space="preserve"> (2x2)</w:t>
       </w:r>
     </w:p>
     <w:tbl>
@@ -1032,14 +1125,35 @@
           <w:b/>
           <w:bCs/>
         </w:rPr>
-        <w:t>Pooling/Convolution layer</w:t>
-      </w:r>
-      <w:r>
-        <w:rPr>
-          <w:b/>
-          <w:bCs/>
-        </w:rPr>
-        <w:t xml:space="preserve"> (4x4) (2x2)</w:t>
+        <w:t>Conv./Pooling</w:t>
+      </w:r>
+      <w:r>
+        <w:rPr>
+          <w:b/>
+          <w:bCs/>
+        </w:rPr>
+        <w:t xml:space="preserve"> </w:t>
+      </w:r>
+      <w:r>
+        <w:rPr>
+          <w:b/>
+          <w:bCs/>
+        </w:rPr>
+        <w:t>layer</w:t>
+      </w:r>
+      <w:r>
+        <w:rPr>
+          <w:b/>
+          <w:bCs/>
+        </w:rPr>
+        <w:t xml:space="preserve"> </w:t>
+      </w:r>
+      <w:r>
+        <w:rPr>
+          <w:b/>
+          <w:bCs/>
+        </w:rPr>
+        <w:t>(2x2) (4x4)</w:t>
       </w:r>
     </w:p>
     <w:tbl>
@@ -1422,6 +1536,7 @@
         <w:rPr>
           <w:b/>
           <w:bCs/>
+          <w:noProof/>
           <w:lang w:val="de-DE"/>
         </w:rPr>
         <w:drawing>
@@ -1552,13 +1667,7 @@
           </w:tcPr>
           <w:p>
             <w:r>
-              <w:t>98.</w:t>
-            </w:r>
-            <w:r>
-              <w:t>24</w:t>
-            </w:r>
-            <w:r>
-              <w:t>%</w:t>
+              <w:t>98.24%</w:t>
             </w:r>
           </w:p>
         </w:tc>
@@ -1917,7 +2026,6 @@
           <w:lang w:val="de-DE"/>
         </w:rPr>
       </w:pPr>
-      <w:proofErr w:type="gramStart"/>
       <w:r>
         <w:rPr>
           <w:b/>
@@ -1926,9 +2034,10 @@
           <w:szCs w:val="32"/>
           <w:lang w:val="de-DE"/>
         </w:rPr>
-        <w:t>Eine zweite Pooling</w:t>
-      </w:r>
-      <w:proofErr w:type="gramEnd"/>
+        <w:t xml:space="preserve">Eine zweite </w:t>
+      </w:r>
+      <w:proofErr w:type="spellStart"/>
+      <w:proofErr w:type="gramStart"/>
       <w:r>
         <w:rPr>
           <w:b/>
@@ -1937,8 +2046,9 @@
           <w:szCs w:val="32"/>
           <w:lang w:val="de-DE"/>
         </w:rPr>
-        <w:t xml:space="preserve">/Convolution Schicht </w:t>
-      </w:r>
+        <w:t>Conv</w:t>
+      </w:r>
+      <w:proofErr w:type="spellEnd"/>
       <w:r>
         <w:rPr>
           <w:b/>
@@ -1947,9 +2057,9 @@
           <w:szCs w:val="32"/>
           <w:lang w:val="de-DE"/>
         </w:rPr>
-        <w:t xml:space="preserve">zwischen den </w:t>
-      </w:r>
-      <w:proofErr w:type="spellStart"/>
+        <w:t>./</w:t>
+      </w:r>
+      <w:proofErr w:type="gramEnd"/>
       <w:r>
         <w:rPr>
           <w:b/>
@@ -1958,12 +2068,9 @@
           <w:szCs w:val="32"/>
           <w:lang w:val="de-DE"/>
         </w:rPr>
-        <w:t>Dense-Layern</w:t>
-      </w:r>
-      <w:proofErr w:type="spellEnd"/>
-    </w:p>
-    <w:p>
-      <w:pPr>
+        <w:t>Pooling</w:t>
+      </w:r>
+      <w:r>
         <w:rPr>
           <w:b/>
           <w:bCs/>
@@ -1971,11 +2078,46 @@
           <w:szCs w:val="32"/>
           <w:lang w:val="de-DE"/>
         </w:rPr>
-      </w:pPr>
-      <w:r>
-        <w:rPr>
-          <w:b/>
-          <w:bCs/>
+        <w:t xml:space="preserve"> Schicht </w:t>
+      </w:r>
+      <w:r>
+        <w:rPr>
+          <w:b/>
+          <w:bCs/>
+          <w:sz w:val="32"/>
+          <w:szCs w:val="32"/>
+          <w:lang w:val="de-DE"/>
+        </w:rPr>
+        <w:t xml:space="preserve">zwischen den </w:t>
+      </w:r>
+      <w:proofErr w:type="spellStart"/>
+      <w:r>
+        <w:rPr>
+          <w:b/>
+          <w:bCs/>
+          <w:sz w:val="32"/>
+          <w:szCs w:val="32"/>
+          <w:lang w:val="de-DE"/>
+        </w:rPr>
+        <w:t>Dense-Layern</w:t>
+      </w:r>
+      <w:proofErr w:type="spellEnd"/>
+    </w:p>
+    <w:p>
+      <w:pPr>
+        <w:rPr>
+          <w:b/>
+          <w:bCs/>
+          <w:sz w:val="32"/>
+          <w:szCs w:val="32"/>
+          <w:lang w:val="de-DE"/>
+        </w:rPr>
+      </w:pPr>
+      <w:r>
+        <w:rPr>
+          <w:b/>
+          <w:bCs/>
+          <w:noProof/>
           <w:sz w:val="32"/>
           <w:szCs w:val="32"/>
           <w:lang w:val="de-DE"/>
@@ -2391,28 +2533,11 @@
         <w:rPr>
           <w:b/>
           <w:bCs/>
-        </w:rPr>
-      </w:pPr>
-    </w:p>
-    <w:p>
-      <w:pPr>
-        <w:rPr>
-          <w:b/>
-          <w:bCs/>
-        </w:rPr>
-      </w:pPr>
-    </w:p>
-    <w:p>
-      <w:pPr>
-        <w:rPr>
-          <w:b/>
-          <w:bCs/>
           <w:sz w:val="32"/>
           <w:szCs w:val="32"/>
           <w:lang w:val="de-DE"/>
         </w:rPr>
       </w:pPr>
-      <w:proofErr w:type="gramStart"/>
       <w:r>
         <w:rPr>
           <w:b/>
@@ -2421,9 +2546,1051 @@
           <w:szCs w:val="32"/>
           <w:lang w:val="de-DE"/>
         </w:rPr>
-        <w:t xml:space="preserve">Eine </w:t>
-      </w:r>
-      <w:r>
+        <w:lastRenderedPageBreak/>
+        <w:t>Sepl altes Netzwerk ausprobieren</w:t>
+      </w:r>
+    </w:p>
+    <w:p>
+      <w:pPr>
+        <w:rPr>
+          <w:b/>
+          <w:bCs/>
+          <w:lang w:val="de-DE"/>
+        </w:rPr>
+      </w:pPr>
+      <w:r>
+        <w:rPr>
+          <w:b/>
+          <w:bCs/>
+          <w:lang w:val="de-DE"/>
+        </w:rPr>
+        <w:t>Test mit 2x(3x3,2x2)</w:t>
+      </w:r>
+    </w:p>
+    <w:p>
+      <w:pPr>
+        <w:rPr>
+          <w:b/>
+          <w:bCs/>
+        </w:rPr>
+      </w:pPr>
+      <w:r>
+        <w:rPr>
+          <w:b/>
+          <w:bCs/>
+        </w:rPr>
+        <w:drawing>
+          <wp:inline distT="0" distB="0" distL="0" distR="0" wp14:anchorId="195317D8" wp14:editId="604945C4">
+            <wp:extent cx="5760720" cy="1515745"/>
+            <wp:effectExtent l="0" t="0" r="0" b="8255"/>
+            <wp:docPr id="1632981563" name="Grafik 1" descr="Ein Bild, das Text, Screenshot, Schrift enthält.&#10;&#10;Automatisch generierte Beschreibung"/>
+            <wp:cNvGraphicFramePr>
+              <a:graphicFrameLocks xmlns:a="http://schemas.openxmlformats.org/drawingml/2006/main" noChangeAspect="1"/>
+            </wp:cNvGraphicFramePr>
+            <a:graphic xmlns:a="http://schemas.openxmlformats.org/drawingml/2006/main">
+              <a:graphicData uri="http://schemas.openxmlformats.org/drawingml/2006/picture">
+                <pic:pic xmlns:pic="http://schemas.openxmlformats.org/drawingml/2006/picture">
+                  <pic:nvPicPr>
+                    <pic:cNvPr id="1632981563" name="Grafik 1" descr="Ein Bild, das Text, Screenshot, Schrift enthält.&#10;&#10;Automatisch generierte Beschreibung"/>
+                    <pic:cNvPicPr/>
+                  </pic:nvPicPr>
+                  <pic:blipFill>
+                    <a:blip r:embed="rId11"/>
+                    <a:stretch>
+                      <a:fillRect/>
+                    </a:stretch>
+                  </pic:blipFill>
+                  <pic:spPr>
+                    <a:xfrm>
+                      <a:off x="0" y="0"/>
+                      <a:ext cx="5760720" cy="1515745"/>
+                    </a:xfrm>
+                    <a:prstGeom prst="rect">
+                      <a:avLst/>
+                    </a:prstGeom>
+                  </pic:spPr>
+                </pic:pic>
+              </a:graphicData>
+            </a:graphic>
+          </wp:inline>
+        </w:drawing>
+      </w:r>
+    </w:p>
+    <w:tbl>
+      <w:tblPr>
+        <w:tblStyle w:val="Tabellenraster"/>
+        <w:tblW w:w="0" w:type="auto"/>
+        <w:tblLook w:val="04A0" w:firstRow="1" w:lastRow="0" w:firstColumn="1" w:lastColumn="0" w:noHBand="0" w:noVBand="1"/>
+      </w:tblPr>
+      <w:tblGrid>
+        <w:gridCol w:w="4531"/>
+        <w:gridCol w:w="4531"/>
+      </w:tblGrid>
+      <w:tr>
+        <w:tc>
+          <w:tcPr>
+            <w:tcW w:w="4531" w:type="dxa"/>
+            <w:shd w:val="clear" w:color="auto" w:fill="auto"/>
+          </w:tcPr>
+          <w:p>
+            <w:r>
+              <w:t>Normal</w:t>
+            </w:r>
+          </w:p>
+        </w:tc>
+        <w:tc>
+          <w:tcPr>
+            <w:tcW w:w="4531" w:type="dxa"/>
+            <w:shd w:val="clear" w:color="auto" w:fill="auto"/>
+          </w:tcPr>
+          <w:p>
+            <w:r>
+              <w:t>99.18%</w:t>
+            </w:r>
+          </w:p>
+        </w:tc>
+      </w:tr>
+      <w:tr>
+        <w:tc>
+          <w:tcPr>
+            <w:tcW w:w="4531" w:type="dxa"/>
+            <w:shd w:val="clear" w:color="auto" w:fill="auto"/>
+          </w:tcPr>
+          <w:p>
+            <w:r>
+              <w:t>Shifted</w:t>
+            </w:r>
+          </w:p>
+        </w:tc>
+        <w:tc>
+          <w:tcPr>
+            <w:tcW w:w="4531" w:type="dxa"/>
+            <w:shd w:val="clear" w:color="auto" w:fill="auto"/>
+          </w:tcPr>
+          <w:p>
+            <w:r>
+              <w:t>96.04%</w:t>
+            </w:r>
+          </w:p>
+        </w:tc>
+      </w:tr>
+      <w:tr>
+        <w:tc>
+          <w:tcPr>
+            <w:tcW w:w="4531" w:type="dxa"/>
+            <w:shd w:val="clear" w:color="auto" w:fill="auto"/>
+          </w:tcPr>
+          <w:p>
+            <w:r>
+              <w:t>Rotated</w:t>
+            </w:r>
+          </w:p>
+        </w:tc>
+        <w:tc>
+          <w:tcPr>
+            <w:tcW w:w="4531" w:type="dxa"/>
+            <w:shd w:val="clear" w:color="auto" w:fill="auto"/>
+          </w:tcPr>
+          <w:p>
+            <w:r>
+              <w:t>96.90%</w:t>
+            </w:r>
+          </w:p>
+        </w:tc>
+      </w:tr>
+      <w:tr>
+        <w:tc>
+          <w:tcPr>
+            <w:tcW w:w="4531" w:type="dxa"/>
+            <w:shd w:val="clear" w:color="auto" w:fill="auto"/>
+          </w:tcPr>
+          <w:p>
+            <w:r>
+              <w:t>Shifted and rotated</w:t>
+            </w:r>
+          </w:p>
+        </w:tc>
+        <w:tc>
+          <w:tcPr>
+            <w:tcW w:w="4531" w:type="dxa"/>
+            <w:shd w:val="clear" w:color="auto" w:fill="auto"/>
+          </w:tcPr>
+          <w:p>
+            <w:r>
+              <w:t>86.66%</w:t>
+            </w:r>
+          </w:p>
+        </w:tc>
+      </w:tr>
+      <w:tr>
+        <w:tc>
+          <w:tcPr>
+            <w:tcW w:w="4531" w:type="dxa"/>
+            <w:shd w:val="clear" w:color="auto" w:fill="auto"/>
+          </w:tcPr>
+          <w:p>
+            <w:r>
+              <w:t>Time</w:t>
+            </w:r>
+          </w:p>
+        </w:tc>
+        <w:tc>
+          <w:tcPr>
+            <w:tcW w:w="4531" w:type="dxa"/>
+            <w:shd w:val="clear" w:color="auto" w:fill="auto"/>
+          </w:tcPr>
+          <w:p>
+            <w:r>
+              <w:t>13.09 min</w:t>
+            </w:r>
+          </w:p>
+        </w:tc>
+      </w:tr>
+    </w:tbl>
+    <w:p>
+      <w:pPr>
+        <w:pStyle w:val="Listenabsatz"/>
+        <w:numPr>
+          <w:ilvl w:val="0"/>
+          <w:numId w:val="2"/>
+        </w:numPr>
+        <w:rPr>
+          <w:b/>
+          <w:bCs/>
+        </w:rPr>
+      </w:pPr>
+      <w:r>
+        <w:rPr>
+          <w:b/>
+          <w:bCs/>
+        </w:rPr>
+        <w:t>Significant improvement compared to 4x4</w:t>
+      </w:r>
+    </w:p>
+    <w:p>
+      <w:pPr>
+        <w:pStyle w:val="Listenabsatz"/>
+        <w:numPr>
+          <w:ilvl w:val="0"/>
+          <w:numId w:val="2"/>
+        </w:numPr>
+        <w:rPr>
+          <w:b/>
+          <w:bCs/>
+        </w:rPr>
+      </w:pPr>
+      <w:r>
+        <w:rPr>
+          <w:b/>
+          <w:bCs/>
+        </w:rPr>
+        <w:t>Kein Dropout layer!</w:t>
+      </w:r>
+    </w:p>
+    <w:p>
+      <w:pPr>
+        <w:rPr>
+          <w:b/>
+          <w:bCs/>
+          <w:lang w:val="de-DE"/>
+        </w:rPr>
+      </w:pPr>
+      <w:r>
+        <w:rPr>
+          <w:b/>
+          <w:bCs/>
+          <w:lang w:val="de-DE"/>
+        </w:rPr>
+        <w:t>Mit Dr</w:t>
+      </w:r>
+      <w:r>
+        <w:rPr>
+          <w:b/>
+          <w:bCs/>
+          <w:lang w:val="de-DE"/>
+        </w:rPr>
+        <w:t xml:space="preserve">opout </w:t>
+      </w:r>
+      <w:proofErr w:type="spellStart"/>
+      <w:r>
+        <w:rPr>
+          <w:b/>
+          <w:bCs/>
+          <w:lang w:val="de-DE"/>
+        </w:rPr>
+        <w:t>layer</w:t>
+      </w:r>
+      <w:proofErr w:type="spellEnd"/>
+      <w:r>
+        <w:rPr>
+          <w:b/>
+          <w:bCs/>
+          <w:lang w:val="de-DE"/>
+        </w:rPr>
+        <w:t xml:space="preserve"> (0.5)</w:t>
+      </w:r>
+    </w:p>
+    <w:p>
+      <w:pPr>
+        <w:rPr>
+          <w:b/>
+          <w:bCs/>
+          <w:lang w:val="de-DE"/>
+        </w:rPr>
+      </w:pPr>
+      <w:r>
+        <w:rPr>
+          <w:b/>
+          <w:bCs/>
+          <w:lang w:val="de-DE"/>
+        </w:rPr>
+        <w:drawing>
+          <wp:inline distT="0" distB="0" distL="0" distR="0" wp14:anchorId="5CDE9A32" wp14:editId="7BD0DFB3">
+            <wp:extent cx="5760720" cy="1725930"/>
+            <wp:effectExtent l="0" t="0" r="0" b="7620"/>
+            <wp:docPr id="540232143" name="Grafik 1" descr="Ein Bild, das Text, Screenshot, Schrift, Software enthält.&#10;&#10;Automatisch generierte Beschreibung"/>
+            <wp:cNvGraphicFramePr>
+              <a:graphicFrameLocks xmlns:a="http://schemas.openxmlformats.org/drawingml/2006/main" noChangeAspect="1"/>
+            </wp:cNvGraphicFramePr>
+            <a:graphic xmlns:a="http://schemas.openxmlformats.org/drawingml/2006/main">
+              <a:graphicData uri="http://schemas.openxmlformats.org/drawingml/2006/picture">
+                <pic:pic xmlns:pic="http://schemas.openxmlformats.org/drawingml/2006/picture">
+                  <pic:nvPicPr>
+                    <pic:cNvPr id="540232143" name="Grafik 1" descr="Ein Bild, das Text, Screenshot, Schrift, Software enthält.&#10;&#10;Automatisch generierte Beschreibung"/>
+                    <pic:cNvPicPr/>
+                  </pic:nvPicPr>
+                  <pic:blipFill>
+                    <a:blip r:embed="rId12"/>
+                    <a:stretch>
+                      <a:fillRect/>
+                    </a:stretch>
+                  </pic:blipFill>
+                  <pic:spPr>
+                    <a:xfrm>
+                      <a:off x="0" y="0"/>
+                      <a:ext cx="5760720" cy="1725930"/>
+                    </a:xfrm>
+                    <a:prstGeom prst="rect">
+                      <a:avLst/>
+                    </a:prstGeom>
+                  </pic:spPr>
+                </pic:pic>
+              </a:graphicData>
+            </a:graphic>
+          </wp:inline>
+        </w:drawing>
+      </w:r>
+    </w:p>
+    <w:tbl>
+      <w:tblPr>
+        <w:tblStyle w:val="Tabellenraster"/>
+        <w:tblW w:w="0" w:type="auto"/>
+        <w:tblLook w:val="04A0" w:firstRow="1" w:lastRow="0" w:firstColumn="1" w:lastColumn="0" w:noHBand="0" w:noVBand="1"/>
+      </w:tblPr>
+      <w:tblGrid>
+        <w:gridCol w:w="4531"/>
+        <w:gridCol w:w="4531"/>
+      </w:tblGrid>
+      <w:tr>
+        <w:tc>
+          <w:tcPr>
+            <w:tcW w:w="4531" w:type="dxa"/>
+            <w:shd w:val="clear" w:color="auto" w:fill="92D050"/>
+          </w:tcPr>
+          <w:p>
+            <w:r>
+              <w:t>Normal</w:t>
+            </w:r>
+          </w:p>
+        </w:tc>
+        <w:tc>
+          <w:tcPr>
+            <w:tcW w:w="4531" w:type="dxa"/>
+            <w:shd w:val="clear" w:color="auto" w:fill="92D050"/>
+          </w:tcPr>
+          <w:p>
+            <w:r>
+              <w:t>99.10%</w:t>
+            </w:r>
+          </w:p>
+        </w:tc>
+      </w:tr>
+      <w:tr>
+        <w:tc>
+          <w:tcPr>
+            <w:tcW w:w="4531" w:type="dxa"/>
+            <w:shd w:val="clear" w:color="auto" w:fill="92D050"/>
+          </w:tcPr>
+          <w:p>
+            <w:r>
+              <w:t>Shifted</w:t>
+            </w:r>
+          </w:p>
+        </w:tc>
+        <w:tc>
+          <w:tcPr>
+            <w:tcW w:w="4531" w:type="dxa"/>
+            <w:shd w:val="clear" w:color="auto" w:fill="92D050"/>
+          </w:tcPr>
+          <w:p>
+            <w:r>
+              <w:t>96.45%</w:t>
+            </w:r>
+          </w:p>
+        </w:tc>
+      </w:tr>
+      <w:tr>
+        <w:tc>
+          <w:tcPr>
+            <w:tcW w:w="4531" w:type="dxa"/>
+            <w:shd w:val="clear" w:color="auto" w:fill="92D050"/>
+          </w:tcPr>
+          <w:p>
+            <w:r>
+              <w:t>Rotated</w:t>
+            </w:r>
+          </w:p>
+        </w:tc>
+        <w:tc>
+          <w:tcPr>
+            <w:tcW w:w="4531" w:type="dxa"/>
+            <w:shd w:val="clear" w:color="auto" w:fill="92D050"/>
+          </w:tcPr>
+          <w:p>
+            <w:r>
+              <w:t>97.10%</w:t>
+            </w:r>
+          </w:p>
+        </w:tc>
+      </w:tr>
+      <w:tr>
+        <w:tc>
+          <w:tcPr>
+            <w:tcW w:w="4531" w:type="dxa"/>
+            <w:shd w:val="clear" w:color="auto" w:fill="92D050"/>
+          </w:tcPr>
+          <w:p>
+            <w:r>
+              <w:t>Shifted and rotated</w:t>
+            </w:r>
+          </w:p>
+        </w:tc>
+        <w:tc>
+          <w:tcPr>
+            <w:tcW w:w="4531" w:type="dxa"/>
+            <w:shd w:val="clear" w:color="auto" w:fill="92D050"/>
+          </w:tcPr>
+          <w:p>
+            <w:r>
+              <w:t>86.28%</w:t>
+            </w:r>
+          </w:p>
+        </w:tc>
+      </w:tr>
+      <w:tr>
+        <w:tc>
+          <w:tcPr>
+            <w:tcW w:w="4531" w:type="dxa"/>
+            <w:shd w:val="clear" w:color="auto" w:fill="92D050"/>
+          </w:tcPr>
+          <w:p>
+            <w:r>
+              <w:t>Time</w:t>
+            </w:r>
+          </w:p>
+        </w:tc>
+        <w:tc>
+          <w:tcPr>
+            <w:tcW w:w="4531" w:type="dxa"/>
+            <w:shd w:val="clear" w:color="auto" w:fill="92D050"/>
+          </w:tcPr>
+          <w:p>
+            <w:r>
+              <w:t>11.44 min</w:t>
+            </w:r>
+          </w:p>
+        </w:tc>
+      </w:tr>
+    </w:tbl>
+    <w:p>
+      <w:pPr>
+        <w:pStyle w:val="Listenabsatz"/>
+        <w:numPr>
+          <w:ilvl w:val="0"/>
+          <w:numId w:val="2"/>
+        </w:numPr>
+        <w:rPr>
+          <w:b/>
+          <w:bCs/>
+        </w:rPr>
+      </w:pPr>
+      <w:proofErr w:type="spellStart"/>
+      <w:r>
+        <w:rPr>
+          <w:b/>
+          <w:bCs/>
+        </w:rPr>
+        <w:t>Sepl</w:t>
+      </w:r>
+      <w:proofErr w:type="spellEnd"/>
+      <w:r>
+        <w:rPr>
+          <w:b/>
+          <w:bCs/>
+        </w:rPr>
+        <w:t xml:space="preserve"> does not have 2. Dense layer</w:t>
+      </w:r>
+    </w:p>
+    <w:p>
+      <w:pPr>
+        <w:rPr>
+          <w:b/>
+          <w:bCs/>
+        </w:rPr>
+      </w:pPr>
+      <w:r>
+        <w:rPr>
+          <w:b/>
+          <w:bCs/>
+        </w:rPr>
+        <w:t>Without 2. Dense layer</w:t>
+      </w:r>
+    </w:p>
+    <w:tbl>
+      <w:tblPr>
+        <w:tblStyle w:val="Tabellenraster"/>
+        <w:tblW w:w="0" w:type="auto"/>
+        <w:tblLook w:val="04A0" w:firstRow="1" w:lastRow="0" w:firstColumn="1" w:lastColumn="0" w:noHBand="0" w:noVBand="1"/>
+      </w:tblPr>
+      <w:tblGrid>
+        <w:gridCol w:w="4531"/>
+        <w:gridCol w:w="4531"/>
+      </w:tblGrid>
+      <w:tr>
+        <w:tc>
+          <w:tcPr>
+            <w:tcW w:w="4531" w:type="dxa"/>
+            <w:shd w:val="clear" w:color="auto" w:fill="auto"/>
+          </w:tcPr>
+          <w:p>
+            <w:r>
+              <w:t>Normal</w:t>
+            </w:r>
+          </w:p>
+        </w:tc>
+        <w:tc>
+          <w:tcPr>
+            <w:tcW w:w="4531" w:type="dxa"/>
+            <w:shd w:val="clear" w:color="auto" w:fill="auto"/>
+          </w:tcPr>
+          <w:p>
+            <w:r>
+              <w:t>99.22%</w:t>
+            </w:r>
+          </w:p>
+        </w:tc>
+      </w:tr>
+      <w:tr>
+        <w:tc>
+          <w:tcPr>
+            <w:tcW w:w="4531" w:type="dxa"/>
+            <w:shd w:val="clear" w:color="auto" w:fill="auto"/>
+          </w:tcPr>
+          <w:p>
+            <w:r>
+              <w:t>Shifted</w:t>
+            </w:r>
+          </w:p>
+        </w:tc>
+        <w:tc>
+          <w:tcPr>
+            <w:tcW w:w="4531" w:type="dxa"/>
+            <w:shd w:val="clear" w:color="auto" w:fill="auto"/>
+          </w:tcPr>
+          <w:p>
+            <w:r>
+              <w:t>96.01%</w:t>
+            </w:r>
+          </w:p>
+        </w:tc>
+      </w:tr>
+      <w:tr>
+        <w:tc>
+          <w:tcPr>
+            <w:tcW w:w="4531" w:type="dxa"/>
+            <w:shd w:val="clear" w:color="auto" w:fill="auto"/>
+          </w:tcPr>
+          <w:p>
+            <w:r>
+              <w:t>Rotated</w:t>
+            </w:r>
+          </w:p>
+        </w:tc>
+        <w:tc>
+          <w:tcPr>
+            <w:tcW w:w="4531" w:type="dxa"/>
+            <w:shd w:val="clear" w:color="auto" w:fill="auto"/>
+          </w:tcPr>
+          <w:p>
+            <w:r>
+              <w:t>97.41%</w:t>
+            </w:r>
+          </w:p>
+        </w:tc>
+      </w:tr>
+      <w:tr>
+        <w:tc>
+          <w:tcPr>
+            <w:tcW w:w="4531" w:type="dxa"/>
+            <w:shd w:val="clear" w:color="auto" w:fill="auto"/>
+          </w:tcPr>
+          <w:p>
+            <w:r>
+              <w:t>Shifted and rotated</w:t>
+            </w:r>
+          </w:p>
+        </w:tc>
+        <w:tc>
+          <w:tcPr>
+            <w:tcW w:w="4531" w:type="dxa"/>
+            <w:shd w:val="clear" w:color="auto" w:fill="auto"/>
+          </w:tcPr>
+          <w:p>
+            <w:r>
+              <w:t>86.37%</w:t>
+            </w:r>
+          </w:p>
+        </w:tc>
+      </w:tr>
+      <w:tr>
+        <w:tc>
+          <w:tcPr>
+            <w:tcW w:w="4531" w:type="dxa"/>
+            <w:shd w:val="clear" w:color="auto" w:fill="auto"/>
+          </w:tcPr>
+          <w:p>
+            <w:r>
+              <w:t>Time</w:t>
+            </w:r>
+          </w:p>
+        </w:tc>
+        <w:tc>
+          <w:tcPr>
+            <w:tcW w:w="4531" w:type="dxa"/>
+            <w:shd w:val="clear" w:color="auto" w:fill="auto"/>
+          </w:tcPr>
+          <w:p>
+            <w:r>
+              <w:t>11.14 min</w:t>
+            </w:r>
+          </w:p>
+        </w:tc>
+      </w:tr>
+    </w:tbl>
+    <w:p>
+      <w:pPr>
+        <w:pStyle w:val="Listenabsatz"/>
+        <w:numPr>
+          <w:ilvl w:val="0"/>
+          <w:numId w:val="2"/>
+        </w:numPr>
+        <w:rPr>
+          <w:b/>
+          <w:bCs/>
+        </w:rPr>
+      </w:pPr>
+      <w:r>
+        <w:rPr>
+          <w:b/>
+          <w:bCs/>
+        </w:rPr>
+        <w:t>Dense layer was not the difference!!!</w:t>
+      </w:r>
+    </w:p>
+    <w:p>
+      <w:pPr>
+        <w:rPr>
+          <w:b/>
+          <w:bCs/>
+        </w:rPr>
+      </w:pPr>
+    </w:p>
+    <w:p>
+      <w:pPr>
+        <w:rPr>
+          <w:b/>
+          <w:bCs/>
+        </w:rPr>
+      </w:pPr>
+      <w:r>
+        <w:rPr>
+          <w:b/>
+          <w:bCs/>
+        </w:rPr>
+        <w:t>2 Dropout layers with 0.2</w:t>
+      </w:r>
+      <w:r>
+        <w:rPr>
+          <w:b/>
+          <w:bCs/>
+        </w:rPr>
+        <w:t xml:space="preserve"> + 3 Filter layers</w:t>
+      </w:r>
+    </w:p>
+    <w:p>
+      <w:pPr>
+        <w:rPr>
+          <w:b/>
+          <w:bCs/>
+        </w:rPr>
+      </w:pPr>
+      <w:r>
+        <w:rPr>
+          <w:b/>
+          <w:bCs/>
+        </w:rPr>
+        <w:drawing>
+          <wp:inline distT="0" distB="0" distL="0" distR="0" wp14:anchorId="7F2DCC9F" wp14:editId="0BDA7748">
+            <wp:extent cx="5760720" cy="3101340"/>
+            <wp:effectExtent l="0" t="0" r="0" b="3810"/>
+            <wp:docPr id="329095162" name="Grafik 1" descr="Ein Bild, das Text, Screenshot, Schrift enthält.&#10;&#10;Automatisch generierte Beschreibung"/>
+            <wp:cNvGraphicFramePr>
+              <a:graphicFrameLocks xmlns:a="http://schemas.openxmlformats.org/drawingml/2006/main" noChangeAspect="1"/>
+            </wp:cNvGraphicFramePr>
+            <a:graphic xmlns:a="http://schemas.openxmlformats.org/drawingml/2006/main">
+              <a:graphicData uri="http://schemas.openxmlformats.org/drawingml/2006/picture">
+                <pic:pic xmlns:pic="http://schemas.openxmlformats.org/drawingml/2006/picture">
+                  <pic:nvPicPr>
+                    <pic:cNvPr id="329095162" name="Grafik 1" descr="Ein Bild, das Text, Screenshot, Schrift enthält.&#10;&#10;Automatisch generierte Beschreibung"/>
+                    <pic:cNvPicPr/>
+                  </pic:nvPicPr>
+                  <pic:blipFill>
+                    <a:blip r:embed="rId13"/>
+                    <a:stretch>
+                      <a:fillRect/>
+                    </a:stretch>
+                  </pic:blipFill>
+                  <pic:spPr>
+                    <a:xfrm>
+                      <a:off x="0" y="0"/>
+                      <a:ext cx="5760720" cy="3101340"/>
+                    </a:xfrm>
+                    <a:prstGeom prst="rect">
+                      <a:avLst/>
+                    </a:prstGeom>
+                  </pic:spPr>
+                </pic:pic>
+              </a:graphicData>
+            </a:graphic>
+          </wp:inline>
+        </w:drawing>
+      </w:r>
+    </w:p>
+    <w:tbl>
+      <w:tblPr>
+        <w:tblStyle w:val="Tabellenraster"/>
+        <w:tblW w:w="0" w:type="auto"/>
+        <w:tblLook w:val="04A0" w:firstRow="1" w:lastRow="0" w:firstColumn="1" w:lastColumn="0" w:noHBand="0" w:noVBand="1"/>
+      </w:tblPr>
+      <w:tblGrid>
+        <w:gridCol w:w="4531"/>
+        <w:gridCol w:w="4531"/>
+      </w:tblGrid>
+      <w:tr>
+        <w:tc>
+          <w:tcPr>
+            <w:tcW w:w="4531" w:type="dxa"/>
+            <w:shd w:val="clear" w:color="auto" w:fill="92D050"/>
+          </w:tcPr>
+          <w:p>
+            <w:r>
+              <w:t>Normal</w:t>
+            </w:r>
+          </w:p>
+        </w:tc>
+        <w:tc>
+          <w:tcPr>
+            <w:tcW w:w="4531" w:type="dxa"/>
+            <w:shd w:val="clear" w:color="auto" w:fill="92D050"/>
+          </w:tcPr>
+          <w:p>
+            <w:r>
+              <w:t>99.13%</w:t>
+            </w:r>
+          </w:p>
+        </w:tc>
+      </w:tr>
+      <w:tr>
+        <w:tc>
+          <w:tcPr>
+            <w:tcW w:w="4531" w:type="dxa"/>
+            <w:shd w:val="clear" w:color="auto" w:fill="92D050"/>
+          </w:tcPr>
+          <w:p>
+            <w:r>
+              <w:t>Shifted</w:t>
+            </w:r>
+          </w:p>
+        </w:tc>
+        <w:tc>
+          <w:tcPr>
+            <w:tcW w:w="4531" w:type="dxa"/>
+            <w:shd w:val="clear" w:color="auto" w:fill="92D050"/>
+          </w:tcPr>
+          <w:p>
+            <w:r>
+              <w:t>96.33%</w:t>
+            </w:r>
+          </w:p>
+        </w:tc>
+      </w:tr>
+      <w:tr>
+        <w:tc>
+          <w:tcPr>
+            <w:tcW w:w="4531" w:type="dxa"/>
+            <w:shd w:val="clear" w:color="auto" w:fill="92D050"/>
+          </w:tcPr>
+          <w:p>
+            <w:r>
+              <w:t>Rotated</w:t>
+            </w:r>
+          </w:p>
+        </w:tc>
+        <w:tc>
+          <w:tcPr>
+            <w:tcW w:w="4531" w:type="dxa"/>
+            <w:shd w:val="clear" w:color="auto" w:fill="92D050"/>
+          </w:tcPr>
+          <w:p>
+            <w:r>
+              <w:t>97.03%</w:t>
+            </w:r>
+          </w:p>
+        </w:tc>
+      </w:tr>
+      <w:tr>
+        <w:tc>
+          <w:tcPr>
+            <w:tcW w:w="4531" w:type="dxa"/>
+            <w:shd w:val="clear" w:color="auto" w:fill="92D050"/>
+          </w:tcPr>
+          <w:p>
+            <w:r>
+              <w:t>Shifted and rotated</w:t>
+            </w:r>
+          </w:p>
+        </w:tc>
+        <w:tc>
+          <w:tcPr>
+            <w:tcW w:w="4531" w:type="dxa"/>
+            <w:shd w:val="clear" w:color="auto" w:fill="92D050"/>
+          </w:tcPr>
+          <w:p>
+            <w:r>
+              <w:t>88.57%</w:t>
+            </w:r>
+          </w:p>
+        </w:tc>
+      </w:tr>
+      <w:tr>
+        <w:tc>
+          <w:tcPr>
+            <w:tcW w:w="4531" w:type="dxa"/>
+            <w:shd w:val="clear" w:color="auto" w:fill="92D050"/>
+          </w:tcPr>
+          <w:p>
+            <w:r>
+              <w:t>Time</w:t>
+            </w:r>
+          </w:p>
+        </w:tc>
+        <w:tc>
+          <w:tcPr>
+            <w:tcW w:w="4531" w:type="dxa"/>
+            <w:shd w:val="clear" w:color="auto" w:fill="92D050"/>
+          </w:tcPr>
+          <w:p>
+            <w:r>
+              <w:t>14.17 min</w:t>
+            </w:r>
+          </w:p>
+        </w:tc>
+      </w:tr>
+    </w:tbl>
+    <w:p>
+      <w:pPr>
+        <w:pStyle w:val="Listenabsatz"/>
+        <w:numPr>
+          <w:ilvl w:val="0"/>
+          <w:numId w:val="2"/>
+        </w:numPr>
+        <w:rPr>
+          <w:b/>
+          <w:bCs/>
+        </w:rPr>
+      </w:pPr>
+      <w:r>
+        <w:rPr>
+          <w:b/>
+          <w:bCs/>
+        </w:rPr>
+        <w:t>Best results for S&amp;R so far! (But long computation time)</w:t>
+      </w:r>
+    </w:p>
+    <w:p>
+      <w:pPr>
+        <w:rPr>
+          <w:b/>
+          <w:bCs/>
+        </w:rPr>
+      </w:pPr>
+    </w:p>
+    <w:p>
+      <w:pPr>
+        <w:rPr>
+          <w:b/>
+          <w:bCs/>
+        </w:rPr>
+      </w:pPr>
+    </w:p>
+    <w:p>
+      <w:pPr>
+        <w:rPr>
+          <w:b/>
+          <w:bCs/>
+        </w:rPr>
+      </w:pPr>
+    </w:p>
+    <w:p>
+      <w:pPr>
+        <w:rPr>
+          <w:b/>
+          <w:bCs/>
+        </w:rPr>
+      </w:pPr>
+    </w:p>
+    <w:p>
+      <w:pPr>
+        <w:rPr>
+          <w:b/>
+          <w:bCs/>
+        </w:rPr>
+      </w:pPr>
+    </w:p>
+    <w:p>
+      <w:pPr>
+        <w:rPr>
+          <w:b/>
+          <w:bCs/>
+        </w:rPr>
+      </w:pPr>
+    </w:p>
+    <w:p>
+      <w:pPr>
+        <w:rPr>
+          <w:b/>
+          <w:bCs/>
+        </w:rPr>
+      </w:pPr>
+    </w:p>
+    <w:p>
+      <w:pPr>
+        <w:rPr>
+          <w:b/>
+          <w:bCs/>
+        </w:rPr>
+      </w:pPr>
+    </w:p>
+    <w:p>
+      <w:pPr>
+        <w:rPr>
+          <w:b/>
+          <w:bCs/>
+        </w:rPr>
+      </w:pPr>
+    </w:p>
+    <w:p>
+      <w:pPr>
+        <w:rPr>
+          <w:b/>
+          <w:bCs/>
+        </w:rPr>
+      </w:pPr>
+    </w:p>
+    <w:p>
+      <w:pPr>
+        <w:rPr>
+          <w:b/>
+          <w:bCs/>
+        </w:rPr>
+      </w:pPr>
+    </w:p>
+    <w:p>
+      <w:pPr>
+        <w:rPr>
+          <w:b/>
+          <w:bCs/>
+        </w:rPr>
+      </w:pPr>
+    </w:p>
+    <w:p>
+      <w:pPr>
+        <w:rPr>
+          <w:b/>
+          <w:bCs/>
+        </w:rPr>
+      </w:pPr>
+    </w:p>
+    <w:p>
+      <w:pPr>
+        <w:rPr>
+          <w:b/>
+          <w:bCs/>
+        </w:rPr>
+      </w:pPr>
+    </w:p>
+    <w:p>
+      <w:pPr>
+        <w:rPr>
+          <w:b/>
+          <w:bCs/>
+        </w:rPr>
+      </w:pPr>
+    </w:p>
+    <w:p>
+      <w:pPr>
+        <w:rPr>
+          <w:b/>
+          <w:bCs/>
+        </w:rPr>
+      </w:pPr>
+    </w:p>
+    <w:p>
+      <w:pPr>
+        <w:rPr>
+          <w:b/>
+          <w:bCs/>
+        </w:rPr>
+      </w:pPr>
+    </w:p>
+    <w:p>
+      <w:pPr>
+        <w:rPr>
+          <w:b/>
+          <w:bCs/>
+        </w:rPr>
+      </w:pPr>
+    </w:p>
+    <w:p>
+      <w:pPr>
+        <w:rPr>
+          <w:b/>
+          <w:bCs/>
+        </w:rPr>
+      </w:pPr>
+    </w:p>
+    <w:p>
+      <w:pPr>
         <w:rPr>
           <w:b/>
           <w:bCs/>
@@ -2431,8 +3598,8 @@
           <w:szCs w:val="32"/>
           <w:lang w:val="de-DE"/>
         </w:rPr>
-        <w:t>dritte</w:t>
-      </w:r>
+      </w:pPr>
+      <w:proofErr w:type="gramStart"/>
       <w:r>
         <w:rPr>
           <w:b/>
@@ -2441,9 +3608,8 @@
           <w:szCs w:val="32"/>
           <w:lang w:val="de-DE"/>
         </w:rPr>
-        <w:t xml:space="preserve"> Pooling</w:t>
-      </w:r>
-      <w:proofErr w:type="gramEnd"/>
+        <w:t xml:space="preserve">Eine </w:t>
+      </w:r>
       <w:r>
         <w:rPr>
           <w:b/>
@@ -2452,7 +3618,7 @@
           <w:szCs w:val="32"/>
           <w:lang w:val="de-DE"/>
         </w:rPr>
-        <w:t xml:space="preserve">/Convolution Schicht </w:t>
+        <w:t>dritte</w:t>
       </w:r>
       <w:r>
         <w:rPr>
@@ -2462,9 +3628,9 @@
           <w:szCs w:val="32"/>
           <w:lang w:val="de-DE"/>
         </w:rPr>
-        <w:t xml:space="preserve">mit extra </w:t>
-      </w:r>
-      <w:proofErr w:type="spellStart"/>
+        <w:t xml:space="preserve"> Pooling</w:t>
+      </w:r>
+      <w:proofErr w:type="gramEnd"/>
       <w:r>
         <w:rPr>
           <w:b/>
@@ -2473,9 +3639,8 @@
           <w:szCs w:val="32"/>
           <w:lang w:val="de-DE"/>
         </w:rPr>
-        <w:t>Dense</w:t>
-      </w:r>
-      <w:proofErr w:type="spellEnd"/>
+        <w:t xml:space="preserve">/Convolution Schicht </w:t>
+      </w:r>
       <w:r>
         <w:rPr>
           <w:b/>
@@ -2484,6 +3649,28 @@
           <w:szCs w:val="32"/>
           <w:lang w:val="de-DE"/>
         </w:rPr>
+        <w:t xml:space="preserve">mit extra </w:t>
+      </w:r>
+      <w:proofErr w:type="spellStart"/>
+      <w:r>
+        <w:rPr>
+          <w:b/>
+          <w:bCs/>
+          <w:sz w:val="32"/>
+          <w:szCs w:val="32"/>
+          <w:lang w:val="de-DE"/>
+        </w:rPr>
+        <w:t>Dense</w:t>
+      </w:r>
+      <w:proofErr w:type="spellEnd"/>
+      <w:r>
+        <w:rPr>
+          <w:b/>
+          <w:bCs/>
+          <w:sz w:val="32"/>
+          <w:szCs w:val="32"/>
+          <w:lang w:val="de-DE"/>
+        </w:rPr>
         <w:t>-Layer</w:t>
       </w:r>
     </w:p>
@@ -2499,6 +3686,7 @@
         <w:rPr>
           <w:b/>
           <w:bCs/>
+          <w:noProof/>
           <w:lang w:val="de-DE"/>
         </w:rPr>
         <w:drawing>
@@ -2517,7 +3705,7 @@
                     <pic:cNvPicPr/>
                   </pic:nvPicPr>
                   <pic:blipFill>
-                    <a:blip r:embed="rId11"/>
+                    <a:blip r:embed="rId14"/>
                     <a:stretch>
                       <a:fillRect/>
                     </a:stretch>
@@ -2676,14 +3864,14 @@
           <w:b/>
           <w:bCs/>
         </w:rPr>
-        <w:t>No improvements in the results a</w:t>
-      </w:r>
-      <w:r>
-        <w:rPr>
-          <w:b/>
-          <w:bCs/>
-        </w:rPr>
-        <w:t xml:space="preserve">nd much longer computation time. </w:t>
+        <w:t>No</w:t>
+      </w:r>
+      <w:r>
+        <w:rPr>
+          <w:b/>
+          <w:bCs/>
+        </w:rPr>
+        <w:t xml:space="preserve">t </w:t>
       </w:r>
       <w:proofErr w:type="gramStart"/>
       <w:r>
@@ -2691,7 +3879,7 @@
           <w:b/>
           <w:bCs/>
         </w:rPr>
-        <w:t>Therefore</w:t>
+        <w:t>much</w:t>
       </w:r>
       <w:proofErr w:type="gramEnd"/>
       <w:r>
@@ -2699,94 +3887,96 @@
           <w:b/>
           <w:bCs/>
         </w:rPr>
-        <w:t xml:space="preserve"> we will go back to two Conv./Pooling layers</w:t>
-      </w:r>
-    </w:p>
-    <w:p>
-      <w:pPr>
-        <w:rPr>
-          <w:b/>
-          <w:bCs/>
-        </w:rPr>
-      </w:pPr>
-    </w:p>
-    <w:p>
-      <w:pPr>
-        <w:rPr>
-          <w:b/>
-          <w:bCs/>
-        </w:rPr>
-      </w:pPr>
-    </w:p>
-    <w:p>
-      <w:pPr>
-        <w:rPr>
-          <w:b/>
-          <w:bCs/>
-        </w:rPr>
-      </w:pPr>
-    </w:p>
-    <w:p>
-      <w:pPr>
-        <w:rPr>
-          <w:b/>
-          <w:bCs/>
-        </w:rPr>
-      </w:pPr>
-    </w:p>
-    <w:p>
-      <w:pPr>
-        <w:rPr>
-          <w:b/>
-          <w:bCs/>
-        </w:rPr>
-      </w:pPr>
-    </w:p>
-    <w:p>
-      <w:pPr>
-        <w:rPr>
-          <w:b/>
-          <w:bCs/>
-        </w:rPr>
-      </w:pPr>
-    </w:p>
-    <w:p>
-      <w:pPr>
-        <w:rPr>
-          <w:b/>
-          <w:bCs/>
-        </w:rPr>
-      </w:pPr>
-    </w:p>
-    <w:p>
-      <w:pPr>
-        <w:rPr>
-          <w:b/>
-          <w:bCs/>
-        </w:rPr>
-      </w:pPr>
-    </w:p>
-    <w:p>
-      <w:pPr>
-        <w:rPr>
-          <w:b/>
-          <w:bCs/>
-        </w:rPr>
-      </w:pPr>
-    </w:p>
-    <w:p>
-      <w:pPr>
-        <w:rPr>
-          <w:b/>
-          <w:bCs/>
-        </w:rPr>
-      </w:pPr>
-    </w:p>
-    <w:p>
-      <w:pPr>
-        <w:rPr>
-          <w:b/>
-          <w:bCs/>
+        <w:t xml:space="preserve"> improvements in the results</w:t>
+      </w:r>
+    </w:p>
+    <w:p>
+      <w:pPr>
+        <w:rPr>
+          <w:b/>
+          <w:bCs/>
+        </w:rPr>
+      </w:pPr>
+    </w:p>
+    <w:p>
+      <w:pPr>
+        <w:rPr>
+          <w:b/>
+          <w:bCs/>
+        </w:rPr>
+      </w:pPr>
+    </w:p>
+    <w:p>
+      <w:pPr>
+        <w:rPr>
+          <w:b/>
+          <w:bCs/>
+        </w:rPr>
+      </w:pPr>
+    </w:p>
+    <w:p>
+      <w:pPr>
+        <w:rPr>
+          <w:b/>
+          <w:bCs/>
+        </w:rPr>
+      </w:pPr>
+    </w:p>
+    <w:p>
+      <w:pPr>
+        <w:rPr>
+          <w:b/>
+          <w:bCs/>
+        </w:rPr>
+      </w:pPr>
+    </w:p>
+    <w:p>
+      <w:pPr>
+        <w:rPr>
+          <w:b/>
+          <w:bCs/>
+        </w:rPr>
+      </w:pPr>
+    </w:p>
+    <w:p>
+      <w:pPr>
+        <w:rPr>
+          <w:b/>
+          <w:bCs/>
+        </w:rPr>
+      </w:pPr>
+    </w:p>
+    <w:p>
+      <w:pPr>
+        <w:rPr>
+          <w:b/>
+          <w:bCs/>
+        </w:rPr>
+      </w:pPr>
+    </w:p>
+    <w:p>
+      <w:pPr>
+        <w:rPr>
+          <w:b/>
+          <w:bCs/>
+        </w:rPr>
+      </w:pPr>
+    </w:p>
+    <w:p>
+      <w:pPr>
+        <w:rPr>
+          <w:b/>
+          <w:bCs/>
+        </w:rPr>
+      </w:pPr>
+    </w:p>
+    <w:p>
+      <w:pPr>
+        <w:rPr>
+          <w:b/>
+          <w:bCs/>
+          <w:sz w:val="32"/>
+          <w:szCs w:val="32"/>
           <w:u w:val="single"/>
         </w:rPr>
       </w:pPr>
@@ -2794,6 +3984,8 @@
         <w:rPr>
           <w:b/>
           <w:bCs/>
+          <w:sz w:val="32"/>
+          <w:szCs w:val="32"/>
           <w:u w:val="single"/>
         </w:rPr>
         <w:t>For Fun:</w:t>
@@ -3341,14 +4533,7 @@
           <w:b/>
           <w:bCs/>
         </w:rPr>
-        <w:t xml:space="preserve"> </w:t>
-      </w:r>
-      <w:r>
-        <w:rPr>
-          <w:b/>
-          <w:bCs/>
-        </w:rPr>
-        <w:t>(using best model from before)</w:t>
+        <w:t xml:space="preserve"> (using best model from before)</w:t>
       </w:r>
     </w:p>
     <w:tbl>
@@ -3491,6 +4676,250 @@
         </w:rPr>
         <w:t>No significant improvement</w:t>
       </w:r>
+    </w:p>
+    <w:p>
+      <w:pPr>
+        <w:rPr>
+          <w:b/>
+          <w:bCs/>
+        </w:rPr>
+      </w:pPr>
+    </w:p>
+    <w:p>
+      <w:pPr>
+        <w:rPr>
+          <w:b/>
+          <w:bCs/>
+        </w:rPr>
+      </w:pPr>
+    </w:p>
+    <w:p>
+      <w:pPr>
+        <w:rPr>
+          <w:b/>
+          <w:bCs/>
+        </w:rPr>
+      </w:pPr>
+    </w:p>
+    <w:p>
+      <w:pPr>
+        <w:rPr>
+          <w:b/>
+          <w:bCs/>
+        </w:rPr>
+      </w:pPr>
+    </w:p>
+    <w:p>
+      <w:pPr>
+        <w:rPr>
+          <w:b/>
+          <w:bCs/>
+          <w:lang w:val="de-DE"/>
+        </w:rPr>
+      </w:pPr>
+      <w:r>
+        <w:rPr>
+          <w:b/>
+          <w:bCs/>
+          <w:lang w:val="de-DE"/>
+        </w:rPr>
+        <w:t>2x(4x4</w:t>
+      </w:r>
+      <w:proofErr w:type="gramStart"/>
+      <w:r>
+        <w:rPr>
+          <w:b/>
+          <w:bCs/>
+          <w:lang w:val="de-DE"/>
+        </w:rPr>
+        <w:t>),(</w:t>
+      </w:r>
+      <w:proofErr w:type="gramEnd"/>
+      <w:r>
+        <w:rPr>
+          <w:b/>
+          <w:bCs/>
+          <w:lang w:val="de-DE"/>
+        </w:rPr>
+        <w:t xml:space="preserve">4x4)(2x2), </w:t>
+      </w:r>
+      <w:proofErr w:type="spellStart"/>
+      <w:r>
+        <w:rPr>
+          <w:b/>
+          <w:bCs/>
+          <w:lang w:val="de-DE"/>
+        </w:rPr>
+        <w:t>dense</w:t>
+      </w:r>
+      <w:proofErr w:type="spellEnd"/>
+      <w:r>
+        <w:rPr>
+          <w:b/>
+          <w:bCs/>
+          <w:lang w:val="de-DE"/>
+        </w:rPr>
+        <w:t xml:space="preserve">, (4x4)(2x2), </w:t>
+      </w:r>
+      <w:proofErr w:type="spellStart"/>
+      <w:r>
+        <w:rPr>
+          <w:b/>
+          <w:bCs/>
+          <w:lang w:val="de-DE"/>
+        </w:rPr>
+        <w:t>dense</w:t>
+      </w:r>
+      <w:proofErr w:type="spellEnd"/>
+    </w:p>
+    <w:tbl>
+      <w:tblPr>
+        <w:tblStyle w:val="Tabellenraster"/>
+        <w:tblW w:w="0" w:type="auto"/>
+        <w:tblLook w:val="04A0" w:firstRow="1" w:lastRow="0" w:firstColumn="1" w:lastColumn="0" w:noHBand="0" w:noVBand="1"/>
+      </w:tblPr>
+      <w:tblGrid>
+        <w:gridCol w:w="4531"/>
+        <w:gridCol w:w="4531"/>
+      </w:tblGrid>
+      <w:tr>
+        <w:tc>
+          <w:tcPr>
+            <w:tcW w:w="4531" w:type="dxa"/>
+          </w:tcPr>
+          <w:p>
+            <w:r>
+              <w:t>Normal</w:t>
+            </w:r>
+          </w:p>
+        </w:tc>
+        <w:tc>
+          <w:tcPr>
+            <w:tcW w:w="4531" w:type="dxa"/>
+          </w:tcPr>
+          <w:p>
+            <w:r>
+              <w:t>98.32%</w:t>
+            </w:r>
+          </w:p>
+        </w:tc>
+      </w:tr>
+      <w:tr>
+        <w:tc>
+          <w:tcPr>
+            <w:tcW w:w="4531" w:type="dxa"/>
+          </w:tcPr>
+          <w:p>
+            <w:r>
+              <w:t>Shifted</w:t>
+            </w:r>
+          </w:p>
+        </w:tc>
+        <w:tc>
+          <w:tcPr>
+            <w:tcW w:w="4531" w:type="dxa"/>
+          </w:tcPr>
+          <w:p>
+            <w:r>
+              <w:t>90.77%</w:t>
+            </w:r>
+          </w:p>
+        </w:tc>
+      </w:tr>
+      <w:tr>
+        <w:tc>
+          <w:tcPr>
+            <w:tcW w:w="4531" w:type="dxa"/>
+          </w:tcPr>
+          <w:p>
+            <w:r>
+              <w:t>Rotated</w:t>
+            </w:r>
+          </w:p>
+        </w:tc>
+        <w:tc>
+          <w:tcPr>
+            <w:tcW w:w="4531" w:type="dxa"/>
+          </w:tcPr>
+          <w:p>
+            <w:r>
+              <w:t>95.84%</w:t>
+            </w:r>
+          </w:p>
+        </w:tc>
+      </w:tr>
+      <w:tr>
+        <w:tc>
+          <w:tcPr>
+            <w:tcW w:w="4531" w:type="dxa"/>
+          </w:tcPr>
+          <w:p>
+            <w:r>
+              <w:t>Shifted and rotated</w:t>
+            </w:r>
+          </w:p>
+        </w:tc>
+        <w:tc>
+          <w:tcPr>
+            <w:tcW w:w="4531" w:type="dxa"/>
+          </w:tcPr>
+          <w:p>
+            <w:r>
+              <w:t>78.35%</w:t>
+            </w:r>
+          </w:p>
+        </w:tc>
+      </w:tr>
+      <w:tr>
+        <w:tc>
+          <w:tcPr>
+            <w:tcW w:w="4531" w:type="dxa"/>
+          </w:tcPr>
+          <w:p>
+            <w:r>
+              <w:t>Time</w:t>
+            </w:r>
+          </w:p>
+        </w:tc>
+        <w:tc>
+          <w:tcPr>
+            <w:tcW w:w="4531" w:type="dxa"/>
+          </w:tcPr>
+          <w:p>
+            <w:r>
+              <w:t>9.47 min</w:t>
+            </w:r>
+          </w:p>
+        </w:tc>
+      </w:tr>
+    </w:tbl>
+    <w:p>
+      <w:pPr>
+        <w:pStyle w:val="Listenabsatz"/>
+        <w:numPr>
+          <w:ilvl w:val="0"/>
+          <w:numId w:val="1"/>
+        </w:numPr>
+        <w:rPr>
+          <w:b/>
+          <w:bCs/>
+        </w:rPr>
+      </w:pPr>
+      <w:r>
+        <w:rPr>
+          <w:b/>
+          <w:bCs/>
+        </w:rPr>
+        <w:t>No significant improvement</w:t>
+      </w:r>
+    </w:p>
+    <w:p>
+      <w:pPr>
+        <w:rPr>
+          <w:b/>
+          <w:bCs/>
+        </w:rPr>
+      </w:pPr>
     </w:p>
     <w:sectPr>
       <w:pgSz w:w="11906" w:h="16838"/>
@@ -4139,7 +5568,7 @@
   <w:style w:type="paragraph" w:default="1" w:styleId="Standard">
     <w:name w:val="Normal"/>
     <w:qFormat/>
-    <w:rsid w:val="00C450B9"/>
+    <w:rsid w:val="00577A43"/>
   </w:style>
   <w:style w:type="paragraph" w:styleId="berschrift1">
     <w:name w:val="heading 1"/>

</xml_diff>

<commit_message>
Aktivation funktionen und ZeroPadding ausprobiert (elu und leaky_reul fehlen noch)
</commit_message>
<xml_diff>
--- a/Sim_Studie_Ergebnisse.docx
+++ b/Sim_Studie_Ergebnisse.docx
@@ -32,7 +32,85 @@
           <w:bCs/>
           <w:lang w:val="de-DE"/>
         </w:rPr>
-        <w:t xml:space="preserve">ur </w:t>
+        <w:t>ur MAX</w:t>
+      </w:r>
+      <w:r>
+        <w:rPr>
+          <w:b/>
+          <w:bCs/>
+          <w:lang w:val="de-DE"/>
+        </w:rPr>
+        <w:t>-P</w:t>
+      </w:r>
+      <w:r>
+        <w:rPr>
+          <w:b/>
+          <w:bCs/>
+          <w:lang w:val="de-DE"/>
+        </w:rPr>
+        <w:t>ooling Sinn)</w:t>
+      </w:r>
+      <w:r>
+        <w:rPr>
+          <w:b/>
+          <w:bCs/>
+          <w:lang w:val="de-DE"/>
+        </w:rPr>
+        <w:br/>
+      </w:r>
+      <w:r>
+        <w:rPr>
+          <w:b/>
+          <w:bCs/>
+          <w:highlight w:val="yellow"/>
+          <w:lang w:val="de-DE"/>
+        </w:rPr>
+        <w:t xml:space="preserve">(Die Laufzeiten sind irgendwie </w:t>
+      </w:r>
+      <w:r>
+        <w:rPr>
+          <w:b/>
+          <w:bCs/>
+          <w:highlight w:val="yellow"/>
+          <w:lang w:val="de-DE"/>
+        </w:rPr>
+        <w:t>zufällig</w:t>
+      </w:r>
+      <w:r>
+        <w:rPr>
+          <w:b/>
+          <w:bCs/>
+          <w:highlight w:val="yellow"/>
+          <w:lang w:val="de-DE"/>
+        </w:rPr>
+        <w:t xml:space="preserve"> und ergeben wenig Sinn!)</w:t>
+      </w:r>
+      <w:r>
+        <w:rPr>
+          <w:b/>
+          <w:bCs/>
+          <w:lang w:val="de-DE"/>
+        </w:rPr>
+        <w:br/>
+        <w:t xml:space="preserve">(Es macht </w:t>
+      </w:r>
+      <w:proofErr w:type="gramStart"/>
+      <w:r>
+        <w:rPr>
+          <w:b/>
+          <w:bCs/>
+          <w:lang w:val="de-DE"/>
+        </w:rPr>
+        <w:t>Sinn</w:t>
+      </w:r>
+      <w:proofErr w:type="gramEnd"/>
+      <w:r>
+        <w:rPr>
+          <w:b/>
+          <w:bCs/>
+          <w:lang w:val="de-DE"/>
+        </w:rPr>
+        <w:t xml:space="preserve"> dass die Ergebnisse immer leicht unterschiedlich sind da </w:t>
       </w:r>
       <w:proofErr w:type="spellStart"/>
       <w:r>
@@ -41,7 +119,7 @@
           <w:bCs/>
           <w:lang w:val="de-DE"/>
         </w:rPr>
-        <w:t>MAXpooling</w:t>
+        <w:t>jedesmal</w:t>
       </w:r>
       <w:proofErr w:type="spellEnd"/>
       <w:r>
@@ -50,51 +128,15 @@
           <w:bCs/>
           <w:lang w:val="de-DE"/>
         </w:rPr>
-        <w:t xml:space="preserve"> Sinn)</w:t>
-      </w:r>
-      <w:r>
-        <w:rPr>
-          <w:b/>
-          <w:bCs/>
-          <w:lang w:val="de-DE"/>
-        </w:rPr>
-        <w:br/>
-      </w:r>
-      <w:r>
-        <w:rPr>
-          <w:b/>
-          <w:bCs/>
-          <w:highlight w:val="yellow"/>
-          <w:lang w:val="de-DE"/>
-        </w:rPr>
-        <w:t xml:space="preserve">(Die Laufzeiten sind irgendwie </w:t>
-      </w:r>
-      <w:proofErr w:type="spellStart"/>
-      <w:r>
-        <w:rPr>
-          <w:b/>
-          <w:bCs/>
-          <w:highlight w:val="yellow"/>
-          <w:lang w:val="de-DE"/>
-        </w:rPr>
-        <w:t>random</w:t>
-      </w:r>
-      <w:proofErr w:type="spellEnd"/>
-      <w:r>
-        <w:rPr>
-          <w:b/>
-          <w:bCs/>
-          <w:highlight w:val="yellow"/>
-          <w:lang w:val="de-DE"/>
-        </w:rPr>
-        <w:t xml:space="preserve"> und ergeben wenig Sinn!)</w:t>
-      </w:r>
-    </w:p>
-    <w:p>
-      <w:r>
-        <w:rPr>
-          <w:b/>
-          <w:bCs/>
+        <w:t xml:space="preserve"> unterschiedliche Trainingsdaten und Testdaten verwendet werden)</w:t>
+      </w:r>
+    </w:p>
+    <w:p>
+      <w:r>
+        <w:rPr>
+          <w:b/>
+          <w:bCs/>
+          <w:u w:val="single"/>
         </w:rPr>
         <w:t xml:space="preserve">Ein </w:t>
       </w:r>
@@ -102,6 +144,7 @@
         <w:rPr>
           <w:b/>
           <w:bCs/>
+          <w:u w:val="single"/>
         </w:rPr>
         <w:t>Conv./Pooling</w:t>
       </w:r>
@@ -109,6 +152,7 @@
         <w:rPr>
           <w:b/>
           <w:bCs/>
+          <w:u w:val="single"/>
         </w:rPr>
         <w:t xml:space="preserve"> layer</w:t>
       </w:r>
@@ -116,6 +160,7 @@
         <w:rPr>
           <w:b/>
           <w:bCs/>
+          <w:u w:val="single"/>
         </w:rPr>
         <w:t xml:space="preserve"> </w:t>
       </w:r>
@@ -123,6 +168,7 @@
         <w:rPr>
           <w:b/>
           <w:bCs/>
+          <w:u w:val="single"/>
         </w:rPr>
         <w:t>(3x</w:t>
       </w:r>
@@ -131,6 +177,7 @@
         <w:rPr>
           <w:b/>
           <w:bCs/>
+          <w:u w:val="single"/>
         </w:rPr>
         <w:t>3)(</w:t>
       </w:r>
@@ -139,6 +186,7 @@
         <w:rPr>
           <w:b/>
           <w:bCs/>
+          <w:u w:val="single"/>
         </w:rPr>
         <w:t>2x2)</w:t>
       </w:r>
@@ -200,7 +248,7 @@
         <w:tc>
           <w:tcPr>
             <w:tcW w:w="4531" w:type="dxa"/>
-            <w:shd w:val="clear" w:color="auto" w:fill="92D050"/>
+            <w:shd w:val="clear" w:color="auto" w:fill="auto"/>
           </w:tcPr>
           <w:p>
             <w:r>
@@ -211,7 +259,7 @@
         <w:tc>
           <w:tcPr>
             <w:tcW w:w="4531" w:type="dxa"/>
-            <w:shd w:val="clear" w:color="auto" w:fill="92D050"/>
+            <w:shd w:val="clear" w:color="auto" w:fill="auto"/>
           </w:tcPr>
           <w:p>
             <w:r>
@@ -224,7 +272,7 @@
         <w:tc>
           <w:tcPr>
             <w:tcW w:w="4531" w:type="dxa"/>
-            <w:shd w:val="clear" w:color="auto" w:fill="92D050"/>
+            <w:shd w:val="clear" w:color="auto" w:fill="auto"/>
           </w:tcPr>
           <w:p>
             <w:r>
@@ -235,7 +283,7 @@
         <w:tc>
           <w:tcPr>
             <w:tcW w:w="4531" w:type="dxa"/>
-            <w:shd w:val="clear" w:color="auto" w:fill="92D050"/>
+            <w:shd w:val="clear" w:color="auto" w:fill="auto"/>
           </w:tcPr>
           <w:p>
             <w:r>
@@ -248,7 +296,7 @@
         <w:tc>
           <w:tcPr>
             <w:tcW w:w="4531" w:type="dxa"/>
-            <w:shd w:val="clear" w:color="auto" w:fill="92D050"/>
+            <w:shd w:val="clear" w:color="auto" w:fill="auto"/>
           </w:tcPr>
           <w:p>
             <w:r>
@@ -259,7 +307,7 @@
         <w:tc>
           <w:tcPr>
             <w:tcW w:w="4531" w:type="dxa"/>
-            <w:shd w:val="clear" w:color="auto" w:fill="92D050"/>
+            <w:shd w:val="clear" w:color="auto" w:fill="auto"/>
           </w:tcPr>
           <w:p>
             <w:r>
@@ -272,7 +320,7 @@
         <w:tc>
           <w:tcPr>
             <w:tcW w:w="4531" w:type="dxa"/>
-            <w:shd w:val="clear" w:color="auto" w:fill="92D050"/>
+            <w:shd w:val="clear" w:color="auto" w:fill="auto"/>
           </w:tcPr>
           <w:p>
             <w:r>
@@ -283,7 +331,7 @@
         <w:tc>
           <w:tcPr>
             <w:tcW w:w="4531" w:type="dxa"/>
-            <w:shd w:val="clear" w:color="auto" w:fill="92D050"/>
+            <w:shd w:val="clear" w:color="auto" w:fill="auto"/>
           </w:tcPr>
           <w:p>
             <w:r>
@@ -296,7 +344,7 @@
         <w:tc>
           <w:tcPr>
             <w:tcW w:w="4531" w:type="dxa"/>
-            <w:shd w:val="clear" w:color="auto" w:fill="92D050"/>
+            <w:shd w:val="clear" w:color="auto" w:fill="auto"/>
           </w:tcPr>
           <w:p>
             <w:r>
@@ -307,7 +355,7 @@
         <w:tc>
           <w:tcPr>
             <w:tcW w:w="4531" w:type="dxa"/>
-            <w:shd w:val="clear" w:color="auto" w:fill="92D050"/>
+            <w:shd w:val="clear" w:color="auto" w:fill="auto"/>
           </w:tcPr>
           <w:p>
             <w:r>
@@ -326,6 +374,7 @@
         <w:rPr>
           <w:b/>
           <w:bCs/>
+          <w:u w:val="single"/>
         </w:rPr>
         <w:t xml:space="preserve">Ein </w:t>
       </w:r>
@@ -333,29 +382,17 @@
         <w:rPr>
           <w:b/>
           <w:bCs/>
-        </w:rPr>
-        <w:t>Conv./Pooling</w:t>
-      </w:r>
-      <w:r>
-        <w:rPr>
-          <w:b/>
-          <w:bCs/>
-        </w:rPr>
-        <w:t xml:space="preserve"> </w:t>
-      </w:r>
-      <w:r>
-        <w:rPr>
-          <w:b/>
-          <w:bCs/>
-        </w:rPr>
-        <w:t>layer</w:t>
-      </w:r>
-      <w:r>
-        <w:rPr>
-          <w:b/>
-          <w:bCs/>
-        </w:rPr>
-        <w:t xml:space="preserve"> (2x2) (2x2)</w:t>
+          <w:u w:val="single"/>
+        </w:rPr>
+        <w:t xml:space="preserve">Conv./Pooling </w:t>
+      </w:r>
+      <w:r>
+        <w:rPr>
+          <w:b/>
+          <w:bCs/>
+          <w:u w:val="single"/>
+        </w:rPr>
+        <w:t>layer (2x2) (2x2)</w:t>
       </w:r>
       <w:r>
         <w:br/>
@@ -512,6 +549,7 @@
         <w:rPr>
           <w:b/>
           <w:bCs/>
+          <w:u w:val="single"/>
         </w:rPr>
         <w:t xml:space="preserve">Ein </w:t>
       </w:r>
@@ -519,29 +557,17 @@
         <w:rPr>
           <w:b/>
           <w:bCs/>
-        </w:rPr>
-        <w:t>Conv./Pooling</w:t>
-      </w:r>
-      <w:r>
-        <w:rPr>
-          <w:b/>
-          <w:bCs/>
-        </w:rPr>
-        <w:t xml:space="preserve"> </w:t>
-      </w:r>
-      <w:r>
-        <w:rPr>
-          <w:b/>
-          <w:bCs/>
-        </w:rPr>
-        <w:t>layer</w:t>
-      </w:r>
-      <w:r>
-        <w:rPr>
-          <w:b/>
-          <w:bCs/>
-        </w:rPr>
-        <w:t xml:space="preserve"> (3x3) (3x3)</w:t>
+          <w:u w:val="single"/>
+        </w:rPr>
+        <w:t xml:space="preserve">Conv./Pooling </w:t>
+      </w:r>
+      <w:r>
+        <w:rPr>
+          <w:b/>
+          <w:bCs/>
+          <w:u w:val="single"/>
+        </w:rPr>
+        <w:t>layer (3x3) (3x3)</w:t>
       </w:r>
       <w:r>
         <w:br/>
@@ -709,11 +735,20 @@
       </w:tr>
     </w:tbl>
     <w:p/>
-    <w:p>
-      <w:r>
-        <w:rPr>
-          <w:b/>
-          <w:bCs/>
+    <w:p/>
+    <w:p/>
+    <w:p/>
+    <w:p>
+      <w:pPr>
+        <w:rPr>
+          <w:u w:val="single"/>
+        </w:rPr>
+      </w:pPr>
+      <w:r>
+        <w:rPr>
+          <w:b/>
+          <w:bCs/>
+          <w:u w:val="single"/>
         </w:rPr>
         <w:t xml:space="preserve">Ein </w:t>
       </w:r>
@@ -721,34 +756,23 @@
         <w:rPr>
           <w:b/>
           <w:bCs/>
-        </w:rPr>
-        <w:t>Conv./Pooling</w:t>
-      </w:r>
-      <w:r>
-        <w:rPr>
-          <w:b/>
-          <w:bCs/>
-        </w:rPr>
-        <w:t xml:space="preserve"> </w:t>
-      </w:r>
-      <w:r>
-        <w:rPr>
-          <w:b/>
-          <w:bCs/>
-        </w:rPr>
-        <w:t>layer</w:t>
-      </w:r>
-      <w:r>
-        <w:rPr>
-          <w:b/>
-          <w:bCs/>
-        </w:rPr>
-        <w:t xml:space="preserve"> (</w:t>
-      </w:r>
-      <w:r>
-        <w:rPr>
-          <w:b/>
-          <w:bCs/>
+          <w:u w:val="single"/>
+        </w:rPr>
+        <w:t xml:space="preserve">Conv./Pooling </w:t>
+      </w:r>
+      <w:r>
+        <w:rPr>
+          <w:b/>
+          <w:bCs/>
+          <w:u w:val="single"/>
+        </w:rPr>
+        <w:t>layer (</w:t>
+      </w:r>
+      <w:r>
+        <w:rPr>
+          <w:b/>
+          <w:bCs/>
+          <w:u w:val="single"/>
         </w:rPr>
         <w:t>4</w:t>
       </w:r>
@@ -756,6 +780,7 @@
         <w:rPr>
           <w:b/>
           <w:bCs/>
+          <w:u w:val="single"/>
         </w:rPr>
         <w:t>x</w:t>
       </w:r>
@@ -763,6 +788,7 @@
         <w:rPr>
           <w:b/>
           <w:bCs/>
+          <w:u w:val="single"/>
         </w:rPr>
         <w:t>4</w:t>
       </w:r>
@@ -770,6 +796,7 @@
         <w:rPr>
           <w:b/>
           <w:bCs/>
+          <w:u w:val="single"/>
         </w:rPr>
         <w:t xml:space="preserve">) </w:t>
       </w:r>
@@ -777,6 +804,7 @@
         <w:rPr>
           <w:b/>
           <w:bCs/>
+          <w:u w:val="single"/>
         </w:rPr>
         <w:t>(4</w:t>
       </w:r>
@@ -784,6 +812,7 @@
         <w:rPr>
           <w:b/>
           <w:bCs/>
+          <w:u w:val="single"/>
         </w:rPr>
         <w:t>x</w:t>
       </w:r>
@@ -791,6 +820,7 @@
         <w:rPr>
           <w:b/>
           <w:bCs/>
+          <w:u w:val="single"/>
         </w:rPr>
         <w:t>4</w:t>
       </w:r>
@@ -798,6 +828,7 @@
         <w:rPr>
           <w:b/>
           <w:bCs/>
+          <w:u w:val="single"/>
         </w:rPr>
         <w:t>)</w:t>
       </w:r>
@@ -868,7 +899,6 @@
           </w:tcPr>
           <w:p>
             <w:r>
-              <w:lastRenderedPageBreak/>
               <w:t>Rotated</w:t>
             </w:r>
           </w:p>
@@ -937,10 +967,16 @@
     <w:p/>
     <w:p/>
     <w:p>
-      <w:r>
-        <w:rPr>
-          <w:b/>
-          <w:bCs/>
+      <w:pPr>
+        <w:rPr>
+          <w:u w:val="single"/>
+        </w:rPr>
+      </w:pPr>
+      <w:r>
+        <w:rPr>
+          <w:b/>
+          <w:bCs/>
+          <w:u w:val="single"/>
         </w:rPr>
         <w:t xml:space="preserve">Ein </w:t>
       </w:r>
@@ -948,34 +984,23 @@
         <w:rPr>
           <w:b/>
           <w:bCs/>
-        </w:rPr>
-        <w:t>Conv./Pooling</w:t>
-      </w:r>
-      <w:r>
-        <w:rPr>
-          <w:b/>
-          <w:bCs/>
-        </w:rPr>
-        <w:t xml:space="preserve"> </w:t>
-      </w:r>
-      <w:r>
-        <w:rPr>
-          <w:b/>
-          <w:bCs/>
-        </w:rPr>
-        <w:t>layer</w:t>
-      </w:r>
-      <w:r>
-        <w:rPr>
-          <w:b/>
-          <w:bCs/>
-        </w:rPr>
-        <w:t xml:space="preserve"> (4x4)</w:t>
-      </w:r>
-      <w:r>
-        <w:rPr>
-          <w:b/>
-          <w:bCs/>
+          <w:u w:val="single"/>
+        </w:rPr>
+        <w:t xml:space="preserve">Conv./Pooling </w:t>
+      </w:r>
+      <w:r>
+        <w:rPr>
+          <w:b/>
+          <w:bCs/>
+          <w:u w:val="single"/>
+        </w:rPr>
+        <w:t>layer (4x4)</w:t>
+      </w:r>
+      <w:r>
+        <w:rPr>
+          <w:b/>
+          <w:bCs/>
+          <w:u w:val="single"/>
         </w:rPr>
         <w:t xml:space="preserve"> (2x2)</w:t>
       </w:r>
@@ -1111,12 +1136,41 @@
         </w:tc>
       </w:tr>
     </w:tbl>
-    <w:p/>
-    <w:p>
-      <w:r>
-        <w:rPr>
-          <w:b/>
-          <w:bCs/>
+    <w:p>
+      <w:pPr>
+        <w:pStyle w:val="Listenabsatz"/>
+        <w:numPr>
+          <w:ilvl w:val="0"/>
+          <w:numId w:val="3"/>
+        </w:numPr>
+        <w:rPr>
+          <w:lang w:val="de-DE"/>
+        </w:rPr>
+      </w:pPr>
+      <w:r>
+        <w:rPr>
+          <w:lang w:val="de-DE"/>
+        </w:rPr>
+        <w:t>Kaum Unterschied zum vorherigen T</w:t>
+      </w:r>
+      <w:r>
+        <w:rPr>
+          <w:lang w:val="de-DE"/>
+        </w:rPr>
+        <w:t>est</w:t>
+      </w:r>
+    </w:p>
+    <w:p>
+      <w:pPr>
+        <w:rPr>
+          <w:u w:val="single"/>
+        </w:rPr>
+      </w:pPr>
+      <w:r>
+        <w:rPr>
+          <w:b/>
+          <w:bCs/>
+          <w:u w:val="single"/>
         </w:rPr>
         <w:t xml:space="preserve">Ein </w:t>
       </w:r>
@@ -1124,34 +1178,23 @@
         <w:rPr>
           <w:b/>
           <w:bCs/>
-        </w:rPr>
-        <w:t>Conv./Pooling</w:t>
-      </w:r>
-      <w:r>
-        <w:rPr>
-          <w:b/>
-          <w:bCs/>
-        </w:rPr>
-        <w:t xml:space="preserve"> </w:t>
-      </w:r>
-      <w:r>
-        <w:rPr>
-          <w:b/>
-          <w:bCs/>
-        </w:rPr>
-        <w:t>layer</w:t>
-      </w:r>
-      <w:r>
-        <w:rPr>
-          <w:b/>
-          <w:bCs/>
-        </w:rPr>
-        <w:t xml:space="preserve"> </w:t>
-      </w:r>
-      <w:r>
-        <w:rPr>
-          <w:b/>
-          <w:bCs/>
+          <w:u w:val="single"/>
+        </w:rPr>
+        <w:t xml:space="preserve">Conv./Pooling </w:t>
+      </w:r>
+      <w:r>
+        <w:rPr>
+          <w:b/>
+          <w:bCs/>
+          <w:u w:val="single"/>
+        </w:rPr>
+        <w:t xml:space="preserve">layer </w:t>
+      </w:r>
+      <w:r>
+        <w:rPr>
+          <w:b/>
+          <w:bCs/>
+          <w:u w:val="single"/>
         </w:rPr>
         <w:t>(2x2) (4x4)</w:t>
       </w:r>
@@ -1454,76 +1497,58 @@
     <w:p>
       <w:pPr>
         <w:rPr>
-          <w:lang w:val="de-DE"/>
-        </w:rPr>
-      </w:pPr>
-    </w:p>
-    <w:p>
-      <w:pPr>
-        <w:rPr>
-          <w:lang w:val="de-DE"/>
-        </w:rPr>
-      </w:pPr>
-    </w:p>
-    <w:p>
-      <w:pPr>
-        <w:rPr>
-          <w:lang w:val="de-DE"/>
-        </w:rPr>
-      </w:pPr>
-    </w:p>
-    <w:p>
-      <w:pPr>
-        <w:rPr>
-          <w:lang w:val="de-DE"/>
-        </w:rPr>
-      </w:pPr>
-    </w:p>
-    <w:p>
-      <w:pPr>
-        <w:rPr>
-          <w:lang w:val="de-DE"/>
-        </w:rPr>
-      </w:pPr>
-    </w:p>
-    <w:p>
-      <w:pPr>
-        <w:rPr>
-          <w:lang w:val="de-DE"/>
-        </w:rPr>
-      </w:pPr>
-    </w:p>
-    <w:p>
-      <w:pPr>
-        <w:rPr>
           <w:b/>
           <w:bCs/>
           <w:sz w:val="32"/>
           <w:szCs w:val="32"/>
-          <w:lang w:val="de-DE"/>
-        </w:rPr>
-      </w:pPr>
-      <w:proofErr w:type="gramStart"/>
+          <w:u w:val="single"/>
+          <w:lang w:val="de-DE"/>
+        </w:rPr>
+      </w:pPr>
       <w:r>
         <w:rPr>
           <w:b/>
           <w:bCs/>
           <w:sz w:val="32"/>
           <w:szCs w:val="32"/>
-          <w:lang w:val="de-DE"/>
-        </w:rPr>
-        <w:t>Eine zweite Pooling</w:t>
-      </w:r>
-      <w:proofErr w:type="gramEnd"/>
+          <w:u w:val="single"/>
+          <w:lang w:val="de-DE"/>
+        </w:rPr>
+        <w:lastRenderedPageBreak/>
+        <w:t>Ein zweites Pooling</w:t>
+      </w:r>
       <w:r>
         <w:rPr>
           <w:b/>
           <w:bCs/>
           <w:sz w:val="32"/>
           <w:szCs w:val="32"/>
-          <w:lang w:val="de-DE"/>
-        </w:rPr>
-        <w:t>/Convolution Schicht direkt hinter der ersten</w:t>
+          <w:u w:val="single"/>
+          <w:lang w:val="de-DE"/>
+        </w:rPr>
+        <w:t xml:space="preserve">/Convolution </w:t>
+      </w:r>
+      <w:r>
+        <w:rPr>
+          <w:b/>
+          <w:bCs/>
+          <w:sz w:val="32"/>
+          <w:szCs w:val="32"/>
+          <w:u w:val="single"/>
+          <w:lang w:val="de-DE"/>
+        </w:rPr>
+        <w:t>Layer</w:t>
+      </w:r>
+      <w:r>
+        <w:rPr>
+          <w:b/>
+          <w:bCs/>
+          <w:sz w:val="32"/>
+          <w:szCs w:val="32"/>
+          <w:u w:val="single"/>
+          <w:lang w:val="de-DE"/>
+        </w:rPr>
+        <w:t xml:space="preserve"> direkt hinter der ersten</w:t>
       </w:r>
     </w:p>
     <w:p>
@@ -1601,21 +1626,7 @@
         <w:rPr>
           <w:lang w:val="de-DE"/>
         </w:rPr>
-        <w:t xml:space="preserve">4x4) </w:t>
-      </w:r>
-      <w:proofErr w:type="spellStart"/>
-      <w:r>
-        <w:rPr>
-          <w:lang w:val="de-DE"/>
-        </w:rPr>
-        <w:t>Conv</w:t>
-      </w:r>
-      <w:proofErr w:type="spellEnd"/>
-      <w:r>
-        <w:rPr>
-          <w:lang w:val="de-DE"/>
-        </w:rPr>
-        <w:t>. und (2x2) Pooling</w:t>
+        <w:t>4x4) Conv. und (2x2) Pooling</w:t>
       </w:r>
       <w:r>
         <w:rPr>
@@ -1784,13 +1795,15 @@
         <w:rPr>
           <w:b/>
           <w:bCs/>
-          <w:lang w:val="de-DE"/>
-        </w:rPr>
-      </w:pPr>
-      <w:r>
-        <w:rPr>
-          <w:b/>
-          <w:bCs/>
+          <w:u w:val="single"/>
+          <w:lang w:val="de-DE"/>
+        </w:rPr>
+      </w:pPr>
+      <w:r>
+        <w:rPr>
+          <w:b/>
+          <w:bCs/>
+          <w:u w:val="single"/>
           <w:lang w:val="de-DE"/>
         </w:rPr>
         <w:t>Test mit (2x2) (2x2)</w:t>
@@ -2012,6 +2025,7 @@
         <w:rPr>
           <w:b/>
           <w:bCs/>
+          <w:u w:val="single"/>
           <w:lang w:val="de-DE"/>
         </w:rPr>
       </w:pPr>
@@ -2023,6 +2037,7 @@
           <w:bCs/>
           <w:sz w:val="32"/>
           <w:szCs w:val="32"/>
+          <w:u w:val="single"/>
           <w:lang w:val="de-DE"/>
         </w:rPr>
       </w:pPr>
@@ -2032,11 +2047,12 @@
           <w:bCs/>
           <w:sz w:val="32"/>
           <w:szCs w:val="32"/>
-          <w:lang w:val="de-DE"/>
-        </w:rPr>
+          <w:u w:val="single"/>
+          <w:lang w:val="de-DE"/>
+        </w:rPr>
+        <w:lastRenderedPageBreak/>
         <w:t xml:space="preserve">Eine zweite </w:t>
       </w:r>
-      <w:proofErr w:type="spellStart"/>
       <w:proofErr w:type="gramStart"/>
       <w:r>
         <w:rPr>
@@ -2044,64 +2060,34 @@
           <w:bCs/>
           <w:sz w:val="32"/>
           <w:szCs w:val="32"/>
-          <w:lang w:val="de-DE"/>
-        </w:rPr>
-        <w:t>Conv</w:t>
-      </w:r>
-      <w:proofErr w:type="spellEnd"/>
+          <w:u w:val="single"/>
+          <w:lang w:val="de-DE"/>
+        </w:rPr>
+        <w:t>Conv./</w:t>
+      </w:r>
+      <w:proofErr w:type="gramEnd"/>
       <w:r>
         <w:rPr>
           <w:b/>
           <w:bCs/>
           <w:sz w:val="32"/>
           <w:szCs w:val="32"/>
-          <w:lang w:val="de-DE"/>
-        </w:rPr>
-        <w:t>./</w:t>
-      </w:r>
-      <w:proofErr w:type="gramEnd"/>
+          <w:u w:val="single"/>
+          <w:lang w:val="de-DE"/>
+        </w:rPr>
+        <w:t>Pooling</w:t>
+      </w:r>
       <w:r>
         <w:rPr>
           <w:b/>
           <w:bCs/>
           <w:sz w:val="32"/>
           <w:szCs w:val="32"/>
-          <w:lang w:val="de-DE"/>
-        </w:rPr>
-        <w:t>Pooling</w:t>
-      </w:r>
-      <w:r>
-        <w:rPr>
-          <w:b/>
-          <w:bCs/>
-          <w:sz w:val="32"/>
-          <w:szCs w:val="32"/>
-          <w:lang w:val="de-DE"/>
-        </w:rPr>
-        <w:t xml:space="preserve"> Schicht </w:t>
-      </w:r>
-      <w:r>
-        <w:rPr>
-          <w:b/>
-          <w:bCs/>
-          <w:sz w:val="32"/>
-          <w:szCs w:val="32"/>
-          <w:lang w:val="de-DE"/>
-        </w:rPr>
-        <w:t xml:space="preserve">zwischen den </w:t>
-      </w:r>
-      <w:proofErr w:type="spellStart"/>
-      <w:r>
-        <w:rPr>
-          <w:b/>
-          <w:bCs/>
-          <w:sz w:val="32"/>
-          <w:szCs w:val="32"/>
-          <w:lang w:val="de-DE"/>
-        </w:rPr>
-        <w:t>Dense-Layern</w:t>
-      </w:r>
-      <w:proofErr w:type="spellEnd"/>
+          <w:u w:val="single"/>
+          <w:lang w:val="de-DE"/>
+        </w:rPr>
+        <w:t xml:space="preserve"> Schicht zwischen den Dense-Layern</w:t>
+      </w:r>
     </w:p>
     <w:p>
       <w:pPr>
@@ -2304,13 +2290,15 @@
         <w:rPr>
           <w:b/>
           <w:bCs/>
-          <w:lang w:val="de-DE"/>
-        </w:rPr>
-      </w:pPr>
-      <w:r>
-        <w:rPr>
-          <w:b/>
-          <w:bCs/>
+          <w:u w:val="single"/>
+          <w:lang w:val="de-DE"/>
+        </w:rPr>
+      </w:pPr>
+      <w:r>
+        <w:rPr>
+          <w:b/>
+          <w:bCs/>
+          <w:u w:val="single"/>
           <w:lang w:val="de-DE"/>
         </w:rPr>
         <w:t>Test mit 2x(2x2)</w:t>
@@ -2533,6 +2521,22 @@
         <w:rPr>
           <w:b/>
           <w:bCs/>
+        </w:rPr>
+      </w:pPr>
+    </w:p>
+    <w:p>
+      <w:pPr>
+        <w:rPr>
+          <w:b/>
+          <w:bCs/>
+        </w:rPr>
+      </w:pPr>
+    </w:p>
+    <w:p>
+      <w:pPr>
+        <w:rPr>
+          <w:b/>
+          <w:bCs/>
           <w:sz w:val="32"/>
           <w:szCs w:val="32"/>
           <w:lang w:val="de-DE"/>
@@ -2555,13 +2559,15 @@
         <w:rPr>
           <w:b/>
           <w:bCs/>
-          <w:lang w:val="de-DE"/>
-        </w:rPr>
-      </w:pPr>
-      <w:r>
-        <w:rPr>
-          <w:b/>
-          <w:bCs/>
+          <w:u w:val="single"/>
+          <w:lang w:val="de-DE"/>
+        </w:rPr>
+      </w:pPr>
+      <w:r>
+        <w:rPr>
+          <w:b/>
+          <w:bCs/>
+          <w:u w:val="single"/>
           <w:lang w:val="de-DE"/>
         </w:rPr>
         <w:t>Test mit 2x(3x3,2x2)</w:t>
@@ -2792,30 +2798,25 @@
         <w:rPr>
           <w:b/>
           <w:bCs/>
-          <w:lang w:val="de-DE"/>
-        </w:rPr>
-      </w:pPr>
-      <w:r>
-        <w:rPr>
-          <w:b/>
-          <w:bCs/>
-          <w:lang w:val="de-DE"/>
-        </w:rPr>
-        <w:t>Mit Dr</w:t>
-      </w:r>
-      <w:r>
-        <w:rPr>
-          <w:b/>
-          <w:bCs/>
-          <w:lang w:val="de-DE"/>
-        </w:rPr>
-        <w:t xml:space="preserve">opout </w:t>
+          <w:u w:val="single"/>
+          <w:lang w:val="de-DE"/>
+        </w:rPr>
+      </w:pPr>
+      <w:r>
+        <w:rPr>
+          <w:b/>
+          <w:bCs/>
+          <w:u w:val="single"/>
+          <w:lang w:val="de-DE"/>
+        </w:rPr>
+        <w:t xml:space="preserve">Mit Dropout </w:t>
       </w:r>
       <w:proofErr w:type="spellStart"/>
       <w:r>
         <w:rPr>
           <w:b/>
           <w:bCs/>
+          <w:u w:val="single"/>
           <w:lang w:val="de-DE"/>
         </w:rPr>
         <w:t>layer</w:t>
@@ -2825,6 +2826,7 @@
         <w:rPr>
           <w:b/>
           <w:bCs/>
+          <w:u w:val="single"/>
           <w:lang w:val="de-DE"/>
         </w:rPr>
         <w:t xml:space="preserve"> (0.5)</w:t>
@@ -3046,12 +3048,14 @@
         <w:rPr>
           <w:b/>
           <w:bCs/>
-        </w:rPr>
-      </w:pPr>
-      <w:r>
-        <w:rPr>
-          <w:b/>
-          <w:bCs/>
+          <w:u w:val="single"/>
+        </w:rPr>
+      </w:pPr>
+      <w:r>
+        <w:rPr>
+          <w:b/>
+          <w:bCs/>
+          <w:u w:val="single"/>
         </w:rPr>
         <w:t>Without 2. Dense layer</w:t>
       </w:r>
@@ -3212,20 +3216,23 @@
         <w:rPr>
           <w:b/>
           <w:bCs/>
-        </w:rPr>
-      </w:pPr>
-    </w:p>
-    <w:p>
-      <w:pPr>
-        <w:rPr>
-          <w:b/>
-          <w:bCs/>
-        </w:rPr>
-      </w:pPr>
-      <w:r>
-        <w:rPr>
-          <w:b/>
-          <w:bCs/>
+          <w:u w:val="single"/>
+        </w:rPr>
+      </w:pPr>
+    </w:p>
+    <w:p>
+      <w:pPr>
+        <w:rPr>
+          <w:b/>
+          <w:bCs/>
+          <w:u w:val="single"/>
+        </w:rPr>
+      </w:pPr>
+      <w:r>
+        <w:rPr>
+          <w:b/>
+          <w:bCs/>
+          <w:u w:val="single"/>
         </w:rPr>
         <w:t>2 Dropout layers with 0.2</w:t>
       </w:r>
@@ -3233,6 +3240,7 @@
         <w:rPr>
           <w:b/>
           <w:bCs/>
+          <w:u w:val="single"/>
         </w:rPr>
         <w:t xml:space="preserve"> + 3 Filter layers</w:t>
       </w:r>
@@ -3250,7 +3258,7 @@
           <w:bCs/>
         </w:rPr>
         <w:drawing>
-          <wp:inline distT="0" distB="0" distL="0" distR="0" wp14:anchorId="7F2DCC9F" wp14:editId="0BDA7748">
+          <wp:inline distT="0" distB="0" distL="0" distR="0" wp14:anchorId="7F2DCC9F" wp14:editId="2CF36A90">
             <wp:extent cx="5760720" cy="3101340"/>
             <wp:effectExtent l="0" t="0" r="0" b="3810"/>
             <wp:docPr id="329095162" name="Grafik 1" descr="Ein Bild, das Text, Screenshot, Schrift enthält.&#10;&#10;Automatisch generierte Beschreibung"/>
@@ -3434,72 +3442,22 @@
           <w:b/>
           <w:bCs/>
         </w:rPr>
-        <w:t>Best results for S&amp;R so far! (But long computation time)</w:t>
-      </w:r>
-    </w:p>
-    <w:p>
-      <w:pPr>
-        <w:rPr>
-          <w:b/>
-          <w:bCs/>
-        </w:rPr>
-      </w:pPr>
-    </w:p>
-    <w:p>
-      <w:pPr>
-        <w:rPr>
-          <w:b/>
-          <w:bCs/>
-        </w:rPr>
-      </w:pPr>
-    </w:p>
-    <w:p>
-      <w:pPr>
-        <w:rPr>
-          <w:b/>
-          <w:bCs/>
-        </w:rPr>
-      </w:pPr>
-    </w:p>
-    <w:p>
-      <w:pPr>
-        <w:rPr>
-          <w:b/>
-          <w:bCs/>
-        </w:rPr>
-      </w:pPr>
-    </w:p>
-    <w:p>
-      <w:pPr>
-        <w:rPr>
-          <w:b/>
-          <w:bCs/>
-        </w:rPr>
-      </w:pPr>
-    </w:p>
-    <w:p>
-      <w:pPr>
-        <w:rPr>
-          <w:b/>
-          <w:bCs/>
-        </w:rPr>
-      </w:pPr>
-    </w:p>
-    <w:p>
-      <w:pPr>
-        <w:rPr>
-          <w:b/>
-          <w:bCs/>
-        </w:rPr>
-      </w:pPr>
-    </w:p>
-    <w:p>
-      <w:pPr>
-        <w:rPr>
-          <w:b/>
-          <w:bCs/>
-        </w:rPr>
-      </w:pPr>
+        <w:t xml:space="preserve">Changing the third filter layer to 3x3 and 2x2 </w:t>
+      </w:r>
+      <w:r>
+        <w:rPr>
+          <w:b/>
+          <w:bCs/>
+        </w:rPr>
+        <w:t>slightly</w:t>
+      </w:r>
+      <w:r>
+        <w:rPr>
+          <w:b/>
+          <w:bCs/>
+        </w:rPr>
+        <w:t xml:space="preserve"> worsens the results (could also just be fluctuations)</w:t>
+      </w:r>
     </w:p>
     <w:p>
       <w:pPr>
@@ -3608,6 +3566,7 @@
           <w:szCs w:val="32"/>
           <w:lang w:val="de-DE"/>
         </w:rPr>
+        <w:lastRenderedPageBreak/>
         <w:t xml:space="preserve">Eine </w:t>
       </w:r>
       <w:r>
@@ -3935,46 +3894,6 @@
         <w:rPr>
           <w:b/>
           <w:bCs/>
-        </w:rPr>
-      </w:pPr>
-    </w:p>
-    <w:p>
-      <w:pPr>
-        <w:rPr>
-          <w:b/>
-          <w:bCs/>
-        </w:rPr>
-      </w:pPr>
-    </w:p>
-    <w:p>
-      <w:pPr>
-        <w:rPr>
-          <w:b/>
-          <w:bCs/>
-        </w:rPr>
-      </w:pPr>
-    </w:p>
-    <w:p>
-      <w:pPr>
-        <w:rPr>
-          <w:b/>
-          <w:bCs/>
-        </w:rPr>
-      </w:pPr>
-    </w:p>
-    <w:p>
-      <w:pPr>
-        <w:rPr>
-          <w:b/>
-          <w:bCs/>
-        </w:rPr>
-      </w:pPr>
-    </w:p>
-    <w:p>
-      <w:pPr>
-        <w:rPr>
-          <w:b/>
-          <w:bCs/>
           <w:sz w:val="32"/>
           <w:szCs w:val="32"/>
           <w:u w:val="single"/>
@@ -3996,12 +3915,14 @@
         <w:rPr>
           <w:b/>
           <w:bCs/>
-        </w:rPr>
-      </w:pPr>
-      <w:r>
-        <w:rPr>
-          <w:b/>
-          <w:bCs/>
+          <w:u w:val="single"/>
+        </w:rPr>
+      </w:pPr>
+      <w:r>
+        <w:rPr>
+          <w:b/>
+          <w:bCs/>
+          <w:u w:val="single"/>
         </w:rPr>
         <w:t>1x(5x5)</w:t>
       </w:r>
@@ -4152,13 +4073,16 @@
         <w:rPr>
           <w:b/>
           <w:bCs/>
-        </w:rPr>
-      </w:pPr>
-      <w:r>
-        <w:rPr>
-          <w:b/>
-          <w:bCs/>
-        </w:rPr>
+          <w:u w:val="single"/>
+        </w:rPr>
+      </w:pPr>
+      <w:r>
+        <w:rPr>
+          <w:b/>
+          <w:bCs/>
+          <w:u w:val="single"/>
+        </w:rPr>
+        <w:lastRenderedPageBreak/>
         <w:t>All 2x(2x2)</w:t>
       </w:r>
     </w:p>
@@ -4322,6 +4246,7 @@
         <w:rPr>
           <w:b/>
           <w:bCs/>
+          <w:u w:val="single"/>
         </w:rPr>
       </w:pPr>
       <w:bookmarkStart w:id="0" w:name="_Hlk172903561"/>
@@ -4329,6 +4254,7 @@
         <w:rPr>
           <w:b/>
           <w:bCs/>
+          <w:u w:val="single"/>
         </w:rPr>
         <w:t>Convolutions layers now use ‘</w:t>
       </w:r>
@@ -4337,6 +4263,7 @@
         <w:rPr>
           <w:b/>
           <w:bCs/>
+          <w:u w:val="single"/>
         </w:rPr>
         <w:t>elu</w:t>
       </w:r>
@@ -4345,6 +4272,7 @@
         <w:rPr>
           <w:b/>
           <w:bCs/>
+          <w:u w:val="single"/>
         </w:rPr>
         <w:t>’ as an activation function</w:t>
       </w:r>
@@ -4352,6 +4280,7 @@
         <w:rPr>
           <w:b/>
           <w:bCs/>
+          <w:u w:val="single"/>
         </w:rPr>
         <w:t xml:space="preserve"> (using best model from before)</w:t>
       </w:r>
@@ -4503,12 +4432,14 @@
         <w:rPr>
           <w:b/>
           <w:bCs/>
-        </w:rPr>
-      </w:pPr>
-      <w:r>
-        <w:rPr>
-          <w:b/>
-          <w:bCs/>
+          <w:u w:val="single"/>
+        </w:rPr>
+      </w:pPr>
+      <w:r>
+        <w:rPr>
+          <w:b/>
+          <w:bCs/>
+          <w:u w:val="single"/>
         </w:rPr>
         <w:t>Convolutions layers now use ‘</w:t>
       </w:r>
@@ -4517,6 +4448,7 @@
         <w:rPr>
           <w:b/>
           <w:bCs/>
+          <w:u w:val="single"/>
         </w:rPr>
         <w:t>leaky_relu</w:t>
       </w:r>
@@ -4525,15 +4457,9 @@
         <w:rPr>
           <w:b/>
           <w:bCs/>
-        </w:rPr>
-        <w:t>’ as an activation function</w:t>
-      </w:r>
-      <w:r>
-        <w:rPr>
-          <w:b/>
-          <w:bCs/>
-        </w:rPr>
-        <w:t xml:space="preserve"> (using best model from before)</w:t>
+          <w:u w:val="single"/>
+        </w:rPr>
+        <w:t>’ as an activation function (using best model from before)</w:t>
       </w:r>
     </w:p>
     <w:tbl>
@@ -4690,37 +4616,15 @@
         <w:rPr>
           <w:b/>
           <w:bCs/>
-        </w:rPr>
-      </w:pPr>
-    </w:p>
-    <w:p>
-      <w:pPr>
-        <w:rPr>
-          <w:b/>
-          <w:bCs/>
-        </w:rPr>
-      </w:pPr>
-    </w:p>
-    <w:p>
-      <w:pPr>
-        <w:rPr>
-          <w:b/>
-          <w:bCs/>
-        </w:rPr>
-      </w:pPr>
-    </w:p>
-    <w:p>
-      <w:pPr>
-        <w:rPr>
-          <w:b/>
-          <w:bCs/>
-          <w:lang w:val="de-DE"/>
-        </w:rPr>
-      </w:pPr>
-      <w:r>
-        <w:rPr>
-          <w:b/>
-          <w:bCs/>
+          <w:u w:val="single"/>
+          <w:lang w:val="de-DE"/>
+        </w:rPr>
+      </w:pPr>
+      <w:r>
+        <w:rPr>
+          <w:b/>
+          <w:bCs/>
+          <w:u w:val="single"/>
           <w:lang w:val="de-DE"/>
         </w:rPr>
         <w:t>2x(4x4</w:t>
@@ -4730,6 +4634,7 @@
         <w:rPr>
           <w:b/>
           <w:bCs/>
+          <w:u w:val="single"/>
           <w:lang w:val="de-DE"/>
         </w:rPr>
         <w:t>),(</w:t>
@@ -4739,6 +4644,7 @@
         <w:rPr>
           <w:b/>
           <w:bCs/>
+          <w:u w:val="single"/>
           <w:lang w:val="de-DE"/>
         </w:rPr>
         <w:t xml:space="preserve">4x4)(2x2), </w:t>
@@ -4748,6 +4654,7 @@
         <w:rPr>
           <w:b/>
           <w:bCs/>
+          <w:u w:val="single"/>
           <w:lang w:val="de-DE"/>
         </w:rPr>
         <w:t>dense</w:t>
@@ -4757,6 +4664,7 @@
         <w:rPr>
           <w:b/>
           <w:bCs/>
+          <w:u w:val="single"/>
           <w:lang w:val="de-DE"/>
         </w:rPr>
         <w:t xml:space="preserve">, (4x4)(2x2), </w:t>
@@ -4766,6 +4674,7 @@
         <w:rPr>
           <w:b/>
           <w:bCs/>
+          <w:u w:val="single"/>
           <w:lang w:val="de-DE"/>
         </w:rPr>
         <w:t>dense</w:t>
@@ -4918,6 +4827,1042 @@
         <w:rPr>
           <w:b/>
           <w:bCs/>
+        </w:rPr>
+      </w:pPr>
+    </w:p>
+    <w:p>
+      <w:pPr>
+        <w:rPr>
+          <w:b/>
+          <w:bCs/>
+        </w:rPr>
+      </w:pPr>
+    </w:p>
+    <w:p>
+      <w:pPr>
+        <w:rPr>
+          <w:b/>
+          <w:bCs/>
+        </w:rPr>
+      </w:pPr>
+    </w:p>
+    <w:p>
+      <w:pPr>
+        <w:rPr>
+          <w:b/>
+          <w:bCs/>
+        </w:rPr>
+      </w:pPr>
+    </w:p>
+    <w:p>
+      <w:pPr>
+        <w:rPr>
+          <w:b/>
+          <w:bCs/>
+        </w:rPr>
+      </w:pPr>
+    </w:p>
+    <w:p>
+      <w:pPr>
+        <w:rPr>
+          <w:b/>
+          <w:bCs/>
+        </w:rPr>
+      </w:pPr>
+    </w:p>
+    <w:p>
+      <w:pPr>
+        <w:rPr>
+          <w:b/>
+          <w:bCs/>
+          <w:sz w:val="32"/>
+          <w:szCs w:val="32"/>
+        </w:rPr>
+      </w:pPr>
+      <w:r>
+        <w:rPr>
+          <w:b/>
+          <w:bCs/>
+          <w:sz w:val="32"/>
+          <w:szCs w:val="32"/>
+        </w:rPr>
+        <w:lastRenderedPageBreak/>
+        <w:t>Zero Padding</w:t>
+      </w:r>
+    </w:p>
+    <w:p>
+      <w:pPr>
+        <w:rPr>
+          <w:b/>
+          <w:bCs/>
+          <w:u w:val="single"/>
+        </w:rPr>
+      </w:pPr>
+      <w:r>
+        <w:rPr>
+          <w:b/>
+          <w:bCs/>
+          <w:u w:val="single"/>
+        </w:rPr>
+        <w:t>(1, 1) Padding before every conv. Layer</w:t>
+      </w:r>
+    </w:p>
+    <w:p>
+      <w:pPr>
+        <w:rPr>
+          <w:b/>
+          <w:bCs/>
+        </w:rPr>
+      </w:pPr>
+      <w:r>
+        <w:rPr>
+          <w:b/>
+          <w:bCs/>
+        </w:rPr>
+        <w:drawing>
+          <wp:inline distT="0" distB="0" distL="0" distR="0" wp14:anchorId="1BA74BB9" wp14:editId="0D34F2EA">
+            <wp:extent cx="5760720" cy="4510405"/>
+            <wp:effectExtent l="0" t="0" r="0" b="4445"/>
+            <wp:docPr id="1850429472" name="Grafik 1" descr="Ein Bild, das Text, Screenshot, Software, Display enthält.&#10;&#10;Automatisch generierte Beschreibung"/>
+            <wp:cNvGraphicFramePr>
+              <a:graphicFrameLocks xmlns:a="http://schemas.openxmlformats.org/drawingml/2006/main" noChangeAspect="1"/>
+            </wp:cNvGraphicFramePr>
+            <a:graphic xmlns:a="http://schemas.openxmlformats.org/drawingml/2006/main">
+              <a:graphicData uri="http://schemas.openxmlformats.org/drawingml/2006/picture">
+                <pic:pic xmlns:pic="http://schemas.openxmlformats.org/drawingml/2006/picture">
+                  <pic:nvPicPr>
+                    <pic:cNvPr id="1850429472" name="Grafik 1" descr="Ein Bild, das Text, Screenshot, Software, Display enthält.&#10;&#10;Automatisch generierte Beschreibung"/>
+                    <pic:cNvPicPr/>
+                  </pic:nvPicPr>
+                  <pic:blipFill>
+                    <a:blip r:embed="rId15"/>
+                    <a:stretch>
+                      <a:fillRect/>
+                    </a:stretch>
+                  </pic:blipFill>
+                  <pic:spPr>
+                    <a:xfrm>
+                      <a:off x="0" y="0"/>
+                      <a:ext cx="5760720" cy="4510405"/>
+                    </a:xfrm>
+                    <a:prstGeom prst="rect">
+                      <a:avLst/>
+                    </a:prstGeom>
+                  </pic:spPr>
+                </pic:pic>
+              </a:graphicData>
+            </a:graphic>
+          </wp:inline>
+        </w:drawing>
+      </w:r>
+    </w:p>
+    <w:tbl>
+      <w:tblPr>
+        <w:tblStyle w:val="Tabellenraster"/>
+        <w:tblW w:w="0" w:type="auto"/>
+        <w:tblLook w:val="04A0" w:firstRow="1" w:lastRow="0" w:firstColumn="1" w:lastColumn="0" w:noHBand="0" w:noVBand="1"/>
+      </w:tblPr>
+      <w:tblGrid>
+        <w:gridCol w:w="4531"/>
+        <w:gridCol w:w="4531"/>
+      </w:tblGrid>
+      <w:tr>
+        <w:tc>
+          <w:tcPr>
+            <w:tcW w:w="4531" w:type="dxa"/>
+            <w:shd w:val="clear" w:color="auto" w:fill="92D050"/>
+          </w:tcPr>
+          <w:p>
+            <w:r>
+              <w:t>Normal</w:t>
+            </w:r>
+          </w:p>
+        </w:tc>
+        <w:tc>
+          <w:tcPr>
+            <w:tcW w:w="4531" w:type="dxa"/>
+            <w:shd w:val="clear" w:color="auto" w:fill="92D050"/>
+          </w:tcPr>
+          <w:p>
+            <w:r>
+              <w:t>99.13%</w:t>
+            </w:r>
+          </w:p>
+        </w:tc>
+      </w:tr>
+      <w:tr>
+        <w:tc>
+          <w:tcPr>
+            <w:tcW w:w="4531" w:type="dxa"/>
+            <w:shd w:val="clear" w:color="auto" w:fill="92D050"/>
+          </w:tcPr>
+          <w:p>
+            <w:r>
+              <w:t>Shifted</w:t>
+            </w:r>
+          </w:p>
+        </w:tc>
+        <w:tc>
+          <w:tcPr>
+            <w:tcW w:w="4531" w:type="dxa"/>
+            <w:shd w:val="clear" w:color="auto" w:fill="92D050"/>
+          </w:tcPr>
+          <w:p>
+            <w:r>
+              <w:t>97.35%</w:t>
+            </w:r>
+          </w:p>
+        </w:tc>
+      </w:tr>
+      <w:tr>
+        <w:tc>
+          <w:tcPr>
+            <w:tcW w:w="4531" w:type="dxa"/>
+            <w:shd w:val="clear" w:color="auto" w:fill="92D050"/>
+          </w:tcPr>
+          <w:p>
+            <w:r>
+              <w:t>Rotated</w:t>
+            </w:r>
+          </w:p>
+        </w:tc>
+        <w:tc>
+          <w:tcPr>
+            <w:tcW w:w="4531" w:type="dxa"/>
+            <w:shd w:val="clear" w:color="auto" w:fill="92D050"/>
+          </w:tcPr>
+          <w:p>
+            <w:r>
+              <w:t>97.79%</w:t>
+            </w:r>
+          </w:p>
+        </w:tc>
+      </w:tr>
+      <w:tr>
+        <w:tc>
+          <w:tcPr>
+            <w:tcW w:w="4531" w:type="dxa"/>
+            <w:shd w:val="clear" w:color="auto" w:fill="92D050"/>
+          </w:tcPr>
+          <w:p>
+            <w:r>
+              <w:t>Shifted and rotated</w:t>
+            </w:r>
+          </w:p>
+        </w:tc>
+        <w:tc>
+          <w:tcPr>
+            <w:tcW w:w="4531" w:type="dxa"/>
+            <w:shd w:val="clear" w:color="auto" w:fill="92D050"/>
+          </w:tcPr>
+          <w:p>
+            <w:r>
+              <w:t>91.63%</w:t>
+            </w:r>
+          </w:p>
+        </w:tc>
+      </w:tr>
+      <w:tr>
+        <w:trPr>
+          <w:trHeight w:val="40"/>
+        </w:trPr>
+        <w:tc>
+          <w:tcPr>
+            <w:tcW w:w="4531" w:type="dxa"/>
+            <w:shd w:val="clear" w:color="auto" w:fill="92D050"/>
+          </w:tcPr>
+          <w:p>
+            <w:r>
+              <w:t>Time</w:t>
+            </w:r>
+          </w:p>
+        </w:tc>
+        <w:tc>
+          <w:tcPr>
+            <w:tcW w:w="4531" w:type="dxa"/>
+            <w:shd w:val="clear" w:color="auto" w:fill="92D050"/>
+          </w:tcPr>
+          <w:p>
+            <w:r>
+              <w:t>22.56 min</w:t>
+            </w:r>
+          </w:p>
+        </w:tc>
+      </w:tr>
+    </w:tbl>
+    <w:p>
+      <w:pPr>
+        <w:pStyle w:val="Listenabsatz"/>
+        <w:numPr>
+          <w:ilvl w:val="0"/>
+          <w:numId w:val="1"/>
+        </w:numPr>
+        <w:rPr>
+          <w:b/>
+          <w:bCs/>
+          <w:highlight w:val="yellow"/>
+        </w:rPr>
+      </w:pPr>
+      <w:r>
+        <w:rPr>
+          <w:b/>
+          <w:bCs/>
+          <w:highlight w:val="yellow"/>
+        </w:rPr>
+        <w:t>Much more time but best results</w:t>
+      </w:r>
+      <w:r>
+        <w:rPr>
+          <w:b/>
+          <w:bCs/>
+          <w:highlight w:val="yellow"/>
+        </w:rPr>
+        <w:t xml:space="preserve"> for S&amp;R</w:t>
+      </w:r>
+      <w:r>
+        <w:rPr>
+          <w:b/>
+          <w:bCs/>
+          <w:highlight w:val="yellow"/>
+        </w:rPr>
+        <w:t>!</w:t>
+      </w:r>
+    </w:p>
+    <w:p>
+      <w:pPr>
+        <w:pStyle w:val="Listenabsatz"/>
+        <w:numPr>
+          <w:ilvl w:val="0"/>
+          <w:numId w:val="1"/>
+        </w:numPr>
+        <w:rPr>
+          <w:b/>
+          <w:bCs/>
+          <w:highlight w:val="yellow"/>
+        </w:rPr>
+      </w:pPr>
+      <w:r>
+        <w:rPr>
+          <w:b/>
+          <w:bCs/>
+          <w:highlight w:val="yellow"/>
+        </w:rPr>
+        <w:t xml:space="preserve">But </w:t>
+      </w:r>
+      <w:proofErr w:type="gramStart"/>
+      <w:r>
+        <w:rPr>
+          <w:b/>
+          <w:bCs/>
+          <w:highlight w:val="yellow"/>
+        </w:rPr>
+        <w:t>also</w:t>
+      </w:r>
+      <w:proofErr w:type="gramEnd"/>
+      <w:r>
+        <w:rPr>
+          <w:b/>
+          <w:bCs/>
+          <w:highlight w:val="yellow"/>
+        </w:rPr>
+        <w:t xml:space="preserve"> more computation time</w:t>
+      </w:r>
+    </w:p>
+    <w:p>
+      <w:pPr>
+        <w:rPr>
+          <w:b/>
+          <w:bCs/>
+          <w:highlight w:val="yellow"/>
+        </w:rPr>
+      </w:pPr>
+    </w:p>
+    <w:p>
+      <w:pPr>
+        <w:rPr>
+          <w:b/>
+          <w:bCs/>
+          <w:u w:val="single"/>
+        </w:rPr>
+      </w:pPr>
+      <w:r>
+        <w:rPr>
+          <w:b/>
+          <w:bCs/>
+          <w:u w:val="single"/>
+        </w:rPr>
+        <w:t>(</w:t>
+      </w:r>
+      <w:r>
+        <w:rPr>
+          <w:b/>
+          <w:bCs/>
+          <w:u w:val="single"/>
+        </w:rPr>
+        <w:t>2, 2</w:t>
+      </w:r>
+      <w:r>
+        <w:rPr>
+          <w:b/>
+          <w:bCs/>
+          <w:u w:val="single"/>
+        </w:rPr>
+        <w:t>) Padding before every conv. Layer</w:t>
+      </w:r>
+    </w:p>
+    <w:tbl>
+      <w:tblPr>
+        <w:tblStyle w:val="Tabellenraster"/>
+        <w:tblW w:w="0" w:type="auto"/>
+        <w:tblLook w:val="04A0" w:firstRow="1" w:lastRow="0" w:firstColumn="1" w:lastColumn="0" w:noHBand="0" w:noVBand="1"/>
+      </w:tblPr>
+      <w:tblGrid>
+        <w:gridCol w:w="4531"/>
+        <w:gridCol w:w="4531"/>
+      </w:tblGrid>
+      <w:tr>
+        <w:tc>
+          <w:tcPr>
+            <w:tcW w:w="4531" w:type="dxa"/>
+          </w:tcPr>
+          <w:p>
+            <w:r>
+              <w:t>Normal</w:t>
+            </w:r>
+          </w:p>
+        </w:tc>
+        <w:tc>
+          <w:tcPr>
+            <w:tcW w:w="4531" w:type="dxa"/>
+          </w:tcPr>
+          <w:p>
+            <w:r>
+              <w:t>99.42%</w:t>
+            </w:r>
+          </w:p>
+        </w:tc>
+      </w:tr>
+      <w:tr>
+        <w:tc>
+          <w:tcPr>
+            <w:tcW w:w="4531" w:type="dxa"/>
+          </w:tcPr>
+          <w:p>
+            <w:r>
+              <w:t>Shifted</w:t>
+            </w:r>
+          </w:p>
+        </w:tc>
+        <w:tc>
+          <w:tcPr>
+            <w:tcW w:w="4531" w:type="dxa"/>
+          </w:tcPr>
+          <w:p>
+            <w:r>
+              <w:t>97.54%</w:t>
+            </w:r>
+          </w:p>
+        </w:tc>
+      </w:tr>
+      <w:tr>
+        <w:tc>
+          <w:tcPr>
+            <w:tcW w:w="4531" w:type="dxa"/>
+          </w:tcPr>
+          <w:p>
+            <w:r>
+              <w:t>Rotated</w:t>
+            </w:r>
+          </w:p>
+        </w:tc>
+        <w:tc>
+          <w:tcPr>
+            <w:tcW w:w="4531" w:type="dxa"/>
+          </w:tcPr>
+          <w:p>
+            <w:r>
+              <w:t>97.69%</w:t>
+            </w:r>
+          </w:p>
+        </w:tc>
+      </w:tr>
+      <w:tr>
+        <w:tc>
+          <w:tcPr>
+            <w:tcW w:w="4531" w:type="dxa"/>
+          </w:tcPr>
+          <w:p>
+            <w:r>
+              <w:t>Shifted and rotated</w:t>
+            </w:r>
+          </w:p>
+        </w:tc>
+        <w:tc>
+          <w:tcPr>
+            <w:tcW w:w="4531" w:type="dxa"/>
+          </w:tcPr>
+          <w:p>
+            <w:r>
+              <w:t>91.35%</w:t>
+            </w:r>
+          </w:p>
+        </w:tc>
+      </w:tr>
+      <w:tr>
+        <w:tc>
+          <w:tcPr>
+            <w:tcW w:w="4531" w:type="dxa"/>
+          </w:tcPr>
+          <w:p>
+            <w:r>
+              <w:t>Time</w:t>
+            </w:r>
+          </w:p>
+        </w:tc>
+        <w:tc>
+          <w:tcPr>
+            <w:tcW w:w="4531" w:type="dxa"/>
+          </w:tcPr>
+          <w:p>
+            <w:r>
+              <w:t>29.52 min</w:t>
+            </w:r>
+          </w:p>
+        </w:tc>
+      </w:tr>
+    </w:tbl>
+    <w:p>
+      <w:pPr>
+        <w:pStyle w:val="Listenabsatz"/>
+        <w:numPr>
+          <w:ilvl w:val="0"/>
+          <w:numId w:val="1"/>
+        </w:numPr>
+        <w:rPr>
+          <w:b/>
+          <w:bCs/>
+          <w:u w:val="single"/>
+          <w:lang w:val="de-DE"/>
+        </w:rPr>
+      </w:pPr>
+      <w:r>
+        <w:rPr>
+          <w:b/>
+          <w:bCs/>
+          <w:lang w:val="de-DE"/>
+        </w:rPr>
+        <w:t>Keine Verbesserung aber deutlich l</w:t>
+      </w:r>
+      <w:r>
+        <w:rPr>
+          <w:b/>
+          <w:bCs/>
+          <w:lang w:val="de-DE"/>
+        </w:rPr>
+        <w:t>ängere Zeit -&gt; (1,1) Padding reicht</w:t>
+      </w:r>
+    </w:p>
+    <w:p>
+      <w:pPr>
+        <w:rPr>
+          <w:b/>
+          <w:bCs/>
+          <w:sz w:val="32"/>
+          <w:szCs w:val="32"/>
+          <w:u w:val="single"/>
+          <w:lang w:val="de-DE"/>
+        </w:rPr>
+      </w:pPr>
+      <w:r>
+        <w:rPr>
+          <w:b/>
+          <w:bCs/>
+          <w:sz w:val="32"/>
+          <w:szCs w:val="32"/>
+          <w:u w:val="single"/>
+          <w:lang w:val="de-DE"/>
+        </w:rPr>
+        <w:lastRenderedPageBreak/>
+        <w:t xml:space="preserve">Ändern der Aktivierungsfunktionen </w:t>
+      </w:r>
+      <w:r>
+        <w:rPr>
+          <w:b/>
+          <w:bCs/>
+          <w:sz w:val="32"/>
+          <w:szCs w:val="32"/>
+          <w:u w:val="single"/>
+          <w:lang w:val="de-DE"/>
+        </w:rPr>
+        <w:t>(Rest ist gleich wie beim vorherigen Test)</w:t>
+      </w:r>
+    </w:p>
+    <w:p>
+      <w:pPr>
+        <w:rPr>
+          <w:b/>
+          <w:bCs/>
+          <w:u w:val="single"/>
+          <w:lang w:val="de-DE"/>
+        </w:rPr>
+      </w:pPr>
+      <w:r>
+        <w:rPr>
+          <w:b/>
+          <w:bCs/>
+          <w:u w:val="single"/>
+          <w:lang w:val="de-DE"/>
+        </w:rPr>
+        <w:t>‚</w:t>
+      </w:r>
+      <w:proofErr w:type="spellStart"/>
+      <w:r>
+        <w:rPr>
+          <w:b/>
+          <w:bCs/>
+          <w:u w:val="single"/>
+          <w:lang w:val="de-DE"/>
+        </w:rPr>
+        <w:t>softmax</w:t>
+      </w:r>
+      <w:proofErr w:type="spellEnd"/>
+      <w:r>
+        <w:rPr>
+          <w:b/>
+          <w:bCs/>
+          <w:u w:val="single"/>
+          <w:lang w:val="de-DE"/>
+        </w:rPr>
+        <w:t>‘</w:t>
+      </w:r>
+    </w:p>
+    <w:tbl>
+      <w:tblPr>
+        <w:tblStyle w:val="Tabellenraster"/>
+        <w:tblW w:w="0" w:type="auto"/>
+        <w:tblLook w:val="04A0" w:firstRow="1" w:lastRow="0" w:firstColumn="1" w:lastColumn="0" w:noHBand="0" w:noVBand="1"/>
+      </w:tblPr>
+      <w:tblGrid>
+        <w:gridCol w:w="4531"/>
+        <w:gridCol w:w="4531"/>
+      </w:tblGrid>
+      <w:tr>
+        <w:tc>
+          <w:tcPr>
+            <w:tcW w:w="4531" w:type="dxa"/>
+          </w:tcPr>
+          <w:p>
+            <w:r>
+              <w:t>Normal</w:t>
+            </w:r>
+          </w:p>
+        </w:tc>
+        <w:tc>
+          <w:tcPr>
+            <w:tcW w:w="4531" w:type="dxa"/>
+          </w:tcPr>
+          <w:p>
+            <w:r>
+              <w:t>11.35%</w:t>
+            </w:r>
+          </w:p>
+        </w:tc>
+      </w:tr>
+      <w:tr>
+        <w:tc>
+          <w:tcPr>
+            <w:tcW w:w="4531" w:type="dxa"/>
+          </w:tcPr>
+          <w:p>
+            <w:r>
+              <w:t>Shifted</w:t>
+            </w:r>
+          </w:p>
+        </w:tc>
+        <w:tc>
+          <w:tcPr>
+            <w:tcW w:w="4531" w:type="dxa"/>
+          </w:tcPr>
+          <w:p>
+            <w:r>
+              <w:t>11.35%</w:t>
+            </w:r>
+          </w:p>
+        </w:tc>
+      </w:tr>
+      <w:tr>
+        <w:tc>
+          <w:tcPr>
+            <w:tcW w:w="4531" w:type="dxa"/>
+          </w:tcPr>
+          <w:p>
+            <w:r>
+              <w:t>Rotated</w:t>
+            </w:r>
+          </w:p>
+        </w:tc>
+        <w:tc>
+          <w:tcPr>
+            <w:tcW w:w="4531" w:type="dxa"/>
+          </w:tcPr>
+          <w:p>
+            <w:r>
+              <w:t>11.35%</w:t>
+            </w:r>
+          </w:p>
+        </w:tc>
+      </w:tr>
+      <w:tr>
+        <w:tc>
+          <w:tcPr>
+            <w:tcW w:w="4531" w:type="dxa"/>
+          </w:tcPr>
+          <w:p>
+            <w:r>
+              <w:t>Shifted and rotated</w:t>
+            </w:r>
+          </w:p>
+        </w:tc>
+        <w:tc>
+          <w:tcPr>
+            <w:tcW w:w="4531" w:type="dxa"/>
+          </w:tcPr>
+          <w:p>
+            <w:r>
+              <w:t>11.35%</w:t>
+            </w:r>
+          </w:p>
+        </w:tc>
+      </w:tr>
+      <w:tr>
+        <w:tc>
+          <w:tcPr>
+            <w:tcW w:w="4531" w:type="dxa"/>
+          </w:tcPr>
+          <w:p>
+            <w:r>
+              <w:t>Time</w:t>
+            </w:r>
+          </w:p>
+        </w:tc>
+        <w:tc>
+          <w:tcPr>
+            <w:tcW w:w="4531" w:type="dxa"/>
+          </w:tcPr>
+          <w:p>
+            <w:r>
+              <w:t>23.82 min</w:t>
+            </w:r>
+          </w:p>
+        </w:tc>
+      </w:tr>
+    </w:tbl>
+    <w:p>
+      <w:pPr>
+        <w:pStyle w:val="Listenabsatz"/>
+        <w:numPr>
+          <w:ilvl w:val="0"/>
+          <w:numId w:val="1"/>
+        </w:numPr>
+        <w:rPr>
+          <w:b/>
+          <w:bCs/>
+          <w:u w:val="single"/>
+          <w:lang w:val="de-DE"/>
+        </w:rPr>
+      </w:pPr>
+      <w:r>
+        <w:rPr>
+          <w:b/>
+          <w:bCs/>
+          <w:lang w:val="de-DE"/>
+        </w:rPr>
+        <w:t>So niedrige Ergebnisse können schon durch zufälliges Raten erreicht werden</w:t>
+      </w:r>
+    </w:p>
+    <w:p>
+      <w:pPr>
+        <w:ind w:left="360"/>
+        <w:rPr>
+          <w:b/>
+          <w:bCs/>
+          <w:u w:val="single"/>
+          <w:lang w:val="de-DE"/>
+        </w:rPr>
+      </w:pPr>
+      <w:r>
+        <w:rPr>
+          <w:b/>
+          <w:bCs/>
+          <w:noProof/>
+        </w:rPr>
+        <mc:AlternateContent>
+          <mc:Choice Requires="wps">
+            <w:drawing>
+              <wp:anchor distT="0" distB="0" distL="114300" distR="114300" simplePos="0" relativeHeight="251659264" behindDoc="0" locked="0" layoutInCell="1" allowOverlap="1" wp14:anchorId="416B270A" wp14:editId="52011CB2">
+                <wp:simplePos x="0" y="0"/>
+                <wp:positionH relativeFrom="margin">
+                  <wp:align>center</wp:align>
+                </wp:positionH>
+                <wp:positionV relativeFrom="paragraph">
+                  <wp:posOffset>148568</wp:posOffset>
+                </wp:positionV>
+                <wp:extent cx="6410325" cy="1753106"/>
+                <wp:effectExtent l="19050" t="19050" r="47625" b="38100"/>
+                <wp:wrapNone/>
+                <wp:docPr id="1089230294" name="Rechteck 1"/>
+                <wp:cNvGraphicFramePr/>
+                <a:graphic xmlns:a="http://schemas.openxmlformats.org/drawingml/2006/main">
+                  <a:graphicData uri="http://schemas.microsoft.com/office/word/2010/wordprocessingShape">
+                    <wps:wsp>
+                      <wps:cNvSpPr/>
+                      <wps:spPr>
+                        <a:xfrm>
+                          <a:off x="0" y="0"/>
+                          <a:ext cx="6410325" cy="1753106"/>
+                        </a:xfrm>
+                        <a:prstGeom prst="rect">
+                          <a:avLst/>
+                        </a:prstGeom>
+                        <a:noFill/>
+                        <a:ln w="57150" cap="flat" cmpd="sng" algn="ctr">
+                          <a:solidFill>
+                            <a:schemeClr val="accent3"/>
+                          </a:solidFill>
+                          <a:prstDash val="solid"/>
+                          <a:round/>
+                          <a:headEnd type="none" w="med" len="med"/>
+                          <a:tailEnd type="none" w="med" len="med"/>
+                        </a:ln>
+                      </wps:spPr>
+                      <wps:style>
+                        <a:lnRef idx="0">
+                          <a:scrgbClr r="0" g="0" b="0"/>
+                        </a:lnRef>
+                        <a:fillRef idx="0">
+                          <a:scrgbClr r="0" g="0" b="0"/>
+                        </a:fillRef>
+                        <a:effectRef idx="0">
+                          <a:scrgbClr r="0" g="0" b="0"/>
+                        </a:effectRef>
+                        <a:fontRef idx="minor">
+                          <a:schemeClr val="accent3"/>
+                        </a:fontRef>
+                      </wps:style>
+                      <wps:bodyPr rot="0" spcFirstLastPara="0" vertOverflow="overflow" horzOverflow="overflow" vert="horz" wrap="square" lIns="91440" tIns="45720" rIns="91440" bIns="45720" numCol="1" spcCol="0" rtlCol="0" fromWordArt="0" anchor="ctr" anchorCtr="0" forceAA="0" compatLnSpc="1">
+                        <a:prstTxWarp prst="textNoShape">
+                          <a:avLst/>
+                        </a:prstTxWarp>
+                        <a:noAutofit/>
+                      </wps:bodyPr>
+                    </wps:wsp>
+                  </a:graphicData>
+                </a:graphic>
+                <wp14:sizeRelV relativeFrom="margin">
+                  <wp14:pctHeight>0</wp14:pctHeight>
+                </wp14:sizeRelV>
+              </wp:anchor>
+            </w:drawing>
+          </mc:Choice>
+          <mc:Fallback>
+            <w:pict>
+              <v:rect w14:anchorId="32C38C65" id="Rechteck 1" o:spid="_x0000_s1026" style="position:absolute;margin-left:0;margin-top:11.7pt;width:504.75pt;height:138.05pt;z-index:251659264;visibility:visible;mso-wrap-style:square;mso-height-percent:0;mso-wrap-distance-left:9pt;mso-wrap-distance-top:0;mso-wrap-distance-right:9pt;mso-wrap-distance-bottom:0;mso-position-horizontal:center;mso-position-horizontal-relative:margin;mso-position-vertical:absolute;mso-position-vertical-relative:text;mso-height-percent:0;mso-height-relative:margin;v-text-anchor:middle" o:gfxdata="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" filled="f" strokecolor="#196b24 [3206]" strokeweight="4.5pt">
+                <v:stroke joinstyle="round"/>
+                <w10:wrap anchorx="margin"/>
+              </v:rect>
+            </w:pict>
+          </mc:Fallback>
+        </mc:AlternateContent>
+      </w:r>
+    </w:p>
+    <w:p>
+      <w:pPr>
+        <w:rPr>
+          <w:b/>
+          <w:bCs/>
+          <w:u w:val="single"/>
+          <w:lang w:val="de-DE"/>
+        </w:rPr>
+      </w:pPr>
+      <w:r>
+        <w:rPr>
+          <w:b/>
+          <w:bCs/>
+          <w:u w:val="single"/>
+          <w:lang w:val="de-DE"/>
+        </w:rPr>
+        <w:t>‚</w:t>
+      </w:r>
+      <w:r>
+        <w:rPr>
+          <w:b/>
+          <w:bCs/>
+          <w:u w:val="single"/>
+          <w:lang w:val="de-DE"/>
+        </w:rPr>
+        <w:t>linear</w:t>
+      </w:r>
+      <w:r>
+        <w:rPr>
+          <w:b/>
+          <w:bCs/>
+          <w:u w:val="single"/>
+          <w:lang w:val="de-DE"/>
+        </w:rPr>
+        <w:t>‘</w:t>
+      </w:r>
+    </w:p>
+    <w:tbl>
+      <w:tblPr>
+        <w:tblStyle w:val="Tabellenraster"/>
+        <w:tblW w:w="0" w:type="auto"/>
+        <w:tblLook w:val="04A0" w:firstRow="1" w:lastRow="0" w:firstColumn="1" w:lastColumn="0" w:noHBand="0" w:noVBand="1"/>
+      </w:tblPr>
+      <w:tblGrid>
+        <w:gridCol w:w="4531"/>
+        <w:gridCol w:w="4531"/>
+      </w:tblGrid>
+      <w:tr>
+        <w:tc>
+          <w:tcPr>
+            <w:tcW w:w="4531" w:type="dxa"/>
+            <w:shd w:val="clear" w:color="auto" w:fill="4EA72E" w:themeFill="accent6"/>
+          </w:tcPr>
+          <w:p>
+            <w:r>
+              <w:t>Normal</w:t>
+            </w:r>
+          </w:p>
+        </w:tc>
+        <w:tc>
+          <w:tcPr>
+            <w:tcW w:w="4531" w:type="dxa"/>
+            <w:shd w:val="clear" w:color="auto" w:fill="4EA72E" w:themeFill="accent6"/>
+          </w:tcPr>
+          <w:p>
+            <w:r>
+              <w:t>99.06%</w:t>
+            </w:r>
+          </w:p>
+        </w:tc>
+      </w:tr>
+      <w:tr>
+        <w:tc>
+          <w:tcPr>
+            <w:tcW w:w="4531" w:type="dxa"/>
+            <w:shd w:val="clear" w:color="auto" w:fill="4EA72E" w:themeFill="accent6"/>
+          </w:tcPr>
+          <w:p>
+            <w:r>
+              <w:t>Shifted</w:t>
+            </w:r>
+          </w:p>
+        </w:tc>
+        <w:tc>
+          <w:tcPr>
+            <w:tcW w:w="4531" w:type="dxa"/>
+            <w:shd w:val="clear" w:color="auto" w:fill="4EA72E" w:themeFill="accent6"/>
+          </w:tcPr>
+          <w:p>
+            <w:r>
+              <w:t>97.84%</w:t>
+            </w:r>
+          </w:p>
+        </w:tc>
+      </w:tr>
+      <w:tr>
+        <w:tc>
+          <w:tcPr>
+            <w:tcW w:w="4531" w:type="dxa"/>
+            <w:shd w:val="clear" w:color="auto" w:fill="4EA72E" w:themeFill="accent6"/>
+          </w:tcPr>
+          <w:p>
+            <w:r>
+              <w:t>Rotated</w:t>
+            </w:r>
+          </w:p>
+        </w:tc>
+        <w:tc>
+          <w:tcPr>
+            <w:tcW w:w="4531" w:type="dxa"/>
+            <w:shd w:val="clear" w:color="auto" w:fill="4EA72E" w:themeFill="accent6"/>
+          </w:tcPr>
+          <w:p>
+            <w:r>
+              <w:t>97.11%</w:t>
+            </w:r>
+          </w:p>
+        </w:tc>
+      </w:tr>
+      <w:tr>
+        <w:tc>
+          <w:tcPr>
+            <w:tcW w:w="4531" w:type="dxa"/>
+            <w:shd w:val="clear" w:color="auto" w:fill="4EA72E" w:themeFill="accent6"/>
+          </w:tcPr>
+          <w:p/>
+        </w:tc>
+        <w:tc>
+          <w:tcPr>
+            <w:tcW w:w="4531" w:type="dxa"/>
+            <w:shd w:val="clear" w:color="auto" w:fill="4EA72E" w:themeFill="accent6"/>
+          </w:tcPr>
+          <w:p/>
+        </w:tc>
+      </w:tr>
+      <w:tr>
+        <w:tc>
+          <w:tcPr>
+            <w:tcW w:w="4531" w:type="dxa"/>
+            <w:shd w:val="clear" w:color="auto" w:fill="4EA72E" w:themeFill="accent6"/>
+          </w:tcPr>
+          <w:p>
+            <w:r>
+              <w:t>Time</w:t>
+            </w:r>
+          </w:p>
+        </w:tc>
+        <w:tc>
+          <w:tcPr>
+            <w:tcW w:w="4531" w:type="dxa"/>
+            <w:shd w:val="clear" w:color="auto" w:fill="4EA72E" w:themeFill="accent6"/>
+          </w:tcPr>
+          <w:p>
+            <w:r>
+              <w:t>22.92 min</w:t>
+            </w:r>
+          </w:p>
+        </w:tc>
+      </w:tr>
+    </w:tbl>
+    <w:p>
+      <w:pPr>
+        <w:pStyle w:val="Listenabsatz"/>
+        <w:numPr>
+          <w:ilvl w:val="0"/>
+          <w:numId w:val="1"/>
+        </w:numPr>
+        <w:rPr>
+          <w:b/>
+          <w:bCs/>
+          <w:highlight w:val="yellow"/>
+        </w:rPr>
+      </w:pPr>
+      <w:r>
+        <w:rPr>
+          <w:b/>
+          <w:bCs/>
+          <w:highlight w:val="yellow"/>
+        </w:rPr>
+        <w:t>New best result for S&amp;R!</w:t>
+      </w:r>
+    </w:p>
+    <w:p>
+      <w:pPr>
+        <w:rPr>
+          <w:b/>
+          <w:bCs/>
+          <w:highlight w:val="yellow"/>
         </w:rPr>
       </w:pPr>
     </w:p>
@@ -5159,11 +6104,127 @@
       </w:rPr>
     </w:lvl>
   </w:abstractNum>
+  <w:abstractNum w:abstractNumId="2" w15:restartNumberingAfterBreak="0">
+    <w:nsid w:val="795168E4"/>
+    <w:multiLevelType w:val="hybridMultilevel"/>
+    <w:tmpl w:val="C37A97A6"/>
+    <w:lvl w:ilvl="0" w:tplc="6038A43A">
+      <w:start w:val="7"/>
+      <w:numFmt w:val="bullet"/>
+      <w:lvlText w:val=""/>
+      <w:lvlJc w:val="left"/>
+      <w:pPr>
+        <w:ind w:left="720" w:hanging="360"/>
+      </w:pPr>
+      <w:rPr>
+        <w:rFonts w:ascii="Wingdings" w:eastAsiaTheme="minorHAnsi" w:hAnsi="Wingdings" w:cstheme="minorBidi" w:hint="default"/>
+      </w:rPr>
+    </w:lvl>
+    <w:lvl w:ilvl="1" w:tplc="10090003" w:tentative="1">
+      <w:start w:val="1"/>
+      <w:numFmt w:val="bullet"/>
+      <w:lvlText w:val="o"/>
+      <w:lvlJc w:val="left"/>
+      <w:pPr>
+        <w:ind w:left="1440" w:hanging="360"/>
+      </w:pPr>
+      <w:rPr>
+        <w:rFonts w:ascii="Courier New" w:hAnsi="Courier New" w:cs="Courier New" w:hint="default"/>
+      </w:rPr>
+    </w:lvl>
+    <w:lvl w:ilvl="2" w:tplc="10090005" w:tentative="1">
+      <w:start w:val="1"/>
+      <w:numFmt w:val="bullet"/>
+      <w:lvlText w:val=""/>
+      <w:lvlJc w:val="left"/>
+      <w:pPr>
+        <w:ind w:left="2160" w:hanging="360"/>
+      </w:pPr>
+      <w:rPr>
+        <w:rFonts w:ascii="Wingdings" w:hAnsi="Wingdings" w:hint="default"/>
+      </w:rPr>
+    </w:lvl>
+    <w:lvl w:ilvl="3" w:tplc="10090001" w:tentative="1">
+      <w:start w:val="1"/>
+      <w:numFmt w:val="bullet"/>
+      <w:lvlText w:val=""/>
+      <w:lvlJc w:val="left"/>
+      <w:pPr>
+        <w:ind w:left="2880" w:hanging="360"/>
+      </w:pPr>
+      <w:rPr>
+        <w:rFonts w:ascii="Symbol" w:hAnsi="Symbol" w:hint="default"/>
+      </w:rPr>
+    </w:lvl>
+    <w:lvl w:ilvl="4" w:tplc="10090003" w:tentative="1">
+      <w:start w:val="1"/>
+      <w:numFmt w:val="bullet"/>
+      <w:lvlText w:val="o"/>
+      <w:lvlJc w:val="left"/>
+      <w:pPr>
+        <w:ind w:left="3600" w:hanging="360"/>
+      </w:pPr>
+      <w:rPr>
+        <w:rFonts w:ascii="Courier New" w:hAnsi="Courier New" w:cs="Courier New" w:hint="default"/>
+      </w:rPr>
+    </w:lvl>
+    <w:lvl w:ilvl="5" w:tplc="10090005" w:tentative="1">
+      <w:start w:val="1"/>
+      <w:numFmt w:val="bullet"/>
+      <w:lvlText w:val=""/>
+      <w:lvlJc w:val="left"/>
+      <w:pPr>
+        <w:ind w:left="4320" w:hanging="360"/>
+      </w:pPr>
+      <w:rPr>
+        <w:rFonts w:ascii="Wingdings" w:hAnsi="Wingdings" w:hint="default"/>
+      </w:rPr>
+    </w:lvl>
+    <w:lvl w:ilvl="6" w:tplc="10090001" w:tentative="1">
+      <w:start w:val="1"/>
+      <w:numFmt w:val="bullet"/>
+      <w:lvlText w:val=""/>
+      <w:lvlJc w:val="left"/>
+      <w:pPr>
+        <w:ind w:left="5040" w:hanging="360"/>
+      </w:pPr>
+      <w:rPr>
+        <w:rFonts w:ascii="Symbol" w:hAnsi="Symbol" w:hint="default"/>
+      </w:rPr>
+    </w:lvl>
+    <w:lvl w:ilvl="7" w:tplc="10090003" w:tentative="1">
+      <w:start w:val="1"/>
+      <w:numFmt w:val="bullet"/>
+      <w:lvlText w:val="o"/>
+      <w:lvlJc w:val="left"/>
+      <w:pPr>
+        <w:ind w:left="5760" w:hanging="360"/>
+      </w:pPr>
+      <w:rPr>
+        <w:rFonts w:ascii="Courier New" w:hAnsi="Courier New" w:cs="Courier New" w:hint="default"/>
+      </w:rPr>
+    </w:lvl>
+    <w:lvl w:ilvl="8" w:tplc="10090005" w:tentative="1">
+      <w:start w:val="1"/>
+      <w:numFmt w:val="bullet"/>
+      <w:lvlText w:val=""/>
+      <w:lvlJc w:val="left"/>
+      <w:pPr>
+        <w:ind w:left="6480" w:hanging="360"/>
+      </w:pPr>
+      <w:rPr>
+        <w:rFonts w:ascii="Wingdings" w:hAnsi="Wingdings" w:hint="default"/>
+      </w:rPr>
+    </w:lvl>
+  </w:abstractNum>
   <w:num w:numId="1" w16cid:durableId="874077740">
     <w:abstractNumId w:val="1"/>
   </w:num>
   <w:num w:numId="2" w16cid:durableId="1440103222">
     <w:abstractNumId w:val="0"/>
+  </w:num>
+  <w:num w:numId="3" w16cid:durableId="1059744295">
+    <w:abstractNumId w:val="2"/>
   </w:num>
 </w:numbering>
 </file>
@@ -5568,7 +6629,7 @@
   <w:style w:type="paragraph" w:default="1" w:styleId="Standard">
     <w:name w:val="Normal"/>
     <w:qFormat/>
-    <w:rsid w:val="00577A43"/>
+    <w:rsid w:val="00112904"/>
   </w:style>
   <w:style w:type="paragraph" w:styleId="berschrift1">
     <w:name w:val="heading 1"/>

</xml_diff>

<commit_message>
Finale Verions des NN
</commit_message>
<xml_diff>
--- a/Sim_Studie_Ergebnisse.docx
+++ b/Sim_Studie_Ergebnisse.docx
@@ -112,16 +112,14 @@
         </w:rPr>
         <w:t xml:space="preserve"> dass die Ergebnisse immer leicht unterschiedlich sind da </w:t>
       </w:r>
-      <w:proofErr w:type="spellStart"/>
-      <w:r>
-        <w:rPr>
-          <w:b/>
-          <w:bCs/>
-          <w:lang w:val="de-DE"/>
-        </w:rPr>
-        <w:t>jedesmal</w:t>
-      </w:r>
-      <w:proofErr w:type="spellEnd"/>
+      <w:r>
+        <w:rPr>
+          <w:b/>
+          <w:bCs/>
+          <w:lang w:val="de-DE"/>
+        </w:rPr>
+        <w:t>jedes Mal</w:t>
+      </w:r>
       <w:r>
         <w:rPr>
           <w:b/>
@@ -2584,6 +2582,7 @@
         <w:rPr>
           <w:b/>
           <w:bCs/>
+          <w:noProof/>
         </w:rPr>
         <w:drawing>
           <wp:inline distT="0" distB="0" distL="0" distR="0" wp14:anchorId="195317D8" wp14:editId="604945C4">
@@ -2844,6 +2843,7 @@
         <w:rPr>
           <w:b/>
           <w:bCs/>
+          <w:noProof/>
           <w:lang w:val="de-DE"/>
         </w:rPr>
         <w:drawing>
@@ -3256,6 +3256,7 @@
         <w:rPr>
           <w:b/>
           <w:bCs/>
+          <w:noProof/>
         </w:rPr>
         <w:drawing>
           <wp:inline distT="0" distB="0" distL="0" distR="0" wp14:anchorId="7F2DCC9F" wp14:editId="2CF36A90">
@@ -4918,6 +4919,7 @@
         <w:rPr>
           <w:b/>
           <w:bCs/>
+          <w:noProof/>
         </w:rPr>
         <w:drawing>
           <wp:inline distT="0" distB="0" distL="0" distR="0" wp14:anchorId="1BA74BB9" wp14:editId="0D34F2EA">
@@ -5149,16 +5151,14 @@
         </w:rPr>
         <w:t xml:space="preserve">But </w:t>
       </w:r>
-      <w:proofErr w:type="gramStart"/>
       <w:r>
         <w:rPr>
           <w:b/>
           <w:bCs/>
           <w:highlight w:val="yellow"/>
         </w:rPr>
-        <w:t>also</w:t>
-      </w:r>
-      <w:proofErr w:type="gramEnd"/>
+        <w:t>also,</w:t>
+      </w:r>
       <w:r>
         <w:rPr>
           <w:b/>
@@ -5383,18 +5383,7 @@
           <w:lang w:val="de-DE"/>
         </w:rPr>
         <w:lastRenderedPageBreak/>
-        <w:t xml:space="preserve">Ändern der Aktivierungsfunktionen </w:t>
-      </w:r>
-      <w:r>
-        <w:rPr>
-          <w:b/>
-          <w:bCs/>
-          <w:sz w:val="32"/>
-          <w:szCs w:val="32"/>
-          <w:u w:val="single"/>
-          <w:lang w:val="de-DE"/>
-        </w:rPr>
-        <w:t>(Rest ist gleich wie beim vorherigen Test)</w:t>
+        <w:t>Ändern der Aktivierungsfunktionen (Rest ist gleich wie beim vorherigen Test)</w:t>
       </w:r>
     </w:p>
     <w:p>
@@ -5599,16 +5588,16 @@
         <mc:AlternateContent>
           <mc:Choice Requires="wps">
             <w:drawing>
-              <wp:anchor distT="0" distB="0" distL="114300" distR="114300" simplePos="0" relativeHeight="251659264" behindDoc="0" locked="0" layoutInCell="1" allowOverlap="1" wp14:anchorId="416B270A" wp14:editId="52011CB2">
+              <wp:anchor distT="0" distB="0" distL="114300" distR="114300" simplePos="0" relativeHeight="251659264" behindDoc="0" locked="0" layoutInCell="1" allowOverlap="1" wp14:anchorId="416B270A" wp14:editId="40813B6A">
                 <wp:simplePos x="0" y="0"/>
                 <wp:positionH relativeFrom="margin">
-                  <wp:align>center</wp:align>
+                  <wp:posOffset>-176738</wp:posOffset>
                 </wp:positionH>
                 <wp:positionV relativeFrom="paragraph">
-                  <wp:posOffset>148568</wp:posOffset>
+                  <wp:posOffset>252213</wp:posOffset>
                 </wp:positionV>
-                <wp:extent cx="6410325" cy="1753106"/>
-                <wp:effectExtent l="19050" t="19050" r="47625" b="38100"/>
+                <wp:extent cx="6060850" cy="1617884"/>
+                <wp:effectExtent l="19050" t="19050" r="35560" b="40005"/>
                 <wp:wrapNone/>
                 <wp:docPr id="1089230294" name="Rechteck 1"/>
                 <wp:cNvGraphicFramePr/>
@@ -5619,7 +5608,7 @@
                       <wps:spPr>
                         <a:xfrm>
                           <a:off x="0" y="0"/>
-                          <a:ext cx="6410325" cy="1753106"/>
+                          <a:ext cx="6060850" cy="1617884"/>
                         </a:xfrm>
                         <a:prstGeom prst="rect">
                           <a:avLst/>
@@ -5627,7 +5616,7 @@
                         <a:noFill/>
                         <a:ln w="57150" cap="flat" cmpd="sng" algn="ctr">
                           <a:solidFill>
-                            <a:schemeClr val="accent3"/>
+                            <a:srgbClr val="92D050"/>
                           </a:solidFill>
                           <a:prstDash val="solid"/>
                           <a:round/>
@@ -5658,6 +5647,9 @@
                     </wps:wsp>
                   </a:graphicData>
                 </a:graphic>
+                <wp14:sizeRelH relativeFrom="margin">
+                  <wp14:pctWidth>0</wp14:pctWidth>
+                </wp14:sizeRelH>
                 <wp14:sizeRelV relativeFrom="margin">
                   <wp14:pctHeight>0</wp14:pctHeight>
                 </wp14:sizeRelV>
@@ -5666,7 +5658,7 @@
           </mc:Choice>
           <mc:Fallback>
             <w:pict>
-              <v:rect w14:anchorId="32C38C65" id="Rechteck 1" o:spid="_x0000_s1026" style="position:absolute;margin-left:0;margin-top:11.7pt;width:504.75pt;height:138.05pt;z-index:251659264;visibility:visible;mso-wrap-style:square;mso-height-percent:0;mso-wrap-distance-left:9pt;mso-wrap-distance-top:0;mso-wrap-distance-right:9pt;mso-wrap-distance-bottom:0;mso-position-horizontal:center;mso-position-horizontal-relative:margin;mso-position-vertical:absolute;mso-position-vertical-relative:text;mso-height-percent:0;mso-height-relative:margin;v-text-anchor:middle" o:gfxdata="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" filled="f" strokecolor="#196b24 [3206]" strokeweight="4.5pt">
+              <v:rect w14:anchorId="1ED17B1F" id="Rechteck 1" o:spid="_x0000_s1026" style="position:absolute;margin-left:-13.9pt;margin-top:19.85pt;width:477.25pt;height:127.4pt;z-index:251659264;visibility:visible;mso-wrap-style:square;mso-width-percent:0;mso-height-percent:0;mso-wrap-distance-left:9pt;mso-wrap-distance-top:0;mso-wrap-distance-right:9pt;mso-wrap-distance-bottom:0;mso-position-horizontal:absolute;mso-position-horizontal-relative:margin;mso-position-vertical:absolute;mso-position-vertical-relative:text;mso-width-percent:0;mso-height-percent:0;mso-width-relative:margin;mso-height-relative:margin;v-text-anchor:middle" o:gfxdata="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" filled="f" strokecolor="#92d050" strokeweight="4.5pt">
                 <v:stroke joinstyle="round"/>
                 <w10:wrap anchorx="margin"/>
               </v:rect>
@@ -5726,7 +5718,7 @@
         <w:tc>
           <w:tcPr>
             <w:tcW w:w="4531" w:type="dxa"/>
-            <w:shd w:val="clear" w:color="auto" w:fill="4EA72E" w:themeFill="accent6"/>
+            <w:shd w:val="clear" w:color="auto" w:fill="92D050"/>
           </w:tcPr>
           <w:p>
             <w:r>
@@ -5737,20 +5729,26 @@
         <w:tc>
           <w:tcPr>
             <w:tcW w:w="4531" w:type="dxa"/>
-            <w:shd w:val="clear" w:color="auto" w:fill="4EA72E" w:themeFill="accent6"/>
-          </w:tcPr>
-          <w:p>
-            <w:r>
-              <w:t>99.06%</w:t>
-            </w:r>
-          </w:p>
-        </w:tc>
-      </w:tr>
-      <w:tr>
-        <w:tc>
-          <w:tcPr>
-            <w:tcW w:w="4531" w:type="dxa"/>
-            <w:shd w:val="clear" w:color="auto" w:fill="4EA72E" w:themeFill="accent6"/>
+            <w:shd w:val="clear" w:color="auto" w:fill="92D050"/>
+          </w:tcPr>
+          <w:p>
+            <w:r>
+              <w:t>99.</w:t>
+            </w:r>
+            <w:r>
+              <w:t>11</w:t>
+            </w:r>
+            <w:r>
+              <w:t>%</w:t>
+            </w:r>
+          </w:p>
+        </w:tc>
+      </w:tr>
+      <w:tr>
+        <w:tc>
+          <w:tcPr>
+            <w:tcW w:w="4531" w:type="dxa"/>
+            <w:shd w:val="clear" w:color="auto" w:fill="92D050"/>
           </w:tcPr>
           <w:p>
             <w:r>
@@ -5761,20 +5759,20 @@
         <w:tc>
           <w:tcPr>
             <w:tcW w:w="4531" w:type="dxa"/>
-            <w:shd w:val="clear" w:color="auto" w:fill="4EA72E" w:themeFill="accent6"/>
-          </w:tcPr>
-          <w:p>
-            <w:r>
-              <w:t>97.84%</w:t>
-            </w:r>
-          </w:p>
-        </w:tc>
-      </w:tr>
-      <w:tr>
-        <w:tc>
-          <w:tcPr>
-            <w:tcW w:w="4531" w:type="dxa"/>
-            <w:shd w:val="clear" w:color="auto" w:fill="4EA72E" w:themeFill="accent6"/>
+            <w:shd w:val="clear" w:color="auto" w:fill="92D050"/>
+          </w:tcPr>
+          <w:p>
+            <w:r>
+              <w:t>97.80%</w:t>
+            </w:r>
+          </w:p>
+        </w:tc>
+      </w:tr>
+      <w:tr>
+        <w:tc>
+          <w:tcPr>
+            <w:tcW w:w="4531" w:type="dxa"/>
+            <w:shd w:val="clear" w:color="auto" w:fill="92D050"/>
           </w:tcPr>
           <w:p>
             <w:r>
@@ -5785,36 +5783,44 @@
         <w:tc>
           <w:tcPr>
             <w:tcW w:w="4531" w:type="dxa"/>
-            <w:shd w:val="clear" w:color="auto" w:fill="4EA72E" w:themeFill="accent6"/>
-          </w:tcPr>
-          <w:p>
-            <w:r>
-              <w:t>97.11%</w:t>
-            </w:r>
-          </w:p>
-        </w:tc>
-      </w:tr>
-      <w:tr>
-        <w:tc>
-          <w:tcPr>
-            <w:tcW w:w="4531" w:type="dxa"/>
-            <w:shd w:val="clear" w:color="auto" w:fill="4EA72E" w:themeFill="accent6"/>
-          </w:tcPr>
-          <w:p/>
-        </w:tc>
-        <w:tc>
-          <w:tcPr>
-            <w:tcW w:w="4531" w:type="dxa"/>
-            <w:shd w:val="clear" w:color="auto" w:fill="4EA72E" w:themeFill="accent6"/>
-          </w:tcPr>
-          <w:p/>
-        </w:tc>
-      </w:tr>
-      <w:tr>
-        <w:tc>
-          <w:tcPr>
-            <w:tcW w:w="4531" w:type="dxa"/>
-            <w:shd w:val="clear" w:color="auto" w:fill="4EA72E" w:themeFill="accent6"/>
+            <w:shd w:val="clear" w:color="auto" w:fill="92D050"/>
+          </w:tcPr>
+          <w:p>
+            <w:r>
+              <w:t>97.58%</w:t>
+            </w:r>
+          </w:p>
+        </w:tc>
+      </w:tr>
+      <w:tr>
+        <w:tc>
+          <w:tcPr>
+            <w:tcW w:w="4531" w:type="dxa"/>
+            <w:shd w:val="clear" w:color="auto" w:fill="92D050"/>
+          </w:tcPr>
+          <w:p>
+            <w:r>
+              <w:t>Shifted and rotated</w:t>
+            </w:r>
+          </w:p>
+        </w:tc>
+        <w:tc>
+          <w:tcPr>
+            <w:tcW w:w="4531" w:type="dxa"/>
+            <w:shd w:val="clear" w:color="auto" w:fill="92D050"/>
+          </w:tcPr>
+          <w:p>
+            <w:r>
+              <w:t>92.29%</w:t>
+            </w:r>
+          </w:p>
+        </w:tc>
+      </w:tr>
+      <w:tr>
+        <w:tc>
+          <w:tcPr>
+            <w:tcW w:w="4531" w:type="dxa"/>
+            <w:shd w:val="clear" w:color="auto" w:fill="92D050"/>
           </w:tcPr>
           <w:p>
             <w:r>
@@ -5825,11 +5831,11 @@
         <w:tc>
           <w:tcPr>
             <w:tcW w:w="4531" w:type="dxa"/>
-            <w:shd w:val="clear" w:color="auto" w:fill="4EA72E" w:themeFill="accent6"/>
-          </w:tcPr>
-          <w:p>
-            <w:r>
-              <w:t>22.92 min</w:t>
+            <w:shd w:val="clear" w:color="auto" w:fill="92D050"/>
+          </w:tcPr>
+          <w:p>
+            <w:r>
+              <w:t>22.29 min</w:t>
             </w:r>
           </w:p>
         </w:tc>
@@ -5862,7 +5868,553 @@
         <w:rPr>
           <w:b/>
           <w:bCs/>
+          <w:u w:val="single"/>
+          <w:lang w:val="de-DE"/>
+        </w:rPr>
+      </w:pPr>
+      <w:r>
+        <w:rPr>
+          <w:b/>
+          <w:bCs/>
+          <w:u w:val="single"/>
+          <w:lang w:val="de-DE"/>
+        </w:rPr>
+        <w:t>‚</w:t>
+      </w:r>
+      <w:proofErr w:type="spellStart"/>
+      <w:r>
+        <w:rPr>
+          <w:b/>
+          <w:bCs/>
+          <w:u w:val="single"/>
+          <w:lang w:val="de-DE"/>
+        </w:rPr>
+        <w:t>leaky_relu</w:t>
+      </w:r>
+      <w:proofErr w:type="spellEnd"/>
+      <w:r>
+        <w:rPr>
+          <w:b/>
+          <w:bCs/>
+          <w:u w:val="single"/>
+          <w:lang w:val="de-DE"/>
+        </w:rPr>
+        <w:t>‘</w:t>
+      </w:r>
+    </w:p>
+    <w:tbl>
+      <w:tblPr>
+        <w:tblStyle w:val="Tabellenraster"/>
+        <w:tblW w:w="0" w:type="auto"/>
+        <w:tblLook w:val="04A0" w:firstRow="1" w:lastRow="0" w:firstColumn="1" w:lastColumn="0" w:noHBand="0" w:noVBand="1"/>
+      </w:tblPr>
+      <w:tblGrid>
+        <w:gridCol w:w="4531"/>
+        <w:gridCol w:w="4531"/>
+      </w:tblGrid>
+      <w:tr>
+        <w:tc>
+          <w:tcPr>
+            <w:tcW w:w="4531" w:type="dxa"/>
+          </w:tcPr>
+          <w:p>
+            <w:r>
+              <w:t>Normal</w:t>
+            </w:r>
+          </w:p>
+        </w:tc>
+        <w:tc>
+          <w:tcPr>
+            <w:tcW w:w="4531" w:type="dxa"/>
+          </w:tcPr>
+          <w:p>
+            <w:r>
+              <w:t>98.90%</w:t>
+            </w:r>
+          </w:p>
+        </w:tc>
+      </w:tr>
+      <w:tr>
+        <w:tc>
+          <w:tcPr>
+            <w:tcW w:w="4531" w:type="dxa"/>
+          </w:tcPr>
+          <w:p>
+            <w:r>
+              <w:t>Shifted</w:t>
+            </w:r>
+          </w:p>
+        </w:tc>
+        <w:tc>
+          <w:tcPr>
+            <w:tcW w:w="4531" w:type="dxa"/>
+          </w:tcPr>
+          <w:p>
+            <w:r>
+              <w:t>97.72%</w:t>
+            </w:r>
+          </w:p>
+        </w:tc>
+      </w:tr>
+      <w:tr>
+        <w:tc>
+          <w:tcPr>
+            <w:tcW w:w="4531" w:type="dxa"/>
+          </w:tcPr>
+          <w:p>
+            <w:r>
+              <w:t>Rotated</w:t>
+            </w:r>
+          </w:p>
+        </w:tc>
+        <w:tc>
+          <w:tcPr>
+            <w:tcW w:w="4531" w:type="dxa"/>
+          </w:tcPr>
+          <w:p>
+            <w:r>
+              <w:t>97.92%</w:t>
+            </w:r>
+          </w:p>
+        </w:tc>
+      </w:tr>
+      <w:tr>
+        <w:tc>
+          <w:tcPr>
+            <w:tcW w:w="4531" w:type="dxa"/>
+          </w:tcPr>
+          <w:p>
+            <w:r>
+              <w:t>Shifted and rotated</w:t>
+            </w:r>
+          </w:p>
+        </w:tc>
+        <w:tc>
+          <w:tcPr>
+            <w:tcW w:w="4531" w:type="dxa"/>
+          </w:tcPr>
+          <w:p>
+            <w:r>
+              <w:t>92.26%</w:t>
+            </w:r>
+          </w:p>
+        </w:tc>
+      </w:tr>
+      <w:tr>
+        <w:trPr>
+          <w:trHeight w:val="61"/>
+        </w:trPr>
+        <w:tc>
+          <w:tcPr>
+            <w:tcW w:w="4531" w:type="dxa"/>
+          </w:tcPr>
+          <w:p>
+            <w:r>
+              <w:t>Time</w:t>
+            </w:r>
+          </w:p>
+        </w:tc>
+        <w:tc>
+          <w:tcPr>
+            <w:tcW w:w="4531" w:type="dxa"/>
+          </w:tcPr>
+          <w:p>
+            <w:r>
+              <w:t>26.30 min</w:t>
+            </w:r>
+          </w:p>
+        </w:tc>
+      </w:tr>
+    </w:tbl>
+    <w:p>
+      <w:pPr>
+        <w:rPr>
+          <w:b/>
+          <w:bCs/>
           <w:highlight w:val="yellow"/>
+        </w:rPr>
+      </w:pPr>
+    </w:p>
+    <w:p>
+      <w:pPr>
+        <w:rPr>
+          <w:b/>
+          <w:bCs/>
+          <w:u w:val="single"/>
+          <w:lang w:val="de-DE"/>
+        </w:rPr>
+      </w:pPr>
+      <w:r>
+        <w:rPr>
+          <w:b/>
+          <w:bCs/>
+          <w:u w:val="single"/>
+          <w:lang w:val="de-DE"/>
+        </w:rPr>
+        <w:t>‚</w:t>
+      </w:r>
+      <w:proofErr w:type="spellStart"/>
+      <w:r>
+        <w:rPr>
+          <w:b/>
+          <w:bCs/>
+          <w:u w:val="single"/>
+          <w:lang w:val="de-DE"/>
+        </w:rPr>
+        <w:t>elu</w:t>
+      </w:r>
+      <w:proofErr w:type="spellEnd"/>
+      <w:r>
+        <w:rPr>
+          <w:b/>
+          <w:bCs/>
+          <w:u w:val="single"/>
+          <w:lang w:val="de-DE"/>
+        </w:rPr>
+        <w:t>‘</w:t>
+      </w:r>
+    </w:p>
+    <w:tbl>
+      <w:tblPr>
+        <w:tblStyle w:val="Tabellenraster"/>
+        <w:tblW w:w="0" w:type="auto"/>
+        <w:tblLook w:val="04A0" w:firstRow="1" w:lastRow="0" w:firstColumn="1" w:lastColumn="0" w:noHBand="0" w:noVBand="1"/>
+      </w:tblPr>
+      <w:tblGrid>
+        <w:gridCol w:w="4531"/>
+        <w:gridCol w:w="4531"/>
+      </w:tblGrid>
+      <w:tr>
+        <w:tc>
+          <w:tcPr>
+            <w:tcW w:w="4531" w:type="dxa"/>
+          </w:tcPr>
+          <w:p>
+            <w:r>
+              <w:t>Normal</w:t>
+            </w:r>
+          </w:p>
+        </w:tc>
+        <w:tc>
+          <w:tcPr>
+            <w:tcW w:w="4531" w:type="dxa"/>
+          </w:tcPr>
+          <w:p>
+            <w:r>
+              <w:t>99.00%</w:t>
+            </w:r>
+          </w:p>
+        </w:tc>
+      </w:tr>
+      <w:tr>
+        <w:tc>
+          <w:tcPr>
+            <w:tcW w:w="4531" w:type="dxa"/>
+          </w:tcPr>
+          <w:p>
+            <w:r>
+              <w:t>Shifted</w:t>
+            </w:r>
+          </w:p>
+        </w:tc>
+        <w:tc>
+          <w:tcPr>
+            <w:tcW w:w="4531" w:type="dxa"/>
+          </w:tcPr>
+          <w:p>
+            <w:r>
+              <w:t>97.64%</w:t>
+            </w:r>
+          </w:p>
+        </w:tc>
+      </w:tr>
+      <w:tr>
+        <w:tc>
+          <w:tcPr>
+            <w:tcW w:w="4531" w:type="dxa"/>
+          </w:tcPr>
+          <w:p>
+            <w:r>
+              <w:t>Rotated</w:t>
+            </w:r>
+          </w:p>
+        </w:tc>
+        <w:tc>
+          <w:tcPr>
+            <w:tcW w:w="4531" w:type="dxa"/>
+          </w:tcPr>
+          <w:p>
+            <w:r>
+              <w:t>97.70%</w:t>
+            </w:r>
+          </w:p>
+        </w:tc>
+      </w:tr>
+      <w:tr>
+        <w:tc>
+          <w:tcPr>
+            <w:tcW w:w="4531" w:type="dxa"/>
+          </w:tcPr>
+          <w:p>
+            <w:r>
+              <w:t>Shifted and rotated</w:t>
+            </w:r>
+          </w:p>
+        </w:tc>
+        <w:tc>
+          <w:tcPr>
+            <w:tcW w:w="4531" w:type="dxa"/>
+          </w:tcPr>
+          <w:p>
+            <w:r>
+              <w:t>92.30%</w:t>
+            </w:r>
+          </w:p>
+        </w:tc>
+      </w:tr>
+      <w:tr>
+        <w:trPr>
+          <w:trHeight w:val="61"/>
+        </w:trPr>
+        <w:tc>
+          <w:tcPr>
+            <w:tcW w:w="4531" w:type="dxa"/>
+          </w:tcPr>
+          <w:p>
+            <w:r>
+              <w:t>Time</w:t>
+            </w:r>
+          </w:p>
+        </w:tc>
+        <w:tc>
+          <w:tcPr>
+            <w:tcW w:w="4531" w:type="dxa"/>
+          </w:tcPr>
+          <w:p>
+            <w:r>
+              <w:t>22.97 min</w:t>
+            </w:r>
+          </w:p>
+        </w:tc>
+      </w:tr>
+    </w:tbl>
+    <w:p>
+      <w:pPr>
+        <w:pStyle w:val="Listenabsatz"/>
+        <w:numPr>
+          <w:ilvl w:val="0"/>
+          <w:numId w:val="1"/>
+        </w:numPr>
+        <w:rPr>
+          <w:b/>
+          <w:bCs/>
+          <w:lang w:val="de-DE"/>
+        </w:rPr>
+      </w:pPr>
+      <w:r>
+        <w:rPr>
+          <w:b/>
+          <w:bCs/>
+          <w:lang w:val="de-DE"/>
+        </w:rPr>
+        <w:t>Wir bleiben bei linear, weil es eigentlich keinen Unterschied macht</w:t>
+      </w:r>
+    </w:p>
+    <w:p>
+      <w:pPr>
+        <w:rPr>
+          <w:b/>
+          <w:bCs/>
+          <w:lang w:val="de-DE"/>
+        </w:rPr>
+      </w:pPr>
+    </w:p>
+    <w:p>
+      <w:pPr>
+        <w:rPr>
+          <w:b/>
+          <w:bCs/>
+          <w:lang w:val="de-DE"/>
+        </w:rPr>
+      </w:pPr>
+    </w:p>
+    <w:p>
+      <w:pPr>
+        <w:rPr>
+          <w:b/>
+          <w:bCs/>
+          <w:lang w:val="de-DE"/>
+        </w:rPr>
+      </w:pPr>
+    </w:p>
+    <w:p>
+      <w:pPr>
+        <w:rPr>
+          <w:b/>
+          <w:bCs/>
+          <w:lang w:val="de-DE"/>
+        </w:rPr>
+      </w:pPr>
+    </w:p>
+    <w:p>
+      <w:pPr>
+        <w:rPr>
+          <w:b/>
+          <w:bCs/>
+          <w:lang w:val="de-DE"/>
+        </w:rPr>
+      </w:pPr>
+    </w:p>
+    <w:p>
+      <w:pPr>
+        <w:rPr>
+          <w:b/>
+          <w:bCs/>
+          <w:u w:val="single"/>
+          <w:lang w:val="de-DE"/>
+        </w:rPr>
+      </w:pPr>
+      <w:r>
+        <w:rPr>
+          <w:b/>
+          <w:bCs/>
+          <w:u w:val="single"/>
+          <w:lang w:val="de-DE"/>
+        </w:rPr>
+        <w:lastRenderedPageBreak/>
+        <w:t>„linear“ mit 4x4,3x3 beim letzten Filter-Layer</w:t>
+      </w:r>
+    </w:p>
+    <w:tbl>
+      <w:tblPr>
+        <w:tblStyle w:val="Tabellenraster"/>
+        <w:tblW w:w="0" w:type="auto"/>
+        <w:tblLook w:val="04A0" w:firstRow="1" w:lastRow="0" w:firstColumn="1" w:lastColumn="0" w:noHBand="0" w:noVBand="1"/>
+      </w:tblPr>
+      <w:tblGrid>
+        <w:gridCol w:w="4531"/>
+        <w:gridCol w:w="4531"/>
+      </w:tblGrid>
+      <w:tr>
+        <w:tc>
+          <w:tcPr>
+            <w:tcW w:w="4531" w:type="dxa"/>
+          </w:tcPr>
+          <w:p>
+            <w:r>
+              <w:t>Normal</w:t>
+            </w:r>
+          </w:p>
+        </w:tc>
+        <w:tc>
+          <w:tcPr>
+            <w:tcW w:w="4531" w:type="dxa"/>
+          </w:tcPr>
+          <w:p>
+            <w:r>
+              <w:t>98.25%</w:t>
+            </w:r>
+          </w:p>
+        </w:tc>
+      </w:tr>
+      <w:tr>
+        <w:tc>
+          <w:tcPr>
+            <w:tcW w:w="4531" w:type="dxa"/>
+          </w:tcPr>
+          <w:p>
+            <w:r>
+              <w:t>Shifted</w:t>
+            </w:r>
+          </w:p>
+        </w:tc>
+        <w:tc>
+          <w:tcPr>
+            <w:tcW w:w="4531" w:type="dxa"/>
+          </w:tcPr>
+          <w:p>
+            <w:r>
+              <w:t>97.65%</w:t>
+            </w:r>
+          </w:p>
+        </w:tc>
+      </w:tr>
+      <w:tr>
+        <w:tc>
+          <w:tcPr>
+            <w:tcW w:w="4531" w:type="dxa"/>
+          </w:tcPr>
+          <w:p>
+            <w:r>
+              <w:t>Rotated</w:t>
+            </w:r>
+          </w:p>
+        </w:tc>
+        <w:tc>
+          <w:tcPr>
+            <w:tcW w:w="4531" w:type="dxa"/>
+          </w:tcPr>
+          <w:p>
+            <w:r>
+              <w:t>97.42%</w:t>
+            </w:r>
+          </w:p>
+        </w:tc>
+      </w:tr>
+      <w:tr>
+        <w:tc>
+          <w:tcPr>
+            <w:tcW w:w="4531" w:type="dxa"/>
+          </w:tcPr>
+          <w:p>
+            <w:r>
+              <w:t>Shifted and rotated</w:t>
+            </w:r>
+          </w:p>
+        </w:tc>
+        <w:tc>
+          <w:tcPr>
+            <w:tcW w:w="4531" w:type="dxa"/>
+          </w:tcPr>
+          <w:p>
+            <w:r>
+              <w:t>92.11%</w:t>
+            </w:r>
+          </w:p>
+        </w:tc>
+      </w:tr>
+      <w:tr>
+        <w:trPr>
+          <w:trHeight w:val="61"/>
+        </w:trPr>
+        <w:tc>
+          <w:tcPr>
+            <w:tcW w:w="4531" w:type="dxa"/>
+          </w:tcPr>
+          <w:p>
+            <w:r>
+              <w:t>Time</w:t>
+            </w:r>
+          </w:p>
+        </w:tc>
+        <w:tc>
+          <w:tcPr>
+            <w:tcW w:w="4531" w:type="dxa"/>
+          </w:tcPr>
+          <w:p>
+            <w:r>
+              <w:t>18.09 min</w:t>
+            </w:r>
+          </w:p>
+        </w:tc>
+      </w:tr>
+    </w:tbl>
+    <w:p>
+      <w:pPr>
+        <w:rPr>
+          <w:b/>
+          <w:bCs/>
+          <w:lang w:val="de-DE"/>
         </w:rPr>
       </w:pPr>
     </w:p>
@@ -6629,7 +7181,7 @@
   <w:style w:type="paragraph" w:default="1" w:styleId="Standard">
     <w:name w:val="Normal"/>
     <w:qFormat/>
-    <w:rsid w:val="00112904"/>
+    <w:rsid w:val="00551DDB"/>
   </w:style>
   <w:style w:type="paragraph" w:styleId="berschrift1">
     <w:name w:val="heading 1"/>

</xml_diff>